<commit_message>
derzeitiger Stand des Protokolls
</commit_message>
<xml_diff>
--- a/A06 - JMS Chat/src/Protokoll_A06-JMS Chat_Taschner_Weinb_4AHITT.docx
+++ b/A06 - JMS Chat/src/Protokoll_A06-JMS Chat_Taschner_Weinb_4AHITT.docx
@@ -21,7 +21,7 @@
             <mc:AlternateContent>
               <mc:Choice Requires="wpg">
                 <w:drawing>
-                  <wp:anchor distT="0" distB="0" distL="114300" distR="114300" simplePos="0" relativeHeight="251659264" behindDoc="0" locked="0" layoutInCell="0" allowOverlap="1" wp14:anchorId="1D8021DF" wp14:editId="57A02334">
+                  <wp:anchor distT="0" distB="0" distL="114300" distR="114300" simplePos="0" relativeHeight="251659264" behindDoc="0" locked="0" layoutInCell="0" allowOverlap="1" wp14:anchorId="583C43AE" wp14:editId="1AFD4E18">
                     <wp:simplePos x="0" y="0"/>
                     <wp:positionH relativeFrom="page">
                       <wp:align>center</wp:align>
@@ -886,7 +886,7 @@
                                       <w:szCs w:val="32"/>
                                     </w:rPr>
                                     <w:alias w:val="Firma"/>
-                                    <w:id w:val="15866524"/>
+                                    <w:id w:val="1470626032"/>
                                     <w:dataBinding w:prefixMappings="xmlns:ns0='http://schemas.openxmlformats.org/officeDocument/2006/extended-properties'" w:xpath="/ns0:Properties[1]/ns0:Company[1]" w:storeItemID="{6668398D-A668-4E3E-A5EB-62B293D839F1}"/>
                                     <w:text/>
                                   </w:sdtPr>
@@ -981,7 +981,7 @@
                                       <w14:numForm w14:val="oldStyle"/>
                                     </w:rPr>
                                     <w:alias w:val="Jahr"/>
-                                    <w:id w:val="18366977"/>
+                                    <w:id w:val="1385984869"/>
                                     <w:showingPlcHdr/>
                                     <w:dataBinding w:prefixMappings="xmlns:ns0='http://schemas.microsoft.com/office/2006/coverPageProps'" w:xpath="/ns0:CoverPageProperties[1]/ns0:PublishDate[1]" w:storeItemID="{55AF091B-3C7A-41E3-B477-F2FDAA23CFDA}"/>
                                     <w:date>
@@ -1068,7 +1068,7 @@
                                       <w:szCs w:val="72"/>
                                     </w:rPr>
                                     <w:alias w:val="Titel"/>
-                                    <w:id w:val="15866532"/>
+                                    <w:id w:val="1180004591"/>
                                     <w:dataBinding w:prefixMappings="xmlns:ns0='http://schemas.openxmlformats.org/package/2006/metadata/core-properties' xmlns:ns1='http://purl.org/dc/elements/1.1/'" w:xpath="/ns0:coreProperties[1]/ns1:title[1]" w:storeItemID="{6C3C8BC8-F283-45AE-878A-BAB7291924A1}"/>
                                     <w:text/>
                                   </w:sdtPr>
@@ -1108,7 +1108,7 @@
                                       <w:szCs w:val="40"/>
                                     </w:rPr>
                                     <w:alias w:val="Untertitel"/>
-                                    <w:id w:val="15866538"/>
+                                    <w:id w:val="-749187196"/>
                                     <w:dataBinding w:prefixMappings="xmlns:ns0='http://schemas.openxmlformats.org/package/2006/metadata/core-properties' xmlns:ns1='http://purl.org/dc/elements/1.1/'" w:xpath="/ns0:coreProperties[1]/ns1:subject[1]" w:storeItemID="{6C3C8BC8-F283-45AE-878A-BAB7291924A1}"/>
                                     <w:text/>
                                   </w:sdtPr>
@@ -1157,7 +1157,7 @@
                                         <w:szCs w:val="32"/>
                                       </w:rPr>
                                       <w:alias w:val="Autor"/>
-                                      <w:id w:val="15866544"/>
+                                      <w:id w:val="-925265429"/>
                                       <w:dataBinding w:prefixMappings="xmlns:ns0='http://schemas.openxmlformats.org/package/2006/metadata/core-properties' xmlns:ns1='http://purl.org/dc/elements/1.1/'" w:xpath="/ns0:coreProperties[1]/ns1:creator[1]" w:storeItemID="{6C3C8BC8-F283-45AE-878A-BAB7291924A1}"/>
                                       <w:text/>
                                     </w:sdtPr>
@@ -1278,7 +1278,7 @@
                                 <w:szCs w:val="32"/>
                               </w:rPr>
                               <w:alias w:val="Firma"/>
-                              <w:id w:val="15866524"/>
+                              <w:id w:val="1470626032"/>
                               <w:dataBinding w:prefixMappings="xmlns:ns0='http://schemas.openxmlformats.org/officeDocument/2006/extended-properties'" w:xpath="/ns0:Properties[1]/ns0:Company[1]" w:storeItemID="{6668398D-A668-4E3E-A5EB-62B293D839F1}"/>
                               <w:text/>
                             </w:sdtPr>
@@ -1334,7 +1334,7 @@
                                 <w14:numForm w14:val="oldStyle"/>
                               </w:rPr>
                               <w:alias w:val="Jahr"/>
-                              <w:id w:val="18366977"/>
+                              <w:id w:val="1385984869"/>
                               <w:showingPlcHdr/>
                               <w:dataBinding w:prefixMappings="xmlns:ns0='http://schemas.microsoft.com/office/2006/coverPageProps'" w:xpath="/ns0:CoverPageProperties[1]/ns0:PublishDate[1]" w:storeItemID="{55AF091B-3C7A-41E3-B477-F2FDAA23CFDA}"/>
                               <w:date>
@@ -1382,7 +1382,7 @@
                                 <w:szCs w:val="72"/>
                               </w:rPr>
                               <w:alias w:val="Titel"/>
-                              <w:id w:val="15866532"/>
+                              <w:id w:val="1180004591"/>
                               <w:dataBinding w:prefixMappings="xmlns:ns0='http://schemas.openxmlformats.org/package/2006/metadata/core-properties' xmlns:ns1='http://purl.org/dc/elements/1.1/'" w:xpath="/ns0:coreProperties[1]/ns1:title[1]" w:storeItemID="{6C3C8BC8-F283-45AE-878A-BAB7291924A1}"/>
                               <w:text/>
                             </w:sdtPr>
@@ -1422,7 +1422,7 @@
                                 <w:szCs w:val="40"/>
                               </w:rPr>
                               <w:alias w:val="Untertitel"/>
-                              <w:id w:val="15866538"/>
+                              <w:id w:val="-749187196"/>
                               <w:dataBinding w:prefixMappings="xmlns:ns0='http://schemas.openxmlformats.org/package/2006/metadata/core-properties' xmlns:ns1='http://purl.org/dc/elements/1.1/'" w:xpath="/ns0:coreProperties[1]/ns1:subject[1]" w:storeItemID="{6C3C8BC8-F283-45AE-878A-BAB7291924A1}"/>
                               <w:text/>
                             </w:sdtPr>
@@ -1471,7 +1471,7 @@
                                   <w:szCs w:val="32"/>
                                 </w:rPr>
                                 <w:alias w:val="Autor"/>
-                                <w:id w:val="15866544"/>
+                                <w:id w:val="-925265429"/>
                                 <w:dataBinding w:prefixMappings="xmlns:ns0='http://schemas.openxmlformats.org/package/2006/metadata/core-properties' xmlns:ns1='http://purl.org/dc/elements/1.1/'" w:xpath="/ns0:coreProperties[1]/ns1:creator[1]" w:storeItemID="{6C3C8BC8-F283-45AE-878A-BAB7291924A1}"/>
                                 <w:text/>
                               </w:sdtPr>
@@ -1536,17 +1536,1288 @@
         </w:p>
       </w:sdtContent>
     </w:sdt>
+    <w:sdt>
+      <w:sdtPr>
+        <w:rPr>
+          <w:rFonts w:asciiTheme="minorHAnsi" w:hAnsiTheme="minorHAnsi"/>
+          <w:lang w:val="de-DE"/>
+        </w:rPr>
+        <w:id w:val="1109008443"/>
+        <w:docPartObj>
+          <w:docPartGallery w:val="Table of Contents"/>
+          <w:docPartUnique/>
+        </w:docPartObj>
+      </w:sdtPr>
+      <w:sdtEndPr>
+        <w:rPr>
+          <w:rFonts w:eastAsiaTheme="minorHAnsi" w:cstheme="minorBidi"/>
+          <w:color w:val="auto"/>
+          <w:sz w:val="22"/>
+          <w:szCs w:val="22"/>
+          <w:lang w:eastAsia="en-US"/>
+        </w:rPr>
+      </w:sdtEndPr>
+      <w:sdtContent>
+        <w:p>
+          <w:pPr>
+            <w:pStyle w:val="Inhaltsverzeichnisberschrift"/>
+            <w:rPr>
+              <w:rFonts w:asciiTheme="minorHAnsi" w:hAnsiTheme="minorHAnsi"/>
+              <w:lang w:val="de-DE"/>
+            </w:rPr>
+          </w:pPr>
+          <w:r>
+            <w:rPr>
+              <w:rFonts w:asciiTheme="minorHAnsi" w:hAnsiTheme="minorHAnsi"/>
+              <w:lang w:val="de-DE"/>
+            </w:rPr>
+            <w:t>Inhaltsverzeichnis</w:t>
+          </w:r>
+        </w:p>
+        <w:p>
+          <w:pPr>
+            <w:rPr>
+              <w:lang w:val="de-DE" w:eastAsia="de-AT"/>
+            </w:rPr>
+          </w:pPr>
+        </w:p>
+        <w:p>
+          <w:pPr>
+            <w:pStyle w:val="Verzeichnis1"/>
+            <w:tabs>
+              <w:tab w:val="right" w:leader="dot" w:pos="9062"/>
+            </w:tabs>
+            <w:rPr>
+              <w:rFonts w:eastAsiaTheme="minorEastAsia"/>
+              <w:noProof/>
+              <w:lang w:eastAsia="de-AT"/>
+            </w:rPr>
+          </w:pPr>
+          <w:r>
+            <w:fldChar w:fldCharType="begin"/>
+          </w:r>
+          <w:r>
+            <w:instrText xml:space="preserve"> TOC \o "1-3" \h \z \u </w:instrText>
+          </w:r>
+          <w:r>
+            <w:fldChar w:fldCharType="separate"/>
+          </w:r>
+          <w:hyperlink w:anchor="_Toc404721745" w:history="1">
+            <w:r>
+              <w:rPr>
+                <w:rStyle w:val="Hyperlink"/>
+                <w:noProof/>
+              </w:rPr>
+              <w:t>Aufgabenstellung</w:t>
+            </w:r>
+            <w:r>
+              <w:rPr>
+                <w:noProof/>
+                <w:webHidden/>
+              </w:rPr>
+              <w:tab/>
+            </w:r>
+            <w:r>
+              <w:rPr>
+                <w:noProof/>
+                <w:webHidden/>
+              </w:rPr>
+              <w:fldChar w:fldCharType="begin"/>
+            </w:r>
+            <w:r>
+              <w:rPr>
+                <w:noProof/>
+                <w:webHidden/>
+              </w:rPr>
+              <w:instrText xml:space="preserve"> PAGEREF _Toc404721745 \h </w:instrText>
+            </w:r>
+            <w:r>
+              <w:rPr>
+                <w:noProof/>
+                <w:webHidden/>
+              </w:rPr>
+            </w:r>
+            <w:r>
+              <w:rPr>
+                <w:noProof/>
+                <w:webHidden/>
+              </w:rPr>
+              <w:fldChar w:fldCharType="separate"/>
+            </w:r>
+            <w:r>
+              <w:rPr>
+                <w:noProof/>
+                <w:webHidden/>
+              </w:rPr>
+              <w:t>2</w:t>
+            </w:r>
+            <w:r>
+              <w:rPr>
+                <w:noProof/>
+                <w:webHidden/>
+              </w:rPr>
+              <w:fldChar w:fldCharType="end"/>
+            </w:r>
+          </w:hyperlink>
+        </w:p>
+        <w:p>
+          <w:pPr>
+            <w:pStyle w:val="Verzeichnis2"/>
+            <w:tabs>
+              <w:tab w:val="right" w:leader="dot" w:pos="9062"/>
+            </w:tabs>
+            <w:rPr>
+              <w:rFonts w:eastAsiaTheme="minorEastAsia"/>
+              <w:noProof/>
+              <w:lang w:eastAsia="de-AT"/>
+            </w:rPr>
+          </w:pPr>
+          <w:hyperlink w:anchor="_Toc404721746" w:history="1">
+            <w:r>
+              <w:rPr>
+                <w:rStyle w:val="Hyperlink"/>
+                <w:noProof/>
+              </w:rPr>
+              <w:t>Beschreibung auf Moodle</w:t>
+            </w:r>
+            <w:r>
+              <w:rPr>
+                <w:noProof/>
+                <w:webHidden/>
+              </w:rPr>
+              <w:tab/>
+            </w:r>
+            <w:r>
+              <w:rPr>
+                <w:noProof/>
+                <w:webHidden/>
+              </w:rPr>
+              <w:fldChar w:fldCharType="begin"/>
+            </w:r>
+            <w:r>
+              <w:rPr>
+                <w:noProof/>
+                <w:webHidden/>
+              </w:rPr>
+              <w:instrText xml:space="preserve"> PAGEREF _Toc404721746 \h </w:instrText>
+            </w:r>
+            <w:r>
+              <w:rPr>
+                <w:noProof/>
+                <w:webHidden/>
+              </w:rPr>
+            </w:r>
+            <w:r>
+              <w:rPr>
+                <w:noProof/>
+                <w:webHidden/>
+              </w:rPr>
+              <w:fldChar w:fldCharType="separate"/>
+            </w:r>
+            <w:r>
+              <w:rPr>
+                <w:noProof/>
+                <w:webHidden/>
+              </w:rPr>
+              <w:t>2</w:t>
+            </w:r>
+            <w:r>
+              <w:rPr>
+                <w:noProof/>
+                <w:webHidden/>
+              </w:rPr>
+              <w:fldChar w:fldCharType="end"/>
+            </w:r>
+          </w:hyperlink>
+        </w:p>
+        <w:p>
+          <w:pPr>
+            <w:pStyle w:val="Verzeichnis1"/>
+            <w:tabs>
+              <w:tab w:val="right" w:leader="dot" w:pos="9062"/>
+            </w:tabs>
+            <w:rPr>
+              <w:rFonts w:eastAsiaTheme="minorEastAsia"/>
+              <w:noProof/>
+              <w:lang w:eastAsia="de-AT"/>
+            </w:rPr>
+          </w:pPr>
+          <w:hyperlink w:anchor="_Toc404721747" w:history="1">
+            <w:r>
+              <w:rPr>
+                <w:rStyle w:val="Hyperlink"/>
+                <w:noProof/>
+              </w:rPr>
+              <w:t>Designüberlegung</w:t>
+            </w:r>
+            <w:r>
+              <w:rPr>
+                <w:noProof/>
+                <w:webHidden/>
+              </w:rPr>
+              <w:tab/>
+            </w:r>
+            <w:r>
+              <w:rPr>
+                <w:noProof/>
+                <w:webHidden/>
+              </w:rPr>
+              <w:fldChar w:fldCharType="begin"/>
+            </w:r>
+            <w:r>
+              <w:rPr>
+                <w:noProof/>
+                <w:webHidden/>
+              </w:rPr>
+              <w:instrText xml:space="preserve"> PAGEREF _Toc404721747 \h </w:instrText>
+            </w:r>
+            <w:r>
+              <w:rPr>
+                <w:noProof/>
+                <w:webHidden/>
+              </w:rPr>
+            </w:r>
+            <w:r>
+              <w:rPr>
+                <w:noProof/>
+                <w:webHidden/>
+              </w:rPr>
+              <w:fldChar w:fldCharType="separate"/>
+            </w:r>
+            <w:r>
+              <w:rPr>
+                <w:noProof/>
+                <w:webHidden/>
+              </w:rPr>
+              <w:t>3</w:t>
+            </w:r>
+            <w:r>
+              <w:rPr>
+                <w:noProof/>
+                <w:webHidden/>
+              </w:rPr>
+              <w:fldChar w:fldCharType="end"/>
+            </w:r>
+          </w:hyperlink>
+        </w:p>
+        <w:p>
+          <w:pPr>
+            <w:pStyle w:val="Verzeichnis1"/>
+            <w:tabs>
+              <w:tab w:val="right" w:leader="dot" w:pos="9062"/>
+            </w:tabs>
+            <w:rPr>
+              <w:rFonts w:eastAsiaTheme="minorEastAsia"/>
+              <w:noProof/>
+              <w:lang w:eastAsia="de-AT"/>
+            </w:rPr>
+          </w:pPr>
+          <w:hyperlink w:anchor="_Toc404721748" w:history="1">
+            <w:r>
+              <w:rPr>
+                <w:rStyle w:val="Hyperlink"/>
+                <w:noProof/>
+              </w:rPr>
+              <w:t>Detaillierte Arbeitsaufteilung (Aufwandsabschätzung, Endzeitaufteilung)</w:t>
+            </w:r>
+            <w:r>
+              <w:rPr>
+                <w:noProof/>
+                <w:webHidden/>
+              </w:rPr>
+              <w:tab/>
+            </w:r>
+            <w:r>
+              <w:rPr>
+                <w:noProof/>
+                <w:webHidden/>
+              </w:rPr>
+              <w:fldChar w:fldCharType="begin"/>
+            </w:r>
+            <w:r>
+              <w:rPr>
+                <w:noProof/>
+                <w:webHidden/>
+              </w:rPr>
+              <w:instrText xml:space="preserve"> PAGEREF _Toc404721748 \h </w:instrText>
+            </w:r>
+            <w:r>
+              <w:rPr>
+                <w:noProof/>
+                <w:webHidden/>
+              </w:rPr>
+            </w:r>
+            <w:r>
+              <w:rPr>
+                <w:noProof/>
+                <w:webHidden/>
+              </w:rPr>
+              <w:fldChar w:fldCharType="separate"/>
+            </w:r>
+            <w:r>
+              <w:rPr>
+                <w:noProof/>
+                <w:webHidden/>
+              </w:rPr>
+              <w:t>5</w:t>
+            </w:r>
+            <w:r>
+              <w:rPr>
+                <w:noProof/>
+                <w:webHidden/>
+              </w:rPr>
+              <w:fldChar w:fldCharType="end"/>
+            </w:r>
+          </w:hyperlink>
+        </w:p>
+        <w:p>
+          <w:pPr>
+            <w:pStyle w:val="Verzeichnis1"/>
+            <w:tabs>
+              <w:tab w:val="right" w:leader="dot" w:pos="9062"/>
+            </w:tabs>
+            <w:rPr>
+              <w:rFonts w:eastAsiaTheme="minorEastAsia"/>
+              <w:noProof/>
+              <w:lang w:eastAsia="de-AT"/>
+            </w:rPr>
+          </w:pPr>
+          <w:hyperlink w:anchor="_Toc404721749" w:history="1">
+            <w:r>
+              <w:rPr>
+                <w:rStyle w:val="Hyperlink"/>
+                <w:noProof/>
+              </w:rPr>
+              <w:t>Arbeitsdurchführung (Resultate/Niederlagen)</w:t>
+            </w:r>
+            <w:r>
+              <w:rPr>
+                <w:noProof/>
+                <w:webHidden/>
+              </w:rPr>
+              <w:tab/>
+            </w:r>
+            <w:r>
+              <w:rPr>
+                <w:noProof/>
+                <w:webHidden/>
+              </w:rPr>
+              <w:fldChar w:fldCharType="begin"/>
+            </w:r>
+            <w:r>
+              <w:rPr>
+                <w:noProof/>
+                <w:webHidden/>
+              </w:rPr>
+              <w:instrText xml:space="preserve"> PAGEREF _Toc404721749 \h </w:instrText>
+            </w:r>
+            <w:r>
+              <w:rPr>
+                <w:noProof/>
+                <w:webHidden/>
+              </w:rPr>
+            </w:r>
+            <w:r>
+              <w:rPr>
+                <w:noProof/>
+                <w:webHidden/>
+              </w:rPr>
+              <w:fldChar w:fldCharType="separate"/>
+            </w:r>
+            <w:r>
+              <w:rPr>
+                <w:noProof/>
+                <w:webHidden/>
+              </w:rPr>
+              <w:t>6</w:t>
+            </w:r>
+            <w:r>
+              <w:rPr>
+                <w:noProof/>
+                <w:webHidden/>
+              </w:rPr>
+              <w:fldChar w:fldCharType="end"/>
+            </w:r>
+          </w:hyperlink>
+        </w:p>
+        <w:p>
+          <w:pPr>
+            <w:pStyle w:val="Verzeichnis1"/>
+            <w:tabs>
+              <w:tab w:val="right" w:leader="dot" w:pos="9062"/>
+            </w:tabs>
+            <w:rPr>
+              <w:rFonts w:eastAsiaTheme="minorEastAsia"/>
+              <w:noProof/>
+              <w:lang w:eastAsia="de-AT"/>
+            </w:rPr>
+          </w:pPr>
+          <w:hyperlink w:anchor="_Toc404721750" w:history="1">
+            <w:r>
+              <w:rPr>
+                <w:rStyle w:val="Hyperlink"/>
+                <w:noProof/>
+              </w:rPr>
+              <w:t>Testbericht</w:t>
+            </w:r>
+            <w:r>
+              <w:rPr>
+                <w:noProof/>
+                <w:webHidden/>
+              </w:rPr>
+              <w:tab/>
+            </w:r>
+            <w:r>
+              <w:rPr>
+                <w:noProof/>
+                <w:webHidden/>
+              </w:rPr>
+              <w:fldChar w:fldCharType="begin"/>
+            </w:r>
+            <w:r>
+              <w:rPr>
+                <w:noProof/>
+                <w:webHidden/>
+              </w:rPr>
+              <w:instrText xml:space="preserve"> PAGEREF _Toc404721750 \h </w:instrText>
+            </w:r>
+            <w:r>
+              <w:rPr>
+                <w:noProof/>
+                <w:webHidden/>
+              </w:rPr>
+            </w:r>
+            <w:r>
+              <w:rPr>
+                <w:noProof/>
+                <w:webHidden/>
+              </w:rPr>
+              <w:fldChar w:fldCharType="separate"/>
+            </w:r>
+            <w:r>
+              <w:rPr>
+                <w:noProof/>
+                <w:webHidden/>
+              </w:rPr>
+              <w:t>8</w:t>
+            </w:r>
+            <w:r>
+              <w:rPr>
+                <w:noProof/>
+                <w:webHidden/>
+              </w:rPr>
+              <w:fldChar w:fldCharType="end"/>
+            </w:r>
+          </w:hyperlink>
+        </w:p>
+        <w:p>
+          <w:pPr>
+            <w:pStyle w:val="Verzeichnis1"/>
+            <w:tabs>
+              <w:tab w:val="right" w:leader="dot" w:pos="9062"/>
+            </w:tabs>
+            <w:rPr>
+              <w:rFonts w:eastAsiaTheme="minorEastAsia"/>
+              <w:noProof/>
+              <w:lang w:eastAsia="de-AT"/>
+            </w:rPr>
+          </w:pPr>
+          <w:hyperlink w:anchor="_Toc404721751" w:history="1">
+            <w:r>
+              <w:rPr>
+                <w:rStyle w:val="Hyperlink"/>
+                <w:noProof/>
+              </w:rPr>
+              <w:t>Quellenangaben</w:t>
+            </w:r>
+            <w:r>
+              <w:rPr>
+                <w:noProof/>
+                <w:webHidden/>
+              </w:rPr>
+              <w:tab/>
+            </w:r>
+            <w:r>
+              <w:rPr>
+                <w:noProof/>
+                <w:webHidden/>
+              </w:rPr>
+              <w:fldChar w:fldCharType="begin"/>
+            </w:r>
+            <w:r>
+              <w:rPr>
+                <w:noProof/>
+                <w:webHidden/>
+              </w:rPr>
+              <w:instrText xml:space="preserve"> PAGEREF _Toc404721751 \h </w:instrText>
+            </w:r>
+            <w:r>
+              <w:rPr>
+                <w:noProof/>
+                <w:webHidden/>
+              </w:rPr>
+            </w:r>
+            <w:r>
+              <w:rPr>
+                <w:noProof/>
+                <w:webHidden/>
+              </w:rPr>
+              <w:fldChar w:fldCharType="separate"/>
+            </w:r>
+            <w:r>
+              <w:rPr>
+                <w:noProof/>
+                <w:webHidden/>
+              </w:rPr>
+              <w:t>9</w:t>
+            </w:r>
+            <w:r>
+              <w:rPr>
+                <w:noProof/>
+                <w:webHidden/>
+              </w:rPr>
+              <w:fldChar w:fldCharType="end"/>
+            </w:r>
+          </w:hyperlink>
+        </w:p>
+        <w:p>
+          <w:r>
+            <w:rPr>
+              <w:b/>
+              <w:bCs/>
+              <w:lang w:val="de-DE"/>
+            </w:rPr>
+            <w:fldChar w:fldCharType="end"/>
+          </w:r>
+        </w:p>
+      </w:sdtContent>
+    </w:sdt>
     <w:p>
       <w:r>
-        <w:lastRenderedPageBreak/>
         <w:br w:type="page"/>
       </w:r>
-    </w:p>
-    <w:p>
       <w:bookmarkStart w:id="0" w:name="_GoBack"/>
       <w:bookmarkEnd w:id="0"/>
     </w:p>
+    <w:p>
+      <w:pPr>
+        <w:pStyle w:val="berschrift1"/>
+        <w:rPr>
+          <w:rFonts w:asciiTheme="minorHAnsi" w:hAnsiTheme="minorHAnsi"/>
+        </w:rPr>
+      </w:pPr>
+      <w:bookmarkStart w:id="1" w:name="_Toc404721745"/>
+      <w:r>
+        <w:rPr>
+          <w:rFonts w:asciiTheme="minorHAnsi" w:hAnsiTheme="minorHAnsi"/>
+        </w:rPr>
+        <w:lastRenderedPageBreak/>
+        <w:t>Aufgabenstellung</w:t>
+      </w:r>
+      <w:bookmarkEnd w:id="1"/>
+    </w:p>
+    <w:p>
+      <w:pPr>
+        <w:pStyle w:val="berschrift2"/>
+        <w:rPr>
+          <w:rFonts w:asciiTheme="minorHAnsi" w:hAnsiTheme="minorHAnsi"/>
+        </w:rPr>
+      </w:pPr>
+      <w:bookmarkStart w:id="2" w:name="_Toc404721746"/>
+      <w:r>
+        <w:rPr>
+          <w:rFonts w:asciiTheme="minorHAnsi" w:hAnsiTheme="minorHAnsi"/>
+        </w:rPr>
+        <w:t>Beschr</w:t>
+      </w:r>
+      <w:r>
+        <w:rPr>
+          <w:rFonts w:asciiTheme="minorHAnsi" w:hAnsiTheme="minorHAnsi"/>
+        </w:rPr>
+        <w:t>e</w:t>
+      </w:r>
+      <w:r>
+        <w:rPr>
+          <w:rFonts w:asciiTheme="minorHAnsi" w:hAnsiTheme="minorHAnsi"/>
+        </w:rPr>
+        <w:t>ibung</w:t>
+      </w:r>
+      <w:r>
+        <w:rPr>
+          <w:rFonts w:asciiTheme="minorHAnsi" w:hAnsiTheme="minorHAnsi"/>
+        </w:rPr>
+        <w:t xml:space="preserve"> auf </w:t>
+      </w:r>
+      <w:proofErr w:type="spellStart"/>
+      <w:r>
+        <w:rPr>
+          <w:rFonts w:asciiTheme="minorHAnsi" w:hAnsiTheme="minorHAnsi"/>
+        </w:rPr>
+        <w:t>Moodle</w:t>
+      </w:r>
+      <w:bookmarkEnd w:id="2"/>
+      <w:proofErr w:type="spellEnd"/>
+    </w:p>
+    <w:p/>
+    <w:p>
+      <w:pPr>
+        <w:shd w:val="clear" w:color="auto" w:fill="FFFFFF"/>
+        <w:spacing w:after="240" w:line="294" w:lineRule="atLeast"/>
+        <w:rPr>
+          <w:rFonts w:eastAsia="Times New Roman" w:cs="Times New Roman"/>
+          <w:color w:val="333333"/>
+          <w:lang w:eastAsia="de-AT"/>
+        </w:rPr>
+      </w:pPr>
+      <w:r>
+        <w:rPr>
+          <w:rFonts w:eastAsia="Times New Roman" w:cs="Times New Roman"/>
+          <w:color w:val="333333"/>
+          <w:lang w:eastAsia="de-AT"/>
+        </w:rPr>
+        <w:t>Implementieren Sie eine Chatapplikation mit Hilfe des Java Message Service.</w:t>
+      </w:r>
+      <w:r>
+        <w:rPr>
+          <w:rFonts w:eastAsia="Times New Roman" w:cs="Times New Roman"/>
+          <w:color w:val="333333"/>
+          <w:lang w:eastAsia="de-AT"/>
+        </w:rPr>
+        <w:t xml:space="preserve"> Verwenden Sie Apache </w:t>
+      </w:r>
+      <w:proofErr w:type="spellStart"/>
+      <w:r>
+        <w:rPr>
+          <w:rFonts w:eastAsia="Times New Roman" w:cs="Times New Roman"/>
+          <w:color w:val="333333"/>
+          <w:lang w:eastAsia="de-AT"/>
+        </w:rPr>
+        <w:t>ActiveMQ</w:t>
+      </w:r>
+      <w:proofErr w:type="spellEnd"/>
+      <w:r>
+        <w:rPr>
+          <w:rFonts w:eastAsia="Times New Roman" w:cs="Times New Roman"/>
+          <w:color w:val="333333"/>
+          <w:lang w:eastAsia="de-AT"/>
+        </w:rPr>
+        <w:t xml:space="preserve"> </w:t>
+      </w:r>
+      <w:r>
+        <w:rPr>
+          <w:rFonts w:eastAsia="Times New Roman" w:cs="Times New Roman"/>
+          <w:color w:val="333333"/>
+          <w:lang w:eastAsia="de-AT"/>
+        </w:rPr>
+        <w:t>als Message Broker Ihrer Applikation. Das Programm soll folgende Funktionen beinhalten:</w:t>
+      </w:r>
+    </w:p>
+    <w:p>
+      <w:pPr>
+        <w:numPr>
+          <w:ilvl w:val="0"/>
+          <w:numId w:val="3"/>
+        </w:numPr>
+        <w:shd w:val="clear" w:color="auto" w:fill="FFFFFF"/>
+        <w:spacing w:after="240" w:line="294" w:lineRule="atLeast"/>
+        <w:ind w:right="240"/>
+        <w:rPr>
+          <w:rFonts w:eastAsia="Times New Roman" w:cs="Times New Roman"/>
+          <w:color w:val="333333"/>
+          <w:lang w:eastAsia="de-AT"/>
+        </w:rPr>
+      </w:pPr>
+      <w:r>
+        <w:rPr>
+          <w:rFonts w:eastAsia="Times New Roman" w:cs="Times New Roman"/>
+          <w:color w:val="333333"/>
+          <w:lang w:eastAsia="de-AT"/>
+        </w:rPr>
+        <w:t>Benutzer meldet sich mit einem Benutzernamen und dem Namen des Chatrooms an. </w:t>
+      </w:r>
+      <w:r>
+        <w:rPr>
+          <w:rFonts w:eastAsia="Times New Roman" w:cs="Times New Roman"/>
+          <w:color w:val="333333"/>
+          <w:lang w:eastAsia="de-AT"/>
+        </w:rPr>
+        <w:br/>
+        <w:t>Beispiel für einen Aufruf: </w:t>
+      </w:r>
+      <w:r>
+        <w:rPr>
+          <w:rFonts w:eastAsia="Times New Roman" w:cs="Times New Roman"/>
+          <w:color w:val="333333"/>
+          <w:lang w:eastAsia="de-AT"/>
+        </w:rPr>
+        <w:br/>
+      </w:r>
+      <w:r>
+        <w:rPr>
+          <w:rFonts w:eastAsia="Times New Roman" w:cs="Times New Roman"/>
+          <w:color w:val="333333"/>
+          <w:lang w:eastAsia="de-AT"/>
+        </w:rPr>
+        <w:br/>
+      </w:r>
+      <w:proofErr w:type="spellStart"/>
+      <w:r>
+        <w:rPr>
+          <w:rFonts w:eastAsia="Times New Roman" w:cs="Times New Roman"/>
+          <w:color w:val="333333"/>
+          <w:lang w:eastAsia="de-AT"/>
+        </w:rPr>
+        <w:t>vsdbchat</w:t>
+      </w:r>
+      <w:proofErr w:type="spellEnd"/>
+      <w:r>
+        <w:rPr>
+          <w:rFonts w:eastAsia="Times New Roman" w:cs="Times New Roman"/>
+          <w:color w:val="333333"/>
+          <w:lang w:eastAsia="de-AT"/>
+        </w:rPr>
+        <w:t xml:space="preserve"> &lt;</w:t>
+      </w:r>
+      <w:proofErr w:type="spellStart"/>
+      <w:r>
+        <w:rPr>
+          <w:rFonts w:eastAsia="Times New Roman" w:cs="Times New Roman"/>
+          <w:color w:val="333333"/>
+          <w:lang w:eastAsia="de-AT"/>
+        </w:rPr>
+        <w:t>ip_message_broker</w:t>
+      </w:r>
+      <w:proofErr w:type="spellEnd"/>
+      <w:r>
+        <w:rPr>
+          <w:rFonts w:eastAsia="Times New Roman" w:cs="Times New Roman"/>
+          <w:color w:val="333333"/>
+          <w:lang w:eastAsia="de-AT"/>
+        </w:rPr>
+        <w:t>&gt; &lt;</w:t>
+      </w:r>
+      <w:proofErr w:type="spellStart"/>
+      <w:r>
+        <w:rPr>
+          <w:rFonts w:eastAsia="Times New Roman" w:cs="Times New Roman"/>
+          <w:color w:val="333333"/>
+          <w:lang w:eastAsia="de-AT"/>
+        </w:rPr>
+        <w:t>benutzername</w:t>
+      </w:r>
+      <w:proofErr w:type="spellEnd"/>
+      <w:r>
+        <w:rPr>
+          <w:rFonts w:eastAsia="Times New Roman" w:cs="Times New Roman"/>
+          <w:color w:val="333333"/>
+          <w:lang w:eastAsia="de-AT"/>
+        </w:rPr>
+        <w:t>&gt; &lt;</w:t>
+      </w:r>
+      <w:proofErr w:type="spellStart"/>
+      <w:r>
+        <w:rPr>
+          <w:rFonts w:eastAsia="Times New Roman" w:cs="Times New Roman"/>
+          <w:color w:val="333333"/>
+          <w:lang w:eastAsia="de-AT"/>
+        </w:rPr>
+        <w:t>chatroom</w:t>
+      </w:r>
+      <w:proofErr w:type="spellEnd"/>
+      <w:r>
+        <w:rPr>
+          <w:rFonts w:eastAsia="Times New Roman" w:cs="Times New Roman"/>
+          <w:color w:val="333333"/>
+          <w:lang w:eastAsia="de-AT"/>
+        </w:rPr>
+        <w:t>&gt;</w:t>
+      </w:r>
+    </w:p>
+    <w:p>
+      <w:pPr>
+        <w:numPr>
+          <w:ilvl w:val="0"/>
+          <w:numId w:val="3"/>
+        </w:numPr>
+        <w:shd w:val="clear" w:color="auto" w:fill="FFFFFF"/>
+        <w:spacing w:after="240" w:line="294" w:lineRule="atLeast"/>
+        <w:ind w:right="240"/>
+        <w:rPr>
+          <w:rFonts w:eastAsia="Times New Roman" w:cs="Times New Roman"/>
+          <w:color w:val="333333"/>
+          <w:lang w:eastAsia="de-AT"/>
+        </w:rPr>
+      </w:pPr>
+      <w:r>
+        <w:rPr>
+          <w:rFonts w:eastAsia="Times New Roman" w:cs="Times New Roman"/>
+          <w:color w:val="333333"/>
+          <w:lang w:eastAsia="de-AT"/>
+        </w:rPr>
+        <w:t>Der Benutzer kann in dem Chatroom (JMS Topic) Nachrichten an alle Teilnehmer eine Nachricht senden und empfangen. </w:t>
+      </w:r>
+      <w:r>
+        <w:rPr>
+          <w:rFonts w:eastAsia="Times New Roman" w:cs="Times New Roman"/>
+          <w:color w:val="333333"/>
+          <w:lang w:eastAsia="de-AT"/>
+        </w:rPr>
+        <w:br/>
+        <w:t>Die Nachricht erscheint in folgendem Format:</w:t>
+      </w:r>
+      <w:r>
+        <w:rPr>
+          <w:rFonts w:eastAsia="Times New Roman" w:cs="Times New Roman"/>
+          <w:color w:val="333333"/>
+          <w:lang w:eastAsia="de-AT"/>
+        </w:rPr>
+        <w:br/>
+      </w:r>
+      <w:r>
+        <w:rPr>
+          <w:rFonts w:eastAsia="Times New Roman" w:cs="Times New Roman"/>
+          <w:color w:val="333333"/>
+          <w:lang w:eastAsia="de-AT"/>
+        </w:rPr>
+        <w:br/>
+        <w:t>&lt;</w:t>
+      </w:r>
+      <w:proofErr w:type="spellStart"/>
+      <w:r>
+        <w:rPr>
+          <w:rFonts w:eastAsia="Times New Roman" w:cs="Times New Roman"/>
+          <w:color w:val="333333"/>
+          <w:lang w:eastAsia="de-AT"/>
+        </w:rPr>
+        <w:t>benutzername</w:t>
+      </w:r>
+      <w:proofErr w:type="spellEnd"/>
+      <w:r>
+        <w:rPr>
+          <w:rFonts w:eastAsia="Times New Roman" w:cs="Times New Roman"/>
+          <w:color w:val="333333"/>
+          <w:lang w:eastAsia="de-AT"/>
+        </w:rPr>
+        <w:t>&gt; [&lt;</w:t>
+      </w:r>
+      <w:proofErr w:type="spellStart"/>
+      <w:r>
+        <w:rPr>
+          <w:rFonts w:eastAsia="Times New Roman" w:cs="Times New Roman"/>
+          <w:color w:val="333333"/>
+          <w:lang w:eastAsia="de-AT"/>
+        </w:rPr>
+        <w:t>ip_des_benutzers</w:t>
+      </w:r>
+      <w:proofErr w:type="spellEnd"/>
+      <w:r>
+        <w:rPr>
+          <w:rFonts w:eastAsia="Times New Roman" w:cs="Times New Roman"/>
+          <w:color w:val="333333"/>
+          <w:lang w:eastAsia="de-AT"/>
+        </w:rPr>
+        <w:t>&gt;]: &lt;Nachricht&gt;</w:t>
+      </w:r>
+    </w:p>
+    <w:p>
+      <w:pPr>
+        <w:numPr>
+          <w:ilvl w:val="0"/>
+          <w:numId w:val="3"/>
+        </w:numPr>
+        <w:shd w:val="clear" w:color="auto" w:fill="FFFFFF"/>
+        <w:spacing w:after="0" w:line="294" w:lineRule="atLeast"/>
+        <w:ind w:right="240"/>
+        <w:rPr>
+          <w:rFonts w:eastAsia="Times New Roman" w:cs="Times New Roman"/>
+          <w:color w:val="333333"/>
+          <w:lang w:eastAsia="de-AT"/>
+        </w:rPr>
+      </w:pPr>
+      <w:r>
+        <w:rPr>
+          <w:rFonts w:eastAsia="Times New Roman" w:cs="Times New Roman"/>
+          <w:color w:val="333333"/>
+          <w:lang w:eastAsia="de-AT"/>
+        </w:rPr>
+        <w:t>Zusätzlich zu dem Chatroom kann jedem Benutzer eine Nachricht in einem persönlichen Postfach (JMS Queue) hinterlassen werden. Der Name des Postfachs ist die IP Adresse des Benutzers (Eindeutigkeit).</w:t>
+      </w:r>
+      <w:r>
+        <w:rPr>
+          <w:rFonts w:eastAsia="Times New Roman" w:cs="Times New Roman"/>
+          <w:color w:val="333333"/>
+          <w:lang w:eastAsia="de-AT"/>
+        </w:rPr>
+        <w:br/>
+      </w:r>
+      <w:r>
+        <w:rPr>
+          <w:rFonts w:eastAsia="Times New Roman" w:cs="Times New Roman"/>
+          <w:color w:val="333333"/>
+          <w:lang w:eastAsia="de-AT"/>
+        </w:rPr>
+        <w:br/>
+        <w:t>Nachricht an das Postfach senden: </w:t>
+      </w:r>
+      <w:r>
+        <w:rPr>
+          <w:rFonts w:eastAsia="Times New Roman" w:cs="Times New Roman"/>
+          <w:color w:val="333333"/>
+          <w:lang w:eastAsia="de-AT"/>
+        </w:rPr>
+        <w:br/>
+        <w:t>MAIL &lt;</w:t>
+      </w:r>
+      <w:proofErr w:type="spellStart"/>
+      <w:r>
+        <w:rPr>
+          <w:rFonts w:eastAsia="Times New Roman" w:cs="Times New Roman"/>
+          <w:color w:val="333333"/>
+          <w:lang w:eastAsia="de-AT"/>
+        </w:rPr>
+        <w:t>ip_des_benutzers</w:t>
+      </w:r>
+      <w:proofErr w:type="spellEnd"/>
+      <w:r>
+        <w:rPr>
+          <w:rFonts w:eastAsia="Times New Roman" w:cs="Times New Roman"/>
+          <w:color w:val="333333"/>
+          <w:lang w:eastAsia="de-AT"/>
+        </w:rPr>
+        <w:t>&gt; &lt;</w:t>
+      </w:r>
+      <w:proofErr w:type="spellStart"/>
+      <w:r>
+        <w:rPr>
+          <w:rFonts w:eastAsia="Times New Roman" w:cs="Times New Roman"/>
+          <w:color w:val="333333"/>
+          <w:lang w:eastAsia="de-AT"/>
+        </w:rPr>
+        <w:t>nachricht</w:t>
+      </w:r>
+      <w:proofErr w:type="spellEnd"/>
+      <w:r>
+        <w:rPr>
+          <w:rFonts w:eastAsia="Times New Roman" w:cs="Times New Roman"/>
+          <w:color w:val="333333"/>
+          <w:lang w:eastAsia="de-AT"/>
+        </w:rPr>
+        <w:t>&gt;</w:t>
+      </w:r>
+      <w:r>
+        <w:rPr>
+          <w:rFonts w:eastAsia="Times New Roman" w:cs="Times New Roman"/>
+          <w:color w:val="333333"/>
+          <w:lang w:eastAsia="de-AT"/>
+        </w:rPr>
+        <w:br/>
+      </w:r>
+      <w:r>
+        <w:rPr>
+          <w:rFonts w:eastAsia="Times New Roman" w:cs="Times New Roman"/>
+          <w:color w:val="333333"/>
+          <w:lang w:eastAsia="de-AT"/>
+        </w:rPr>
+        <w:br/>
+        <w:t>Eignes Postfach abfragen: </w:t>
+      </w:r>
+      <w:r>
+        <w:rPr>
+          <w:rFonts w:eastAsia="Times New Roman" w:cs="Times New Roman"/>
+          <w:color w:val="333333"/>
+          <w:lang w:eastAsia="de-AT"/>
+        </w:rPr>
+        <w:br/>
+        <w:t>MAILBOX</w:t>
+      </w:r>
+    </w:p>
+    <w:p>
+      <w:pPr>
+        <w:shd w:val="clear" w:color="auto" w:fill="FFFFFF"/>
+        <w:spacing w:after="0" w:line="294" w:lineRule="atLeast"/>
+        <w:ind w:left="840" w:right="240"/>
+        <w:rPr>
+          <w:rFonts w:eastAsia="Times New Roman" w:cs="Times New Roman"/>
+          <w:color w:val="333333"/>
+          <w:lang w:eastAsia="de-AT"/>
+        </w:rPr>
+      </w:pPr>
+    </w:p>
+    <w:p>
+      <w:pPr>
+        <w:numPr>
+          <w:ilvl w:val="0"/>
+          <w:numId w:val="3"/>
+        </w:numPr>
+        <w:shd w:val="clear" w:color="auto" w:fill="FFFFFF"/>
+        <w:spacing w:after="0" w:line="294" w:lineRule="atLeast"/>
+        <w:ind w:right="240"/>
+        <w:rPr>
+          <w:rFonts w:eastAsia="Times New Roman" w:cs="Times New Roman"/>
+          <w:color w:val="333333"/>
+          <w:lang w:eastAsia="de-AT"/>
+        </w:rPr>
+      </w:pPr>
+      <w:r>
+        <w:rPr>
+          <w:rFonts w:eastAsia="Times New Roman" w:cs="Times New Roman"/>
+          <w:color w:val="333333"/>
+          <w:lang w:eastAsia="de-AT"/>
+        </w:rPr>
+        <w:t>Der Chatraum wird mit dem</w:t>
+      </w:r>
+      <w:r>
+        <w:rPr>
+          <w:rFonts w:eastAsia="Times New Roman" w:cs="Times New Roman"/>
+          <w:color w:val="333333"/>
+          <w:lang w:eastAsia="de-AT"/>
+        </w:rPr>
+        <w:t xml:space="preserve"> Schlüsselwort EXI</w:t>
+      </w:r>
+      <w:r>
+        <w:rPr>
+          <w:rFonts w:eastAsia="Times New Roman" w:cs="Times New Roman"/>
+          <w:color w:val="333333"/>
+          <w:lang w:eastAsia="de-AT"/>
+        </w:rPr>
+        <w:t>T verlassen. Der Benutzer verlä</w:t>
+      </w:r>
+      <w:r>
+        <w:rPr>
+          <w:rFonts w:eastAsia="Times New Roman" w:cs="Times New Roman"/>
+          <w:color w:val="333333"/>
+          <w:lang w:eastAsia="de-AT"/>
+        </w:rPr>
+        <w:t>sst den Chatraum, die anderen Teilnehmer sind davon nicht betroffen.</w:t>
+      </w:r>
+    </w:p>
+    <w:p>
+      <w:pPr>
+        <w:rPr>
+          <w:rFonts w:eastAsiaTheme="majorEastAsia" w:cstheme="majorBidi"/>
+          <w:b/>
+          <w:bCs/>
+          <w:color w:val="365F91" w:themeColor="accent1" w:themeShade="BF"/>
+          <w:sz w:val="28"/>
+          <w:szCs w:val="28"/>
+        </w:rPr>
+      </w:pPr>
+      <w:r>
+        <w:br w:type="page"/>
+      </w:r>
+    </w:p>
+    <w:p>
+      <w:pPr>
+        <w:pStyle w:val="berschrift1"/>
+        <w:rPr>
+          <w:rFonts w:asciiTheme="minorHAnsi" w:hAnsiTheme="minorHAnsi"/>
+        </w:rPr>
+      </w:pPr>
+      <w:bookmarkStart w:id="3" w:name="_Toc404721747"/>
+      <w:r>
+        <w:rPr>
+          <w:rFonts w:asciiTheme="minorHAnsi" w:hAnsiTheme="minorHAnsi"/>
+        </w:rPr>
+        <w:lastRenderedPageBreak/>
+        <w:t>Designüberlegung</w:t>
+      </w:r>
+      <w:bookmarkEnd w:id="3"/>
+    </w:p>
+    <w:p>
+      <w:pPr>
+        <w:pStyle w:val="berschrift2"/>
+        <w:rPr>
+          <w:rFonts w:asciiTheme="minorHAnsi" w:hAnsiTheme="minorHAnsi"/>
+          <w:b w:val="0"/>
+          <w:bCs w:val="0"/>
+          <w:color w:val="365F91" w:themeColor="accent1" w:themeShade="BF"/>
+          <w:sz w:val="28"/>
+          <w:szCs w:val="28"/>
+        </w:rPr>
+      </w:pPr>
+      <w:r>
+        <w:rPr>
+          <w:rFonts w:asciiTheme="minorHAnsi" w:hAnsiTheme="minorHAnsi"/>
+        </w:rPr>
+        <w:t>Erste Gedanken</w:t>
+      </w:r>
+      <w:r>
+        <w:rPr>
+          <w:rFonts w:asciiTheme="minorHAnsi" w:hAnsiTheme="minorHAnsi"/>
+        </w:rPr>
+        <w:br w:type="page"/>
+      </w:r>
+    </w:p>
+    <w:p>
+      <w:pPr>
+        <w:rPr>
+          <w:rFonts w:eastAsiaTheme="majorEastAsia" w:cstheme="majorBidi"/>
+          <w:b/>
+          <w:bCs/>
+          <w:color w:val="365F91" w:themeColor="accent1" w:themeShade="BF"/>
+          <w:sz w:val="28"/>
+          <w:szCs w:val="28"/>
+        </w:rPr>
+      </w:pPr>
+      <w:r>
+        <w:lastRenderedPageBreak/>
+        <w:br w:type="page"/>
+      </w:r>
+    </w:p>
+    <w:p>
+      <w:pPr>
+        <w:pStyle w:val="berschrift1"/>
+        <w:rPr>
+          <w:rFonts w:asciiTheme="minorHAnsi" w:hAnsiTheme="minorHAnsi"/>
+        </w:rPr>
+      </w:pPr>
+      <w:bookmarkStart w:id="4" w:name="_Toc404721748"/>
+      <w:r>
+        <w:rPr>
+          <w:rFonts w:asciiTheme="minorHAnsi" w:hAnsiTheme="minorHAnsi"/>
+        </w:rPr>
+        <w:lastRenderedPageBreak/>
+        <w:t>Detaillierte Arbeitsaufteilung (Aufwandsabschätzung, Endzeitaufteilung)</w:t>
+      </w:r>
+      <w:bookmarkEnd w:id="4"/>
+    </w:p>
+    <w:p>
+      <w:pPr>
+        <w:rPr>
+          <w:rFonts w:eastAsiaTheme="majorEastAsia" w:cstheme="majorBidi"/>
+          <w:b/>
+          <w:bCs/>
+          <w:color w:val="365F91" w:themeColor="accent1" w:themeShade="BF"/>
+          <w:sz w:val="28"/>
+          <w:szCs w:val="28"/>
+        </w:rPr>
+      </w:pPr>
+      <w:r>
+        <w:br w:type="page"/>
+      </w:r>
+    </w:p>
+    <w:p>
+      <w:pPr>
+        <w:pStyle w:val="berschrift1"/>
+        <w:rPr>
+          <w:rFonts w:asciiTheme="minorHAnsi" w:hAnsiTheme="minorHAnsi"/>
+        </w:rPr>
+      </w:pPr>
+      <w:bookmarkStart w:id="5" w:name="_Toc404721749"/>
+      <w:r>
+        <w:rPr>
+          <w:rFonts w:asciiTheme="minorHAnsi" w:hAnsiTheme="minorHAnsi"/>
+        </w:rPr>
+        <w:lastRenderedPageBreak/>
+        <w:t>Arbeitsdurchführung (Resultate/Niederlagen)</w:t>
+      </w:r>
+      <w:bookmarkEnd w:id="5"/>
+    </w:p>
+    <w:p>
+      <w:pPr>
+        <w:rPr>
+          <w:rFonts w:eastAsiaTheme="majorEastAsia" w:cstheme="majorBidi"/>
+          <w:b/>
+          <w:bCs/>
+          <w:color w:val="365F91" w:themeColor="accent1" w:themeShade="BF"/>
+          <w:sz w:val="28"/>
+          <w:szCs w:val="28"/>
+        </w:rPr>
+      </w:pPr>
+      <w:r>
+        <w:br w:type="page"/>
+      </w:r>
+    </w:p>
+    <w:p>
+      <w:pPr>
+        <w:rPr>
+          <w:rFonts w:eastAsiaTheme="majorEastAsia" w:cstheme="majorBidi"/>
+          <w:b/>
+          <w:bCs/>
+          <w:color w:val="365F91" w:themeColor="accent1" w:themeShade="BF"/>
+          <w:sz w:val="28"/>
+          <w:szCs w:val="28"/>
+        </w:rPr>
+      </w:pPr>
+      <w:r>
+        <w:lastRenderedPageBreak/>
+        <w:br w:type="page"/>
+      </w:r>
+    </w:p>
+    <w:p>
+      <w:pPr>
+        <w:pStyle w:val="berschrift1"/>
+        <w:rPr>
+          <w:rFonts w:asciiTheme="minorHAnsi" w:hAnsiTheme="minorHAnsi"/>
+        </w:rPr>
+      </w:pPr>
+      <w:bookmarkStart w:id="6" w:name="_Toc404721750"/>
+      <w:r>
+        <w:rPr>
+          <w:rFonts w:asciiTheme="minorHAnsi" w:hAnsiTheme="minorHAnsi"/>
+        </w:rPr>
+        <w:lastRenderedPageBreak/>
+        <w:t>Testbericht</w:t>
+      </w:r>
+      <w:bookmarkEnd w:id="6"/>
+    </w:p>
+    <w:p>
+      <w:pPr>
+        <w:rPr>
+          <w:rFonts w:eastAsiaTheme="majorEastAsia" w:cstheme="majorBidi"/>
+          <w:b/>
+          <w:bCs/>
+          <w:color w:val="365F91" w:themeColor="accent1" w:themeShade="BF"/>
+          <w:sz w:val="28"/>
+          <w:szCs w:val="28"/>
+        </w:rPr>
+      </w:pPr>
+      <w:r>
+        <w:br w:type="page"/>
+      </w:r>
+    </w:p>
+    <w:p>
+      <w:pPr>
+        <w:pStyle w:val="berschrift1"/>
+        <w:rPr>
+          <w:rFonts w:asciiTheme="minorHAnsi" w:hAnsiTheme="minorHAnsi"/>
+        </w:rPr>
+      </w:pPr>
+      <w:bookmarkStart w:id="7" w:name="_Toc404721751"/>
+      <w:r>
+        <w:rPr>
+          <w:rFonts w:asciiTheme="minorHAnsi" w:hAnsiTheme="minorHAnsi"/>
+        </w:rPr>
+        <w:lastRenderedPageBreak/>
+        <w:t>Quellenangaben</w:t>
+      </w:r>
+      <w:bookmarkEnd w:id="7"/>
+    </w:p>
+    <w:p>
+      <w:pPr>
+        <w:rPr>
+          <w:rFonts w:eastAsiaTheme="majorEastAsia" w:cstheme="majorBidi"/>
+          <w:b/>
+          <w:bCs/>
+          <w:color w:val="365F91" w:themeColor="accent1" w:themeShade="BF"/>
+          <w:sz w:val="28"/>
+          <w:szCs w:val="28"/>
+        </w:rPr>
+      </w:pPr>
+      <w:r>
+        <w:br w:type="page"/>
+      </w:r>
+    </w:p>
+    <w:p>
+      <w:pPr>
+        <w:pStyle w:val="berschrift1"/>
+        <w:rPr>
+          <w:rFonts w:asciiTheme="minorHAnsi" w:hAnsiTheme="minorHAnsi"/>
+        </w:rPr>
+      </w:pPr>
+    </w:p>
     <w:sectPr>
+      <w:footerReference w:type="default" r:id="rId9"/>
       <w:pgSz w:w="11906" w:h="16838"/>
       <w:pgMar w:top="1417" w:right="1417" w:bottom="1134" w:left="1417" w:header="708" w:footer="708" w:gutter="0"/>
       <w:pgNumType w:start="0"/>
@@ -1556,6 +2827,526 @@
     </w:sectPr>
   </w:body>
 </w:document>
+</file>
+
+<file path=word/endnotes.xml><?xml version="1.0" encoding="utf-8"?>
+<w:endnotes xmlns:wpc="http://schemas.microsoft.com/office/word/2010/wordprocessingCanvas" xmlns:mc="http://schemas.openxmlformats.org/markup-compatibility/2006" xmlns:o="urn:schemas-microsoft-com:office:office" xmlns:r="http://schemas.openxmlformats.org/officeDocument/2006/relationships" xmlns:m="http://schemas.openxmlformats.org/officeDocument/2006/math" xmlns:v="urn:schemas-microsoft-com:vml" xmlns:wp14="http://schemas.microsoft.com/office/word/2010/wordprocessingDrawing" xmlns:wp="http://schemas.openxmlformats.org/drawingml/2006/wordprocessingDrawing" xmlns:w10="urn:schemas-microsoft-com:office:word" xmlns:w="http://schemas.openxmlformats.org/wordprocessingml/2006/main" xmlns:w14="http://schemas.microsoft.com/office/word/2010/wordml" xmlns:wpg="http://schemas.microsoft.com/office/word/2010/wordprocessingGroup" xmlns:wpi="http://schemas.microsoft.com/office/word/2010/wordprocessingInk" xmlns:wne="http://schemas.microsoft.com/office/word/2006/wordml" xmlns:wps="http://schemas.microsoft.com/office/word/2010/wordprocessingShape" mc:Ignorable="w14 wp14">
+  <w:endnote w:type="separator" w:id="-1">
+    <w:p>
+      <w:pPr>
+        <w:spacing w:after="0" w:line="240" w:lineRule="auto"/>
+      </w:pPr>
+      <w:r>
+        <w:separator/>
+      </w:r>
+    </w:p>
+  </w:endnote>
+  <w:endnote w:type="continuationSeparator" w:id="0">
+    <w:p>
+      <w:pPr>
+        <w:spacing w:after="0" w:line="240" w:lineRule="auto"/>
+      </w:pPr>
+      <w:r>
+        <w:continuationSeparator/>
+      </w:r>
+    </w:p>
+  </w:endnote>
+</w:endnotes>
+</file>
+
+<file path=word/footer1.xml><?xml version="1.0" encoding="utf-8"?>
+<w:ftr xmlns:wpc="http://schemas.microsoft.com/office/word/2010/wordprocessingCanvas" xmlns:mc="http://schemas.openxmlformats.org/markup-compatibility/2006" xmlns:o="urn:schemas-microsoft-com:office:office" xmlns:r="http://schemas.openxmlformats.org/officeDocument/2006/relationships" xmlns:m="http://schemas.openxmlformats.org/officeDocument/2006/math" xmlns:v="urn:schemas-microsoft-com:vml" xmlns:wp14="http://schemas.microsoft.com/office/word/2010/wordprocessingDrawing" xmlns:wp="http://schemas.openxmlformats.org/drawingml/2006/wordprocessingDrawing" xmlns:w10="urn:schemas-microsoft-com:office:word" xmlns:w="http://schemas.openxmlformats.org/wordprocessingml/2006/main" xmlns:w14="http://schemas.microsoft.com/office/word/2010/wordml" xmlns:wpg="http://schemas.microsoft.com/office/word/2010/wordprocessingGroup" xmlns:wpi="http://schemas.microsoft.com/office/word/2010/wordprocessingInk" xmlns:wne="http://schemas.microsoft.com/office/word/2006/wordml" xmlns:wps="http://schemas.microsoft.com/office/word/2010/wordprocessingShape" mc:Ignorable="w14 wp14">
+  <w:sdt>
+    <w:sdtPr>
+      <w:id w:val="1429457084"/>
+      <w:docPartObj>
+        <w:docPartGallery w:val="Page Numbers (Bottom of Page)"/>
+        <w:docPartUnique/>
+      </w:docPartObj>
+    </w:sdtPr>
+    <w:sdtContent>
+      <w:p>
+        <w:pPr>
+          <w:pStyle w:val="Fuzeile"/>
+        </w:pPr>
+        <w:r>
+          <w:fldChar w:fldCharType="begin"/>
+        </w:r>
+        <w:r>
+          <w:instrText>PAGE   \* MERGEFORMAT</w:instrText>
+        </w:r>
+        <w:r>
+          <w:fldChar w:fldCharType="separate"/>
+        </w:r>
+        <w:r>
+          <w:rPr>
+            <w:noProof/>
+            <w:lang w:val="de-DE"/>
+          </w:rPr>
+          <w:t>1</w:t>
+        </w:r>
+        <w:r>
+          <w:fldChar w:fldCharType="end"/>
+        </w:r>
+      </w:p>
+    </w:sdtContent>
+  </w:sdt>
+  <w:p>
+    <w:pPr>
+      <w:pStyle w:val="Fuzeile"/>
+    </w:pPr>
+  </w:p>
+</w:ftr>
+</file>
+
+<file path=word/footnotes.xml><?xml version="1.0" encoding="utf-8"?>
+<w:footnotes xmlns:wpc="http://schemas.microsoft.com/office/word/2010/wordprocessingCanvas" xmlns:mc="http://schemas.openxmlformats.org/markup-compatibility/2006" xmlns:o="urn:schemas-microsoft-com:office:office" xmlns:r="http://schemas.openxmlformats.org/officeDocument/2006/relationships" xmlns:m="http://schemas.openxmlformats.org/officeDocument/2006/math" xmlns:v="urn:schemas-microsoft-com:vml" xmlns:wp14="http://schemas.microsoft.com/office/word/2010/wordprocessingDrawing" xmlns:wp="http://schemas.openxmlformats.org/drawingml/2006/wordprocessingDrawing" xmlns:w10="urn:schemas-microsoft-com:office:word" xmlns:w="http://schemas.openxmlformats.org/wordprocessingml/2006/main" xmlns:w14="http://schemas.microsoft.com/office/word/2010/wordml" xmlns:wpg="http://schemas.microsoft.com/office/word/2010/wordprocessingGroup" xmlns:wpi="http://schemas.microsoft.com/office/word/2010/wordprocessingInk" xmlns:wne="http://schemas.microsoft.com/office/word/2006/wordml" xmlns:wps="http://schemas.microsoft.com/office/word/2010/wordprocessingShape" mc:Ignorable="w14 wp14">
+  <w:footnote w:type="separator" w:id="-1">
+    <w:p>
+      <w:pPr>
+        <w:spacing w:after="0" w:line="240" w:lineRule="auto"/>
+      </w:pPr>
+      <w:r>
+        <w:separator/>
+      </w:r>
+    </w:p>
+  </w:footnote>
+  <w:footnote w:type="continuationSeparator" w:id="0">
+    <w:p>
+      <w:pPr>
+        <w:spacing w:after="0" w:line="240" w:lineRule="auto"/>
+      </w:pPr>
+      <w:r>
+        <w:continuationSeparator/>
+      </w:r>
+    </w:p>
+  </w:footnote>
+</w:footnotes>
+</file>
+
+<file path=word/numbering.xml><?xml version="1.0" encoding="utf-8"?>
+<w:numbering xmlns:wpc="http://schemas.microsoft.com/office/word/2010/wordprocessingCanvas" xmlns:mc="http://schemas.openxmlformats.org/markup-compatibility/2006" xmlns:o="urn:schemas-microsoft-com:office:office" xmlns:r="http://schemas.openxmlformats.org/officeDocument/2006/relationships" xmlns:m="http://schemas.openxmlformats.org/officeDocument/2006/math" xmlns:v="urn:schemas-microsoft-com:vml" xmlns:wp14="http://schemas.microsoft.com/office/word/2010/wordprocessingDrawing" xmlns:wp="http://schemas.openxmlformats.org/drawingml/2006/wordprocessingDrawing" xmlns:w10="urn:schemas-microsoft-com:office:word" xmlns:w="http://schemas.openxmlformats.org/wordprocessingml/2006/main" xmlns:w14="http://schemas.microsoft.com/office/word/2010/wordml" xmlns:wpg="http://schemas.microsoft.com/office/word/2010/wordprocessingGroup" xmlns:wpi="http://schemas.microsoft.com/office/word/2010/wordprocessingInk" xmlns:wne="http://schemas.microsoft.com/office/word/2006/wordml" xmlns:wps="http://schemas.microsoft.com/office/word/2010/wordprocessingShape" mc:Ignorable="w14 wp14">
+  <w:abstractNum w:abstractNumId="0">
+    <w:nsid w:val="056B0FB6"/>
+    <w:multiLevelType w:val="hybridMultilevel"/>
+    <w:tmpl w:val="D6F0334C"/>
+    <w:lvl w:ilvl="0" w:tplc="0C070001">
+      <w:start w:val="1"/>
+      <w:numFmt w:val="bullet"/>
+      <w:lvlText w:val=""/>
+      <w:lvlJc w:val="left"/>
+      <w:pPr>
+        <w:ind w:left="840" w:hanging="360"/>
+      </w:pPr>
+      <w:rPr>
+        <w:rFonts w:ascii="Symbol" w:hAnsi="Symbol" w:hint="default"/>
+      </w:rPr>
+    </w:lvl>
+    <w:lvl w:ilvl="1" w:tplc="0C070003" w:tentative="1">
+      <w:start w:val="1"/>
+      <w:numFmt w:val="bullet"/>
+      <w:lvlText w:val="o"/>
+      <w:lvlJc w:val="left"/>
+      <w:pPr>
+        <w:ind w:left="1560" w:hanging="360"/>
+      </w:pPr>
+      <w:rPr>
+        <w:rFonts w:ascii="Courier New" w:hAnsi="Courier New" w:cs="Courier New" w:hint="default"/>
+      </w:rPr>
+    </w:lvl>
+    <w:lvl w:ilvl="2" w:tplc="0C070005" w:tentative="1">
+      <w:start w:val="1"/>
+      <w:numFmt w:val="bullet"/>
+      <w:lvlText w:val=""/>
+      <w:lvlJc w:val="left"/>
+      <w:pPr>
+        <w:ind w:left="2280" w:hanging="360"/>
+      </w:pPr>
+      <w:rPr>
+        <w:rFonts w:ascii="Wingdings" w:hAnsi="Wingdings" w:hint="default"/>
+      </w:rPr>
+    </w:lvl>
+    <w:lvl w:ilvl="3" w:tplc="0C070001" w:tentative="1">
+      <w:start w:val="1"/>
+      <w:numFmt w:val="bullet"/>
+      <w:lvlText w:val=""/>
+      <w:lvlJc w:val="left"/>
+      <w:pPr>
+        <w:ind w:left="3000" w:hanging="360"/>
+      </w:pPr>
+      <w:rPr>
+        <w:rFonts w:ascii="Symbol" w:hAnsi="Symbol" w:hint="default"/>
+      </w:rPr>
+    </w:lvl>
+    <w:lvl w:ilvl="4" w:tplc="0C070003" w:tentative="1">
+      <w:start w:val="1"/>
+      <w:numFmt w:val="bullet"/>
+      <w:lvlText w:val="o"/>
+      <w:lvlJc w:val="left"/>
+      <w:pPr>
+        <w:ind w:left="3720" w:hanging="360"/>
+      </w:pPr>
+      <w:rPr>
+        <w:rFonts w:ascii="Courier New" w:hAnsi="Courier New" w:cs="Courier New" w:hint="default"/>
+      </w:rPr>
+    </w:lvl>
+    <w:lvl w:ilvl="5" w:tplc="0C070005" w:tentative="1">
+      <w:start w:val="1"/>
+      <w:numFmt w:val="bullet"/>
+      <w:lvlText w:val=""/>
+      <w:lvlJc w:val="left"/>
+      <w:pPr>
+        <w:ind w:left="4440" w:hanging="360"/>
+      </w:pPr>
+      <w:rPr>
+        <w:rFonts w:ascii="Wingdings" w:hAnsi="Wingdings" w:hint="default"/>
+      </w:rPr>
+    </w:lvl>
+    <w:lvl w:ilvl="6" w:tplc="0C070001" w:tentative="1">
+      <w:start w:val="1"/>
+      <w:numFmt w:val="bullet"/>
+      <w:lvlText w:val=""/>
+      <w:lvlJc w:val="left"/>
+      <w:pPr>
+        <w:ind w:left="5160" w:hanging="360"/>
+      </w:pPr>
+      <w:rPr>
+        <w:rFonts w:ascii="Symbol" w:hAnsi="Symbol" w:hint="default"/>
+      </w:rPr>
+    </w:lvl>
+    <w:lvl w:ilvl="7" w:tplc="0C070003" w:tentative="1">
+      <w:start w:val="1"/>
+      <w:numFmt w:val="bullet"/>
+      <w:lvlText w:val="o"/>
+      <w:lvlJc w:val="left"/>
+      <w:pPr>
+        <w:ind w:left="5880" w:hanging="360"/>
+      </w:pPr>
+      <w:rPr>
+        <w:rFonts w:ascii="Courier New" w:hAnsi="Courier New" w:cs="Courier New" w:hint="default"/>
+      </w:rPr>
+    </w:lvl>
+    <w:lvl w:ilvl="8" w:tplc="0C070005" w:tentative="1">
+      <w:start w:val="1"/>
+      <w:numFmt w:val="bullet"/>
+      <w:lvlText w:val=""/>
+      <w:lvlJc w:val="left"/>
+      <w:pPr>
+        <w:ind w:left="6600" w:hanging="360"/>
+      </w:pPr>
+      <w:rPr>
+        <w:rFonts w:ascii="Wingdings" w:hAnsi="Wingdings" w:hint="default"/>
+      </w:rPr>
+    </w:lvl>
+  </w:abstractNum>
+  <w:abstractNum w:abstractNumId="1">
+    <w:nsid w:val="1F1E05E6"/>
+    <w:multiLevelType w:val="multilevel"/>
+    <w:tmpl w:val="00F2C348"/>
+    <w:lvl w:ilvl="0">
+      <w:start w:val="1"/>
+      <w:numFmt w:val="bullet"/>
+      <w:lvlText w:val="o"/>
+      <w:lvlJc w:val="left"/>
+      <w:pPr>
+        <w:tabs>
+          <w:tab w:val="num" w:pos="720"/>
+        </w:tabs>
+        <w:ind w:left="720" w:hanging="360"/>
+      </w:pPr>
+      <w:rPr>
+        <w:rFonts w:ascii="Courier New" w:hAnsi="Courier New" w:hint="default"/>
+        <w:sz w:val="20"/>
+      </w:rPr>
+    </w:lvl>
+    <w:lvl w:ilvl="1" w:tentative="1">
+      <w:start w:val="1"/>
+      <w:numFmt w:val="bullet"/>
+      <w:lvlText w:val="o"/>
+      <w:lvlJc w:val="left"/>
+      <w:pPr>
+        <w:tabs>
+          <w:tab w:val="num" w:pos="1440"/>
+        </w:tabs>
+        <w:ind w:left="1440" w:hanging="360"/>
+      </w:pPr>
+      <w:rPr>
+        <w:rFonts w:ascii="Courier New" w:hAnsi="Courier New" w:hint="default"/>
+        <w:sz w:val="20"/>
+      </w:rPr>
+    </w:lvl>
+    <w:lvl w:ilvl="2" w:tentative="1">
+      <w:start w:val="1"/>
+      <w:numFmt w:val="bullet"/>
+      <w:lvlText w:val="o"/>
+      <w:lvlJc w:val="left"/>
+      <w:pPr>
+        <w:tabs>
+          <w:tab w:val="num" w:pos="2160"/>
+        </w:tabs>
+        <w:ind w:left="2160" w:hanging="360"/>
+      </w:pPr>
+      <w:rPr>
+        <w:rFonts w:ascii="Courier New" w:hAnsi="Courier New" w:hint="default"/>
+        <w:sz w:val="20"/>
+      </w:rPr>
+    </w:lvl>
+    <w:lvl w:ilvl="3" w:tentative="1">
+      <w:start w:val="1"/>
+      <w:numFmt w:val="bullet"/>
+      <w:lvlText w:val="o"/>
+      <w:lvlJc w:val="left"/>
+      <w:pPr>
+        <w:tabs>
+          <w:tab w:val="num" w:pos="2880"/>
+        </w:tabs>
+        <w:ind w:left="2880" w:hanging="360"/>
+      </w:pPr>
+      <w:rPr>
+        <w:rFonts w:ascii="Courier New" w:hAnsi="Courier New" w:hint="default"/>
+        <w:sz w:val="20"/>
+      </w:rPr>
+    </w:lvl>
+    <w:lvl w:ilvl="4" w:tentative="1">
+      <w:start w:val="1"/>
+      <w:numFmt w:val="bullet"/>
+      <w:lvlText w:val="o"/>
+      <w:lvlJc w:val="left"/>
+      <w:pPr>
+        <w:tabs>
+          <w:tab w:val="num" w:pos="3600"/>
+        </w:tabs>
+        <w:ind w:left="3600" w:hanging="360"/>
+      </w:pPr>
+      <w:rPr>
+        <w:rFonts w:ascii="Courier New" w:hAnsi="Courier New" w:hint="default"/>
+        <w:sz w:val="20"/>
+      </w:rPr>
+    </w:lvl>
+    <w:lvl w:ilvl="5" w:tentative="1">
+      <w:start w:val="1"/>
+      <w:numFmt w:val="bullet"/>
+      <w:lvlText w:val="o"/>
+      <w:lvlJc w:val="left"/>
+      <w:pPr>
+        <w:tabs>
+          <w:tab w:val="num" w:pos="4320"/>
+        </w:tabs>
+        <w:ind w:left="4320" w:hanging="360"/>
+      </w:pPr>
+      <w:rPr>
+        <w:rFonts w:ascii="Courier New" w:hAnsi="Courier New" w:hint="default"/>
+        <w:sz w:val="20"/>
+      </w:rPr>
+    </w:lvl>
+    <w:lvl w:ilvl="6" w:tentative="1">
+      <w:start w:val="1"/>
+      <w:numFmt w:val="bullet"/>
+      <w:lvlText w:val="o"/>
+      <w:lvlJc w:val="left"/>
+      <w:pPr>
+        <w:tabs>
+          <w:tab w:val="num" w:pos="5040"/>
+        </w:tabs>
+        <w:ind w:left="5040" w:hanging="360"/>
+      </w:pPr>
+      <w:rPr>
+        <w:rFonts w:ascii="Courier New" w:hAnsi="Courier New" w:hint="default"/>
+        <w:sz w:val="20"/>
+      </w:rPr>
+    </w:lvl>
+    <w:lvl w:ilvl="7" w:tentative="1">
+      <w:start w:val="1"/>
+      <w:numFmt w:val="bullet"/>
+      <w:lvlText w:val="o"/>
+      <w:lvlJc w:val="left"/>
+      <w:pPr>
+        <w:tabs>
+          <w:tab w:val="num" w:pos="5760"/>
+        </w:tabs>
+        <w:ind w:left="5760" w:hanging="360"/>
+      </w:pPr>
+      <w:rPr>
+        <w:rFonts w:ascii="Courier New" w:hAnsi="Courier New" w:hint="default"/>
+        <w:sz w:val="20"/>
+      </w:rPr>
+    </w:lvl>
+    <w:lvl w:ilvl="8" w:tentative="1">
+      <w:start w:val="1"/>
+      <w:numFmt w:val="bullet"/>
+      <w:lvlText w:val="o"/>
+      <w:lvlJc w:val="left"/>
+      <w:pPr>
+        <w:tabs>
+          <w:tab w:val="num" w:pos="6480"/>
+        </w:tabs>
+        <w:ind w:left="6480" w:hanging="360"/>
+      </w:pPr>
+      <w:rPr>
+        <w:rFonts w:ascii="Courier New" w:hAnsi="Courier New" w:hint="default"/>
+        <w:sz w:val="20"/>
+      </w:rPr>
+    </w:lvl>
+  </w:abstractNum>
+  <w:abstractNum w:abstractNumId="2">
+    <w:nsid w:val="342A755C"/>
+    <w:multiLevelType w:val="multilevel"/>
+    <w:tmpl w:val="40B00780"/>
+    <w:lvl w:ilvl="0">
+      <w:start w:val="1"/>
+      <w:numFmt w:val="bullet"/>
+      <w:lvlText w:val="o"/>
+      <w:lvlJc w:val="left"/>
+      <w:pPr>
+        <w:tabs>
+          <w:tab w:val="num" w:pos="720"/>
+        </w:tabs>
+        <w:ind w:left="720" w:hanging="360"/>
+      </w:pPr>
+      <w:rPr>
+        <w:rFonts w:ascii="Courier New" w:hAnsi="Courier New" w:hint="default"/>
+        <w:sz w:val="20"/>
+      </w:rPr>
+    </w:lvl>
+    <w:lvl w:ilvl="1" w:tentative="1">
+      <w:start w:val="1"/>
+      <w:numFmt w:val="bullet"/>
+      <w:lvlText w:val="o"/>
+      <w:lvlJc w:val="left"/>
+      <w:pPr>
+        <w:tabs>
+          <w:tab w:val="num" w:pos="1440"/>
+        </w:tabs>
+        <w:ind w:left="1440" w:hanging="360"/>
+      </w:pPr>
+      <w:rPr>
+        <w:rFonts w:ascii="Courier New" w:hAnsi="Courier New" w:hint="default"/>
+        <w:sz w:val="20"/>
+      </w:rPr>
+    </w:lvl>
+    <w:lvl w:ilvl="2" w:tentative="1">
+      <w:start w:val="1"/>
+      <w:numFmt w:val="bullet"/>
+      <w:lvlText w:val="o"/>
+      <w:lvlJc w:val="left"/>
+      <w:pPr>
+        <w:tabs>
+          <w:tab w:val="num" w:pos="2160"/>
+        </w:tabs>
+        <w:ind w:left="2160" w:hanging="360"/>
+      </w:pPr>
+      <w:rPr>
+        <w:rFonts w:ascii="Courier New" w:hAnsi="Courier New" w:hint="default"/>
+        <w:sz w:val="20"/>
+      </w:rPr>
+    </w:lvl>
+    <w:lvl w:ilvl="3" w:tentative="1">
+      <w:start w:val="1"/>
+      <w:numFmt w:val="bullet"/>
+      <w:lvlText w:val="o"/>
+      <w:lvlJc w:val="left"/>
+      <w:pPr>
+        <w:tabs>
+          <w:tab w:val="num" w:pos="2880"/>
+        </w:tabs>
+        <w:ind w:left="2880" w:hanging="360"/>
+      </w:pPr>
+      <w:rPr>
+        <w:rFonts w:ascii="Courier New" w:hAnsi="Courier New" w:hint="default"/>
+        <w:sz w:val="20"/>
+      </w:rPr>
+    </w:lvl>
+    <w:lvl w:ilvl="4" w:tentative="1">
+      <w:start w:val="1"/>
+      <w:numFmt w:val="bullet"/>
+      <w:lvlText w:val="o"/>
+      <w:lvlJc w:val="left"/>
+      <w:pPr>
+        <w:tabs>
+          <w:tab w:val="num" w:pos="3600"/>
+        </w:tabs>
+        <w:ind w:left="3600" w:hanging="360"/>
+      </w:pPr>
+      <w:rPr>
+        <w:rFonts w:ascii="Courier New" w:hAnsi="Courier New" w:hint="default"/>
+        <w:sz w:val="20"/>
+      </w:rPr>
+    </w:lvl>
+    <w:lvl w:ilvl="5" w:tentative="1">
+      <w:start w:val="1"/>
+      <w:numFmt w:val="bullet"/>
+      <w:lvlText w:val="o"/>
+      <w:lvlJc w:val="left"/>
+      <w:pPr>
+        <w:tabs>
+          <w:tab w:val="num" w:pos="4320"/>
+        </w:tabs>
+        <w:ind w:left="4320" w:hanging="360"/>
+      </w:pPr>
+      <w:rPr>
+        <w:rFonts w:ascii="Courier New" w:hAnsi="Courier New" w:hint="default"/>
+        <w:sz w:val="20"/>
+      </w:rPr>
+    </w:lvl>
+    <w:lvl w:ilvl="6" w:tentative="1">
+      <w:start w:val="1"/>
+      <w:numFmt w:val="bullet"/>
+      <w:lvlText w:val="o"/>
+      <w:lvlJc w:val="left"/>
+      <w:pPr>
+        <w:tabs>
+          <w:tab w:val="num" w:pos="5040"/>
+        </w:tabs>
+        <w:ind w:left="5040" w:hanging="360"/>
+      </w:pPr>
+      <w:rPr>
+        <w:rFonts w:ascii="Courier New" w:hAnsi="Courier New" w:hint="default"/>
+        <w:sz w:val="20"/>
+      </w:rPr>
+    </w:lvl>
+    <w:lvl w:ilvl="7" w:tentative="1">
+      <w:start w:val="1"/>
+      <w:numFmt w:val="bullet"/>
+      <w:lvlText w:val="o"/>
+      <w:lvlJc w:val="left"/>
+      <w:pPr>
+        <w:tabs>
+          <w:tab w:val="num" w:pos="5760"/>
+        </w:tabs>
+        <w:ind w:left="5760" w:hanging="360"/>
+      </w:pPr>
+      <w:rPr>
+        <w:rFonts w:ascii="Courier New" w:hAnsi="Courier New" w:hint="default"/>
+        <w:sz w:val="20"/>
+      </w:rPr>
+    </w:lvl>
+    <w:lvl w:ilvl="8" w:tentative="1">
+      <w:start w:val="1"/>
+      <w:numFmt w:val="bullet"/>
+      <w:lvlText w:val="o"/>
+      <w:lvlJc w:val="left"/>
+      <w:pPr>
+        <w:tabs>
+          <w:tab w:val="num" w:pos="6480"/>
+        </w:tabs>
+        <w:ind w:left="6480" w:hanging="360"/>
+      </w:pPr>
+      <w:rPr>
+        <w:rFonts w:ascii="Courier New" w:hAnsi="Courier New" w:hint="default"/>
+        <w:sz w:val="20"/>
+      </w:rPr>
+    </w:lvl>
+  </w:abstractNum>
+  <w:num w:numId="1">
+    <w:abstractNumId w:val="2"/>
+  </w:num>
+  <w:num w:numId="2">
+    <w:abstractNumId w:val="1"/>
+  </w:num>
+  <w:num w:numId="3">
+    <w:abstractNumId w:val="0"/>
+  </w:num>
+</w:numbering>
 </file>
 
 <file path=word/styles.xml><?xml version="1.0" encoding="utf-8"?>
@@ -1718,6 +3509,54 @@
     <w:name w:val="Normal"/>
     <w:qFormat/>
   </w:style>
+  <w:style w:type="paragraph" w:styleId="berschrift1">
+    <w:name w:val="heading 1"/>
+    <w:basedOn w:val="Standard"/>
+    <w:next w:val="Standard"/>
+    <w:link w:val="berschrift1Zchn"/>
+    <w:uiPriority w:val="9"/>
+    <w:qFormat/>
+    <w:rsid w:val="005B48C9"/>
+    <w:pPr>
+      <w:keepNext/>
+      <w:keepLines/>
+      <w:spacing w:before="480" w:after="0"/>
+      <w:outlineLvl w:val="0"/>
+    </w:pPr>
+    <w:rPr>
+      <w:rFonts w:asciiTheme="majorHAnsi" w:eastAsiaTheme="majorEastAsia" w:hAnsiTheme="majorHAnsi" w:cstheme="majorBidi"/>
+      <w:b/>
+      <w:bCs/>
+      <w:color w:val="365F91" w:themeColor="accent1" w:themeShade="BF"/>
+      <w:sz w:val="28"/>
+      <w:szCs w:val="28"/>
+    </w:rPr>
+  </w:style>
+  <w:style w:type="paragraph" w:styleId="berschrift2">
+    <w:name w:val="heading 2"/>
+    <w:basedOn w:val="Standard"/>
+    <w:next w:val="Standard"/>
+    <w:link w:val="berschrift2Zchn"/>
+    <w:uiPriority w:val="9"/>
+    <w:semiHidden/>
+    <w:unhideWhenUsed/>
+    <w:qFormat/>
+    <w:rsid w:val="0052724D"/>
+    <w:pPr>
+      <w:keepNext/>
+      <w:keepLines/>
+      <w:spacing w:before="200" w:after="0"/>
+      <w:outlineLvl w:val="1"/>
+    </w:pPr>
+    <w:rPr>
+      <w:rFonts w:asciiTheme="majorHAnsi" w:eastAsiaTheme="majorEastAsia" w:hAnsiTheme="majorHAnsi" w:cstheme="majorBidi"/>
+      <w:b/>
+      <w:bCs/>
+      <w:color w:val="4F81BD" w:themeColor="accent1"/>
+      <w:sz w:val="26"/>
+      <w:szCs w:val="26"/>
+    </w:rPr>
+  </w:style>
   <w:style w:type="character" w:default="1" w:styleId="Absatz-Standardschriftart">
     <w:name w:val="Default Paragraph Font"/>
     <w:uiPriority w:val="1"/>
@@ -1774,6 +3613,133 @@
       <w:sz w:val="16"/>
       <w:szCs w:val="16"/>
     </w:rPr>
+  </w:style>
+  <w:style w:type="character" w:customStyle="1" w:styleId="berschrift1Zchn">
+    <w:name w:val="Überschrift 1 Zchn"/>
+    <w:basedOn w:val="Absatz-Standardschriftart"/>
+    <w:link w:val="berschrift1"/>
+    <w:uiPriority w:val="9"/>
+    <w:rsid w:val="005B48C9"/>
+    <w:rPr>
+      <w:rFonts w:asciiTheme="majorHAnsi" w:eastAsiaTheme="majorEastAsia" w:hAnsiTheme="majorHAnsi" w:cstheme="majorBidi"/>
+      <w:b/>
+      <w:bCs/>
+      <w:color w:val="365F91" w:themeColor="accent1" w:themeShade="BF"/>
+      <w:sz w:val="28"/>
+      <w:szCs w:val="28"/>
+    </w:rPr>
+  </w:style>
+  <w:style w:type="paragraph" w:styleId="Inhaltsverzeichnisberschrift">
+    <w:name w:val="TOC Heading"/>
+    <w:basedOn w:val="berschrift1"/>
+    <w:next w:val="Standard"/>
+    <w:uiPriority w:val="39"/>
+    <w:semiHidden/>
+    <w:unhideWhenUsed/>
+    <w:qFormat/>
+    <w:rsid w:val="00F429F8"/>
+    <w:pPr>
+      <w:outlineLvl w:val="9"/>
+    </w:pPr>
+    <w:rPr>
+      <w:lang w:eastAsia="de-AT"/>
+    </w:rPr>
+  </w:style>
+  <w:style w:type="paragraph" w:styleId="Verzeichnis1">
+    <w:name w:val="toc 1"/>
+    <w:basedOn w:val="Standard"/>
+    <w:next w:val="Standard"/>
+    <w:autoRedefine/>
+    <w:uiPriority w:val="39"/>
+    <w:unhideWhenUsed/>
+    <w:rsid w:val="00F429F8"/>
+    <w:pPr>
+      <w:spacing w:after="100"/>
+    </w:pPr>
+  </w:style>
+  <w:style w:type="character" w:styleId="Hyperlink">
+    <w:name w:val="Hyperlink"/>
+    <w:basedOn w:val="Absatz-Standardschriftart"/>
+    <w:uiPriority w:val="99"/>
+    <w:unhideWhenUsed/>
+    <w:rsid w:val="00F429F8"/>
+    <w:rPr>
+      <w:color w:val="0000FF" w:themeColor="hyperlink"/>
+      <w:u w:val="single"/>
+    </w:rPr>
+  </w:style>
+  <w:style w:type="paragraph" w:styleId="Kopfzeile">
+    <w:name w:val="header"/>
+    <w:basedOn w:val="Standard"/>
+    <w:link w:val="KopfzeileZchn"/>
+    <w:uiPriority w:val="99"/>
+    <w:unhideWhenUsed/>
+    <w:rsid w:val="00170942"/>
+    <w:pPr>
+      <w:tabs>
+        <w:tab w:val="center" w:pos="4536"/>
+        <w:tab w:val="right" w:pos="9072"/>
+      </w:tabs>
+      <w:spacing w:after="0" w:line="240" w:lineRule="auto"/>
+    </w:pPr>
+  </w:style>
+  <w:style w:type="character" w:customStyle="1" w:styleId="KopfzeileZchn">
+    <w:name w:val="Kopfzeile Zchn"/>
+    <w:basedOn w:val="Absatz-Standardschriftart"/>
+    <w:link w:val="Kopfzeile"/>
+    <w:uiPriority w:val="99"/>
+    <w:rsid w:val="00170942"/>
+  </w:style>
+  <w:style w:type="paragraph" w:styleId="Fuzeile">
+    <w:name w:val="footer"/>
+    <w:basedOn w:val="Standard"/>
+    <w:link w:val="FuzeileZchn"/>
+    <w:uiPriority w:val="99"/>
+    <w:unhideWhenUsed/>
+    <w:rsid w:val="00170942"/>
+    <w:pPr>
+      <w:tabs>
+        <w:tab w:val="center" w:pos="4536"/>
+        <w:tab w:val="right" w:pos="9072"/>
+      </w:tabs>
+      <w:spacing w:after="0" w:line="240" w:lineRule="auto"/>
+    </w:pPr>
+  </w:style>
+  <w:style w:type="character" w:customStyle="1" w:styleId="FuzeileZchn">
+    <w:name w:val="Fußzeile Zchn"/>
+    <w:basedOn w:val="Absatz-Standardschriftart"/>
+    <w:link w:val="Fuzeile"/>
+    <w:uiPriority w:val="99"/>
+    <w:rsid w:val="00170942"/>
+  </w:style>
+  <w:style w:type="character" w:customStyle="1" w:styleId="berschrift2Zchn">
+    <w:name w:val="Überschrift 2 Zchn"/>
+    <w:basedOn w:val="Absatz-Standardschriftart"/>
+    <w:link w:val="berschrift2"/>
+    <w:uiPriority w:val="9"/>
+    <w:semiHidden/>
+    <w:rsid w:val="0052724D"/>
+    <w:rPr>
+      <w:rFonts w:asciiTheme="majorHAnsi" w:eastAsiaTheme="majorEastAsia" w:hAnsiTheme="majorHAnsi" w:cstheme="majorBidi"/>
+      <w:b/>
+      <w:bCs/>
+      <w:color w:val="4F81BD" w:themeColor="accent1"/>
+      <w:sz w:val="26"/>
+      <w:szCs w:val="26"/>
+    </w:rPr>
+  </w:style>
+  <w:style w:type="paragraph" w:styleId="Verzeichnis2">
+    <w:name w:val="toc 2"/>
+    <w:basedOn w:val="Standard"/>
+    <w:next w:val="Standard"/>
+    <w:autoRedefine/>
+    <w:uiPriority w:val="39"/>
+    <w:unhideWhenUsed/>
+    <w:rsid w:val="00D4537E"/>
+    <w:pPr>
+      <w:spacing w:after="100"/>
+      <w:ind w:left="220"/>
+    </w:pPr>
   </w:style>
 </w:styles>
 </file>
@@ -1938,6 +3904,54 @@
     <w:name w:val="Normal"/>
     <w:qFormat/>
   </w:style>
+  <w:style w:type="paragraph" w:styleId="berschrift1">
+    <w:name w:val="heading 1"/>
+    <w:basedOn w:val="Standard"/>
+    <w:next w:val="Standard"/>
+    <w:link w:val="berschrift1Zchn"/>
+    <w:uiPriority w:val="9"/>
+    <w:qFormat/>
+    <w:rsid w:val="005B48C9"/>
+    <w:pPr>
+      <w:keepNext/>
+      <w:keepLines/>
+      <w:spacing w:before="480" w:after="0"/>
+      <w:outlineLvl w:val="0"/>
+    </w:pPr>
+    <w:rPr>
+      <w:rFonts w:asciiTheme="majorHAnsi" w:eastAsiaTheme="majorEastAsia" w:hAnsiTheme="majorHAnsi" w:cstheme="majorBidi"/>
+      <w:b/>
+      <w:bCs/>
+      <w:color w:val="365F91" w:themeColor="accent1" w:themeShade="BF"/>
+      <w:sz w:val="28"/>
+      <w:szCs w:val="28"/>
+    </w:rPr>
+  </w:style>
+  <w:style w:type="paragraph" w:styleId="berschrift2">
+    <w:name w:val="heading 2"/>
+    <w:basedOn w:val="Standard"/>
+    <w:next w:val="Standard"/>
+    <w:link w:val="berschrift2Zchn"/>
+    <w:uiPriority w:val="9"/>
+    <w:semiHidden/>
+    <w:unhideWhenUsed/>
+    <w:qFormat/>
+    <w:rsid w:val="0052724D"/>
+    <w:pPr>
+      <w:keepNext/>
+      <w:keepLines/>
+      <w:spacing w:before="200" w:after="0"/>
+      <w:outlineLvl w:val="1"/>
+    </w:pPr>
+    <w:rPr>
+      <w:rFonts w:asciiTheme="majorHAnsi" w:eastAsiaTheme="majorEastAsia" w:hAnsiTheme="majorHAnsi" w:cstheme="majorBidi"/>
+      <w:b/>
+      <w:bCs/>
+      <w:color w:val="4F81BD" w:themeColor="accent1"/>
+      <w:sz w:val="26"/>
+      <w:szCs w:val="26"/>
+    </w:rPr>
+  </w:style>
   <w:style w:type="character" w:default="1" w:styleId="Absatz-Standardschriftart">
     <w:name w:val="Default Paragraph Font"/>
     <w:uiPriority w:val="1"/>
@@ -1994,6 +4008,133 @@
       <w:sz w:val="16"/>
       <w:szCs w:val="16"/>
     </w:rPr>
+  </w:style>
+  <w:style w:type="character" w:customStyle="1" w:styleId="berschrift1Zchn">
+    <w:name w:val="Überschrift 1 Zchn"/>
+    <w:basedOn w:val="Absatz-Standardschriftart"/>
+    <w:link w:val="berschrift1"/>
+    <w:uiPriority w:val="9"/>
+    <w:rsid w:val="005B48C9"/>
+    <w:rPr>
+      <w:rFonts w:asciiTheme="majorHAnsi" w:eastAsiaTheme="majorEastAsia" w:hAnsiTheme="majorHAnsi" w:cstheme="majorBidi"/>
+      <w:b/>
+      <w:bCs/>
+      <w:color w:val="365F91" w:themeColor="accent1" w:themeShade="BF"/>
+      <w:sz w:val="28"/>
+      <w:szCs w:val="28"/>
+    </w:rPr>
+  </w:style>
+  <w:style w:type="paragraph" w:styleId="Inhaltsverzeichnisberschrift">
+    <w:name w:val="TOC Heading"/>
+    <w:basedOn w:val="berschrift1"/>
+    <w:next w:val="Standard"/>
+    <w:uiPriority w:val="39"/>
+    <w:semiHidden/>
+    <w:unhideWhenUsed/>
+    <w:qFormat/>
+    <w:rsid w:val="00F429F8"/>
+    <w:pPr>
+      <w:outlineLvl w:val="9"/>
+    </w:pPr>
+    <w:rPr>
+      <w:lang w:eastAsia="de-AT"/>
+    </w:rPr>
+  </w:style>
+  <w:style w:type="paragraph" w:styleId="Verzeichnis1">
+    <w:name w:val="toc 1"/>
+    <w:basedOn w:val="Standard"/>
+    <w:next w:val="Standard"/>
+    <w:autoRedefine/>
+    <w:uiPriority w:val="39"/>
+    <w:unhideWhenUsed/>
+    <w:rsid w:val="00F429F8"/>
+    <w:pPr>
+      <w:spacing w:after="100"/>
+    </w:pPr>
+  </w:style>
+  <w:style w:type="character" w:styleId="Hyperlink">
+    <w:name w:val="Hyperlink"/>
+    <w:basedOn w:val="Absatz-Standardschriftart"/>
+    <w:uiPriority w:val="99"/>
+    <w:unhideWhenUsed/>
+    <w:rsid w:val="00F429F8"/>
+    <w:rPr>
+      <w:color w:val="0000FF" w:themeColor="hyperlink"/>
+      <w:u w:val="single"/>
+    </w:rPr>
+  </w:style>
+  <w:style w:type="paragraph" w:styleId="Kopfzeile">
+    <w:name w:val="header"/>
+    <w:basedOn w:val="Standard"/>
+    <w:link w:val="KopfzeileZchn"/>
+    <w:uiPriority w:val="99"/>
+    <w:unhideWhenUsed/>
+    <w:rsid w:val="00170942"/>
+    <w:pPr>
+      <w:tabs>
+        <w:tab w:val="center" w:pos="4536"/>
+        <w:tab w:val="right" w:pos="9072"/>
+      </w:tabs>
+      <w:spacing w:after="0" w:line="240" w:lineRule="auto"/>
+    </w:pPr>
+  </w:style>
+  <w:style w:type="character" w:customStyle="1" w:styleId="KopfzeileZchn">
+    <w:name w:val="Kopfzeile Zchn"/>
+    <w:basedOn w:val="Absatz-Standardschriftart"/>
+    <w:link w:val="Kopfzeile"/>
+    <w:uiPriority w:val="99"/>
+    <w:rsid w:val="00170942"/>
+  </w:style>
+  <w:style w:type="paragraph" w:styleId="Fuzeile">
+    <w:name w:val="footer"/>
+    <w:basedOn w:val="Standard"/>
+    <w:link w:val="FuzeileZchn"/>
+    <w:uiPriority w:val="99"/>
+    <w:unhideWhenUsed/>
+    <w:rsid w:val="00170942"/>
+    <w:pPr>
+      <w:tabs>
+        <w:tab w:val="center" w:pos="4536"/>
+        <w:tab w:val="right" w:pos="9072"/>
+      </w:tabs>
+      <w:spacing w:after="0" w:line="240" w:lineRule="auto"/>
+    </w:pPr>
+  </w:style>
+  <w:style w:type="character" w:customStyle="1" w:styleId="FuzeileZchn">
+    <w:name w:val="Fußzeile Zchn"/>
+    <w:basedOn w:val="Absatz-Standardschriftart"/>
+    <w:link w:val="Fuzeile"/>
+    <w:uiPriority w:val="99"/>
+    <w:rsid w:val="00170942"/>
+  </w:style>
+  <w:style w:type="character" w:customStyle="1" w:styleId="berschrift2Zchn">
+    <w:name w:val="Überschrift 2 Zchn"/>
+    <w:basedOn w:val="Absatz-Standardschriftart"/>
+    <w:link w:val="berschrift2"/>
+    <w:uiPriority w:val="9"/>
+    <w:semiHidden/>
+    <w:rsid w:val="0052724D"/>
+    <w:rPr>
+      <w:rFonts w:asciiTheme="majorHAnsi" w:eastAsiaTheme="majorEastAsia" w:hAnsiTheme="majorHAnsi" w:cstheme="majorBidi"/>
+      <w:b/>
+      <w:bCs/>
+      <w:color w:val="4F81BD" w:themeColor="accent1"/>
+      <w:sz w:val="26"/>
+      <w:szCs w:val="26"/>
+    </w:rPr>
+  </w:style>
+  <w:style w:type="paragraph" w:styleId="Verzeichnis2">
+    <w:name w:val="toc 2"/>
+    <w:basedOn w:val="Standard"/>
+    <w:next w:val="Standard"/>
+    <w:autoRedefine/>
+    <w:uiPriority w:val="39"/>
+    <w:unhideWhenUsed/>
+    <w:rsid w:val="00D4537E"/>
+    <w:pPr>
+      <w:spacing w:after="100"/>
+      <w:ind w:left="220"/>
+    </w:pPr>
   </w:style>
 </w:styles>
 </file>
@@ -2281,4 +4422,16 @@
   <a:objectDefaults/>
   <a:extraClrSchemeLst/>
 </a:theme>
+</file>
+
+<file path=customXml/item1.xml><?xml version="1.0" encoding="utf-8"?>
+<b:Sources xmlns:b="http://schemas.openxmlformats.org/officeDocument/2006/bibliography" xmlns="http://schemas.openxmlformats.org/officeDocument/2006/bibliography" SelectedStyle="\APA.XSL" StyleName="APA"/>
+</file>
+
+<file path=customXml/itemProps1.xml><?xml version="1.0" encoding="utf-8"?>
+<ds:datastoreItem xmlns:ds="http://schemas.openxmlformats.org/officeDocument/2006/customXml" ds:itemID="{B920562F-3F88-488D-B538-F9B860AB7871}">
+  <ds:schemaRefs>
+    <ds:schemaRef ds:uri="http://schemas.openxmlformats.org/officeDocument/2006/bibliography"/>
+  </ds:schemaRefs>
+</ds:datastoreItem>
 </file>
</xml_diff>

<commit_message>
Aktuelles Protokoll, fast fertig
</commit_message>
<xml_diff>
--- a/A06 - JMS Chat/src/Protokoll_A06-JMS Chat_Taschner_Weinb_4AHITT.docx
+++ b/A06 - JMS Chat/src/Protokoll_A06-JMS Chat_Taschner_Weinb_4AHITT.docx
@@ -1195,6 +1195,16 @@
                                     </w:rPr>
                                     <w:t xml:space="preserve"> 4AHITT</w:t>
                                   </w:r>
+                                  <w:r>
+                                    <w:rPr>
+                                      <w:b/>
+                                      <w:bCs/>
+                                      <w:color w:val="000000" w:themeColor="text1"/>
+                                      <w:sz w:val="32"/>
+                                      <w:szCs w:val="32"/>
+                                    </w:rPr>
+                                    <w:t xml:space="preserve"> 2014/15</w:t>
+                                  </w:r>
                                 </w:p>
                                 <w:p>
                                   <w:pPr>
@@ -1509,6 +1519,16 @@
                               </w:rPr>
                               <w:t xml:space="preserve"> 4AHITT</w:t>
                             </w:r>
+                            <w:r>
+                              <w:rPr>
+                                <w:b/>
+                                <w:bCs/>
+                                <w:color w:val="000000" w:themeColor="text1"/>
+                                <w:sz w:val="32"/>
+                                <w:szCs w:val="32"/>
+                              </w:rPr>
+                              <w:t xml:space="preserve"> 2014/15</w:t>
+                            </w:r>
                           </w:p>
                           <w:p>
                             <w:pPr>
@@ -1602,7 +1622,7 @@
           <w:r>
             <w:fldChar w:fldCharType="separate"/>
           </w:r>
-          <w:hyperlink w:anchor="_Toc404722392" w:history="1">
+          <w:hyperlink w:anchor="_Toc404726920" w:history="1">
             <w:r>
               <w:rPr>
                 <w:rStyle w:val="Hyperlink"/>
@@ -1629,7 +1649,7 @@
                 <w:noProof/>
                 <w:webHidden/>
               </w:rPr>
-              <w:instrText xml:space="preserve"> PAGEREF _Toc404722392 \h </w:instrText>
+              <w:instrText xml:space="preserve"> PAGEREF _Toc404726920 \h </w:instrText>
             </w:r>
             <w:r>
               <w:rPr>
@@ -1672,7 +1692,7 @@
               <w:lang w:eastAsia="de-AT"/>
             </w:rPr>
           </w:pPr>
-          <w:hyperlink w:anchor="_Toc404722393" w:history="1">
+          <w:hyperlink w:anchor="_Toc404726921" w:history="1">
             <w:r>
               <w:rPr>
                 <w:rStyle w:val="Hyperlink"/>
@@ -1699,7 +1719,7 @@
                 <w:noProof/>
                 <w:webHidden/>
               </w:rPr>
-              <w:instrText xml:space="preserve"> PAGEREF _Toc404722393 \h </w:instrText>
+              <w:instrText xml:space="preserve"> PAGEREF _Toc404726921 \h </w:instrText>
             </w:r>
             <w:r>
               <w:rPr>
@@ -1742,7 +1762,7 @@
               <w:lang w:eastAsia="de-AT"/>
             </w:rPr>
           </w:pPr>
-          <w:hyperlink w:anchor="_Toc404722394" w:history="1">
+          <w:hyperlink w:anchor="_Toc404726922" w:history="1">
             <w:r>
               <w:rPr>
                 <w:rStyle w:val="Hyperlink"/>
@@ -1769,7 +1789,7 @@
                 <w:noProof/>
                 <w:webHidden/>
               </w:rPr>
-              <w:instrText xml:space="preserve"> PAGEREF _Toc404722394 \h </w:instrText>
+              <w:instrText xml:space="preserve"> PAGEREF _Toc404726922 \h </w:instrText>
             </w:r>
             <w:r>
               <w:rPr>
@@ -1812,7 +1832,7 @@
               <w:lang w:eastAsia="de-AT"/>
             </w:rPr>
           </w:pPr>
-          <w:hyperlink w:anchor="_Toc404722395" w:history="1">
+          <w:hyperlink w:anchor="_Toc404726923" w:history="1">
             <w:r>
               <w:rPr>
                 <w:rStyle w:val="Hyperlink"/>
@@ -1839,7 +1859,7 @@
                 <w:noProof/>
                 <w:webHidden/>
               </w:rPr>
-              <w:instrText xml:space="preserve"> PAGEREF _Toc404722395 \h </w:instrText>
+              <w:instrText xml:space="preserve"> PAGEREF _Toc404726923 \h </w:instrText>
             </w:r>
             <w:r>
               <w:rPr>
@@ -1882,7 +1902,7 @@
               <w:lang w:eastAsia="de-AT"/>
             </w:rPr>
           </w:pPr>
-          <w:hyperlink w:anchor="_Toc404722396" w:history="1">
+          <w:hyperlink w:anchor="_Toc404726924" w:history="1">
             <w:r>
               <w:rPr>
                 <w:rStyle w:val="Hyperlink"/>
@@ -1909,7 +1929,77 @@
                 <w:noProof/>
                 <w:webHidden/>
               </w:rPr>
-              <w:instrText xml:space="preserve"> PAGEREF _Toc404722396 \h </w:instrText>
+              <w:instrText xml:space="preserve"> PAGEREF _Toc404726924 \h </w:instrText>
+            </w:r>
+            <w:r>
+              <w:rPr>
+                <w:noProof/>
+                <w:webHidden/>
+              </w:rPr>
+            </w:r>
+            <w:r>
+              <w:rPr>
+                <w:noProof/>
+                <w:webHidden/>
+              </w:rPr>
+              <w:fldChar w:fldCharType="separate"/>
+            </w:r>
+            <w:r>
+              <w:rPr>
+                <w:noProof/>
+                <w:webHidden/>
+              </w:rPr>
+              <w:t>3</w:t>
+            </w:r>
+            <w:r>
+              <w:rPr>
+                <w:noProof/>
+                <w:webHidden/>
+              </w:rPr>
+              <w:fldChar w:fldCharType="end"/>
+            </w:r>
+          </w:hyperlink>
+        </w:p>
+        <w:p>
+          <w:pPr>
+            <w:pStyle w:val="Verzeichnis2"/>
+            <w:tabs>
+              <w:tab w:val="right" w:leader="dot" w:pos="9062"/>
+            </w:tabs>
+            <w:rPr>
+              <w:rFonts w:eastAsiaTheme="minorEastAsia"/>
+              <w:noProof/>
+              <w:lang w:eastAsia="de-AT"/>
+            </w:rPr>
+          </w:pPr>
+          <w:hyperlink w:anchor="_Toc404726925" w:history="1">
+            <w:r>
+              <w:rPr>
+                <w:rStyle w:val="Hyperlink"/>
+                <w:noProof/>
+              </w:rPr>
+              <w:t>Umsetzung</w:t>
+            </w:r>
+            <w:r>
+              <w:rPr>
+                <w:noProof/>
+                <w:webHidden/>
+              </w:rPr>
+              <w:tab/>
+            </w:r>
+            <w:r>
+              <w:rPr>
+                <w:noProof/>
+                <w:webHidden/>
+              </w:rPr>
+              <w:fldChar w:fldCharType="begin"/>
+            </w:r>
+            <w:r>
+              <w:rPr>
+                <w:noProof/>
+                <w:webHidden/>
+              </w:rPr>
+              <w:instrText xml:space="preserve"> PAGEREF _Toc404726925 \h </w:instrText>
             </w:r>
             <w:r>
               <w:rPr>
@@ -1952,7 +2042,7 @@
               <w:lang w:eastAsia="de-AT"/>
             </w:rPr>
           </w:pPr>
-          <w:hyperlink w:anchor="_Toc404722397" w:history="1">
+          <w:hyperlink w:anchor="_Toc404726926" w:history="1">
             <w:r>
               <w:rPr>
                 <w:rStyle w:val="Hyperlink"/>
@@ -1979,7 +2069,287 @@
                 <w:noProof/>
                 <w:webHidden/>
               </w:rPr>
-              <w:instrText xml:space="preserve"> PAGEREF _Toc404722397 \h </w:instrText>
+              <w:instrText xml:space="preserve"> PAGEREF _Toc404726926 \h </w:instrText>
+            </w:r>
+            <w:r>
+              <w:rPr>
+                <w:noProof/>
+                <w:webHidden/>
+              </w:rPr>
+            </w:r>
+            <w:r>
+              <w:rPr>
+                <w:noProof/>
+                <w:webHidden/>
+              </w:rPr>
+              <w:fldChar w:fldCharType="separate"/>
+            </w:r>
+            <w:r>
+              <w:rPr>
+                <w:noProof/>
+                <w:webHidden/>
+              </w:rPr>
+              <w:t>4</w:t>
+            </w:r>
+            <w:r>
+              <w:rPr>
+                <w:noProof/>
+                <w:webHidden/>
+              </w:rPr>
+              <w:fldChar w:fldCharType="end"/>
+            </w:r>
+          </w:hyperlink>
+        </w:p>
+        <w:p>
+          <w:pPr>
+            <w:pStyle w:val="Verzeichnis2"/>
+            <w:tabs>
+              <w:tab w:val="right" w:leader="dot" w:pos="9062"/>
+            </w:tabs>
+            <w:rPr>
+              <w:rFonts w:eastAsiaTheme="minorEastAsia"/>
+              <w:noProof/>
+              <w:lang w:eastAsia="de-AT"/>
+            </w:rPr>
+          </w:pPr>
+          <w:hyperlink w:anchor="_Toc404726927" w:history="1">
+            <w:r>
+              <w:rPr>
+                <w:rStyle w:val="Hyperlink"/>
+                <w:noProof/>
+              </w:rPr>
+              <w:t>Aufgabentrennung</w:t>
+            </w:r>
+            <w:r>
+              <w:rPr>
+                <w:noProof/>
+                <w:webHidden/>
+              </w:rPr>
+              <w:tab/>
+            </w:r>
+            <w:r>
+              <w:rPr>
+                <w:noProof/>
+                <w:webHidden/>
+              </w:rPr>
+              <w:fldChar w:fldCharType="begin"/>
+            </w:r>
+            <w:r>
+              <w:rPr>
+                <w:noProof/>
+                <w:webHidden/>
+              </w:rPr>
+              <w:instrText xml:space="preserve"> PAGEREF _Toc404726927 \h </w:instrText>
+            </w:r>
+            <w:r>
+              <w:rPr>
+                <w:noProof/>
+                <w:webHidden/>
+              </w:rPr>
+            </w:r>
+            <w:r>
+              <w:rPr>
+                <w:noProof/>
+                <w:webHidden/>
+              </w:rPr>
+              <w:fldChar w:fldCharType="separate"/>
+            </w:r>
+            <w:r>
+              <w:rPr>
+                <w:noProof/>
+                <w:webHidden/>
+              </w:rPr>
+              <w:t>4</w:t>
+            </w:r>
+            <w:r>
+              <w:rPr>
+                <w:noProof/>
+                <w:webHidden/>
+              </w:rPr>
+              <w:fldChar w:fldCharType="end"/>
+            </w:r>
+          </w:hyperlink>
+        </w:p>
+        <w:p>
+          <w:pPr>
+            <w:pStyle w:val="Verzeichnis2"/>
+            <w:tabs>
+              <w:tab w:val="right" w:leader="dot" w:pos="9062"/>
+            </w:tabs>
+            <w:rPr>
+              <w:rFonts w:eastAsiaTheme="minorEastAsia"/>
+              <w:noProof/>
+              <w:lang w:eastAsia="de-AT"/>
+            </w:rPr>
+          </w:pPr>
+          <w:hyperlink w:anchor="_Toc404726928" w:history="1">
+            <w:r>
+              <w:rPr>
+                <w:rStyle w:val="Hyperlink"/>
+                <w:noProof/>
+              </w:rPr>
+              <w:t>Aufwandabschätzung</w:t>
+            </w:r>
+            <w:r>
+              <w:rPr>
+                <w:noProof/>
+                <w:webHidden/>
+              </w:rPr>
+              <w:tab/>
+            </w:r>
+            <w:r>
+              <w:rPr>
+                <w:noProof/>
+                <w:webHidden/>
+              </w:rPr>
+              <w:fldChar w:fldCharType="begin"/>
+            </w:r>
+            <w:r>
+              <w:rPr>
+                <w:noProof/>
+                <w:webHidden/>
+              </w:rPr>
+              <w:instrText xml:space="preserve"> PAGEREF _Toc404726928 \h </w:instrText>
+            </w:r>
+            <w:r>
+              <w:rPr>
+                <w:noProof/>
+                <w:webHidden/>
+              </w:rPr>
+            </w:r>
+            <w:r>
+              <w:rPr>
+                <w:noProof/>
+                <w:webHidden/>
+              </w:rPr>
+              <w:fldChar w:fldCharType="separate"/>
+            </w:r>
+            <w:r>
+              <w:rPr>
+                <w:noProof/>
+                <w:webHidden/>
+              </w:rPr>
+              <w:t>4</w:t>
+            </w:r>
+            <w:r>
+              <w:rPr>
+                <w:noProof/>
+                <w:webHidden/>
+              </w:rPr>
+              <w:fldChar w:fldCharType="end"/>
+            </w:r>
+          </w:hyperlink>
+        </w:p>
+        <w:p>
+          <w:pPr>
+            <w:pStyle w:val="Verzeichnis2"/>
+            <w:tabs>
+              <w:tab w:val="right" w:leader="dot" w:pos="9062"/>
+            </w:tabs>
+            <w:rPr>
+              <w:rFonts w:eastAsiaTheme="minorEastAsia"/>
+              <w:noProof/>
+              <w:lang w:eastAsia="de-AT"/>
+            </w:rPr>
+          </w:pPr>
+          <w:hyperlink w:anchor="_Toc404726929" w:history="1">
+            <w:r>
+              <w:rPr>
+                <w:rStyle w:val="Hyperlink"/>
+                <w:noProof/>
+              </w:rPr>
+              <w:t>Endzeitaufteilung</w:t>
+            </w:r>
+            <w:r>
+              <w:rPr>
+                <w:noProof/>
+                <w:webHidden/>
+              </w:rPr>
+              <w:tab/>
+            </w:r>
+            <w:r>
+              <w:rPr>
+                <w:noProof/>
+                <w:webHidden/>
+              </w:rPr>
+              <w:fldChar w:fldCharType="begin"/>
+            </w:r>
+            <w:r>
+              <w:rPr>
+                <w:noProof/>
+                <w:webHidden/>
+              </w:rPr>
+              <w:instrText xml:space="preserve"> PAGEREF _Toc404726929 \h </w:instrText>
+            </w:r>
+            <w:r>
+              <w:rPr>
+                <w:noProof/>
+                <w:webHidden/>
+              </w:rPr>
+            </w:r>
+            <w:r>
+              <w:rPr>
+                <w:noProof/>
+                <w:webHidden/>
+              </w:rPr>
+              <w:fldChar w:fldCharType="separate"/>
+            </w:r>
+            <w:r>
+              <w:rPr>
+                <w:noProof/>
+                <w:webHidden/>
+              </w:rPr>
+              <w:t>4</w:t>
+            </w:r>
+            <w:r>
+              <w:rPr>
+                <w:noProof/>
+                <w:webHidden/>
+              </w:rPr>
+              <w:fldChar w:fldCharType="end"/>
+            </w:r>
+          </w:hyperlink>
+        </w:p>
+        <w:p>
+          <w:pPr>
+            <w:pStyle w:val="Verzeichnis2"/>
+            <w:tabs>
+              <w:tab w:val="right" w:leader="dot" w:pos="9062"/>
+            </w:tabs>
+            <w:rPr>
+              <w:rFonts w:eastAsiaTheme="minorEastAsia"/>
+              <w:noProof/>
+              <w:lang w:eastAsia="de-AT"/>
+            </w:rPr>
+          </w:pPr>
+          <w:hyperlink w:anchor="_Toc404726930" w:history="1">
+            <w:r>
+              <w:rPr>
+                <w:rStyle w:val="Hyperlink"/>
+                <w:noProof/>
+              </w:rPr>
+              <w:t>Fazit</w:t>
+            </w:r>
+            <w:r>
+              <w:rPr>
+                <w:noProof/>
+                <w:webHidden/>
+              </w:rPr>
+              <w:tab/>
+            </w:r>
+            <w:r>
+              <w:rPr>
+                <w:noProof/>
+                <w:webHidden/>
+              </w:rPr>
+              <w:fldChar w:fldCharType="begin"/>
+            </w:r>
+            <w:r>
+              <w:rPr>
+                <w:noProof/>
+                <w:webHidden/>
+              </w:rPr>
+              <w:instrText xml:space="preserve"> PAGEREF _Toc404726930 \h </w:instrText>
             </w:r>
             <w:r>
               <w:rPr>
@@ -2022,7 +2392,7 @@
               <w:lang w:eastAsia="de-AT"/>
             </w:rPr>
           </w:pPr>
-          <w:hyperlink w:anchor="_Toc404722398" w:history="1">
+          <w:hyperlink w:anchor="_Toc404726931" w:history="1">
             <w:r>
               <w:rPr>
                 <w:rStyle w:val="Hyperlink"/>
@@ -2049,7 +2419,147 @@
                 <w:noProof/>
                 <w:webHidden/>
               </w:rPr>
-              <w:instrText xml:space="preserve"> PAGEREF _Toc404722398 \h </w:instrText>
+              <w:instrText xml:space="preserve"> PAGEREF _Toc404726931 \h </w:instrText>
+            </w:r>
+            <w:r>
+              <w:rPr>
+                <w:noProof/>
+                <w:webHidden/>
+              </w:rPr>
+            </w:r>
+            <w:r>
+              <w:rPr>
+                <w:noProof/>
+                <w:webHidden/>
+              </w:rPr>
+              <w:fldChar w:fldCharType="separate"/>
+            </w:r>
+            <w:r>
+              <w:rPr>
+                <w:noProof/>
+                <w:webHidden/>
+              </w:rPr>
+              <w:t>5</w:t>
+            </w:r>
+            <w:r>
+              <w:rPr>
+                <w:noProof/>
+                <w:webHidden/>
+              </w:rPr>
+              <w:fldChar w:fldCharType="end"/>
+            </w:r>
+          </w:hyperlink>
+        </w:p>
+        <w:p>
+          <w:pPr>
+            <w:pStyle w:val="Verzeichnis2"/>
+            <w:tabs>
+              <w:tab w:val="right" w:leader="dot" w:pos="9062"/>
+            </w:tabs>
+            <w:rPr>
+              <w:rFonts w:eastAsiaTheme="minorEastAsia"/>
+              <w:noProof/>
+              <w:lang w:eastAsia="de-AT"/>
+            </w:rPr>
+          </w:pPr>
+          <w:hyperlink w:anchor="_Toc404726932" w:history="1">
+            <w:r>
+              <w:rPr>
+                <w:rStyle w:val="Hyperlink"/>
+                <w:noProof/>
+              </w:rPr>
+              <w:t>Resultate</w:t>
+            </w:r>
+            <w:r>
+              <w:rPr>
+                <w:noProof/>
+                <w:webHidden/>
+              </w:rPr>
+              <w:tab/>
+            </w:r>
+            <w:r>
+              <w:rPr>
+                <w:noProof/>
+                <w:webHidden/>
+              </w:rPr>
+              <w:fldChar w:fldCharType="begin"/>
+            </w:r>
+            <w:r>
+              <w:rPr>
+                <w:noProof/>
+                <w:webHidden/>
+              </w:rPr>
+              <w:instrText xml:space="preserve"> PAGEREF _Toc404726932 \h </w:instrText>
+            </w:r>
+            <w:r>
+              <w:rPr>
+                <w:noProof/>
+                <w:webHidden/>
+              </w:rPr>
+            </w:r>
+            <w:r>
+              <w:rPr>
+                <w:noProof/>
+                <w:webHidden/>
+              </w:rPr>
+              <w:fldChar w:fldCharType="separate"/>
+            </w:r>
+            <w:r>
+              <w:rPr>
+                <w:noProof/>
+                <w:webHidden/>
+              </w:rPr>
+              <w:t>5</w:t>
+            </w:r>
+            <w:r>
+              <w:rPr>
+                <w:noProof/>
+                <w:webHidden/>
+              </w:rPr>
+              <w:fldChar w:fldCharType="end"/>
+            </w:r>
+          </w:hyperlink>
+        </w:p>
+        <w:p>
+          <w:pPr>
+            <w:pStyle w:val="Verzeichnis2"/>
+            <w:tabs>
+              <w:tab w:val="right" w:leader="dot" w:pos="9062"/>
+            </w:tabs>
+            <w:rPr>
+              <w:rFonts w:eastAsiaTheme="minorEastAsia"/>
+              <w:noProof/>
+              <w:lang w:eastAsia="de-AT"/>
+            </w:rPr>
+          </w:pPr>
+          <w:hyperlink w:anchor="_Toc404726933" w:history="1">
+            <w:r>
+              <w:rPr>
+                <w:rStyle w:val="Hyperlink"/>
+                <w:noProof/>
+              </w:rPr>
+              <w:t>Niederlagen</w:t>
+            </w:r>
+            <w:r>
+              <w:rPr>
+                <w:noProof/>
+                <w:webHidden/>
+              </w:rPr>
+              <w:tab/>
+            </w:r>
+            <w:r>
+              <w:rPr>
+                <w:noProof/>
+                <w:webHidden/>
+              </w:rPr>
+              <w:fldChar w:fldCharType="begin"/>
+            </w:r>
+            <w:r>
+              <w:rPr>
+                <w:noProof/>
+                <w:webHidden/>
+              </w:rPr>
+              <w:instrText xml:space="preserve"> PAGEREF _Toc404726933 \h </w:instrText>
             </w:r>
             <w:r>
               <w:rPr>
@@ -2092,7 +2602,7 @@
               <w:lang w:eastAsia="de-AT"/>
             </w:rPr>
           </w:pPr>
-          <w:hyperlink w:anchor="_Toc404722399" w:history="1">
+          <w:hyperlink w:anchor="_Toc404726934" w:history="1">
             <w:r>
               <w:rPr>
                 <w:rStyle w:val="Hyperlink"/>
@@ -2119,7 +2629,7 @@
                 <w:noProof/>
                 <w:webHidden/>
               </w:rPr>
-              <w:instrText xml:space="preserve"> PAGEREF _Toc404722399 \h </w:instrText>
+              <w:instrText xml:space="preserve"> PAGEREF _Toc404726934 \h </w:instrText>
             </w:r>
             <w:r>
               <w:rPr>
@@ -2139,7 +2649,147 @@
                 <w:noProof/>
                 <w:webHidden/>
               </w:rPr>
-              <w:t>7</w:t>
+              <w:t>6</w:t>
+            </w:r>
+            <w:r>
+              <w:rPr>
+                <w:noProof/>
+                <w:webHidden/>
+              </w:rPr>
+              <w:fldChar w:fldCharType="end"/>
+            </w:r>
+          </w:hyperlink>
+        </w:p>
+        <w:p>
+          <w:pPr>
+            <w:pStyle w:val="Verzeichnis2"/>
+            <w:tabs>
+              <w:tab w:val="right" w:leader="dot" w:pos="9062"/>
+            </w:tabs>
+            <w:rPr>
+              <w:rFonts w:eastAsiaTheme="minorEastAsia"/>
+              <w:noProof/>
+              <w:lang w:eastAsia="de-AT"/>
+            </w:rPr>
+          </w:pPr>
+          <w:hyperlink w:anchor="_Toc404726935" w:history="1">
+            <w:r>
+              <w:rPr>
+                <w:rStyle w:val="Hyperlink"/>
+                <w:noProof/>
+              </w:rPr>
+              <w:t>Coverage</w:t>
+            </w:r>
+            <w:r>
+              <w:rPr>
+                <w:noProof/>
+                <w:webHidden/>
+              </w:rPr>
+              <w:tab/>
+            </w:r>
+            <w:r>
+              <w:rPr>
+                <w:noProof/>
+                <w:webHidden/>
+              </w:rPr>
+              <w:fldChar w:fldCharType="begin"/>
+            </w:r>
+            <w:r>
+              <w:rPr>
+                <w:noProof/>
+                <w:webHidden/>
+              </w:rPr>
+              <w:instrText xml:space="preserve"> PAGEREF _Toc404726935 \h </w:instrText>
+            </w:r>
+            <w:r>
+              <w:rPr>
+                <w:noProof/>
+                <w:webHidden/>
+              </w:rPr>
+            </w:r>
+            <w:r>
+              <w:rPr>
+                <w:noProof/>
+                <w:webHidden/>
+              </w:rPr>
+              <w:fldChar w:fldCharType="separate"/>
+            </w:r>
+            <w:r>
+              <w:rPr>
+                <w:noProof/>
+                <w:webHidden/>
+              </w:rPr>
+              <w:t>6</w:t>
+            </w:r>
+            <w:r>
+              <w:rPr>
+                <w:noProof/>
+                <w:webHidden/>
+              </w:rPr>
+              <w:fldChar w:fldCharType="end"/>
+            </w:r>
+          </w:hyperlink>
+        </w:p>
+        <w:p>
+          <w:pPr>
+            <w:pStyle w:val="Verzeichnis2"/>
+            <w:tabs>
+              <w:tab w:val="right" w:leader="dot" w:pos="9062"/>
+            </w:tabs>
+            <w:rPr>
+              <w:rFonts w:eastAsiaTheme="minorEastAsia"/>
+              <w:noProof/>
+              <w:lang w:eastAsia="de-AT"/>
+            </w:rPr>
+          </w:pPr>
+          <w:hyperlink w:anchor="_Toc404726936" w:history="1">
+            <w:r>
+              <w:rPr>
+                <w:rStyle w:val="Hyperlink"/>
+                <w:noProof/>
+              </w:rPr>
+              <w:t>Beschreibung</w:t>
+            </w:r>
+            <w:r>
+              <w:rPr>
+                <w:noProof/>
+                <w:webHidden/>
+              </w:rPr>
+              <w:tab/>
+            </w:r>
+            <w:r>
+              <w:rPr>
+                <w:noProof/>
+                <w:webHidden/>
+              </w:rPr>
+              <w:fldChar w:fldCharType="begin"/>
+            </w:r>
+            <w:r>
+              <w:rPr>
+                <w:noProof/>
+                <w:webHidden/>
+              </w:rPr>
+              <w:instrText xml:space="preserve"> PAGEREF _Toc404726936 \h </w:instrText>
+            </w:r>
+            <w:r>
+              <w:rPr>
+                <w:noProof/>
+                <w:webHidden/>
+              </w:rPr>
+            </w:r>
+            <w:r>
+              <w:rPr>
+                <w:noProof/>
+                <w:webHidden/>
+              </w:rPr>
+              <w:fldChar w:fldCharType="separate"/>
+            </w:r>
+            <w:r>
+              <w:rPr>
+                <w:noProof/>
+                <w:webHidden/>
+              </w:rPr>
+              <w:t>6</w:t>
             </w:r>
             <w:r>
               <w:rPr>
@@ -2162,7 +2812,7 @@
               <w:lang w:eastAsia="de-AT"/>
             </w:rPr>
           </w:pPr>
-          <w:hyperlink w:anchor="_Toc404722400" w:history="1">
+          <w:hyperlink w:anchor="_Toc404726937" w:history="1">
             <w:r>
               <w:rPr>
                 <w:rStyle w:val="Hyperlink"/>
@@ -2189,7 +2839,7 @@
                 <w:noProof/>
                 <w:webHidden/>
               </w:rPr>
-              <w:instrText xml:space="preserve"> PAGEREF _Toc404722400 \h </w:instrText>
+              <w:instrText xml:space="preserve"> PAGEREF _Toc404726937 \h </w:instrText>
             </w:r>
             <w:r>
               <w:rPr>
@@ -2209,7 +2859,7 @@
                 <w:noProof/>
                 <w:webHidden/>
               </w:rPr>
-              <w:t>8</w:t>
+              <w:t>7</w:t>
             </w:r>
             <w:r>
               <w:rPr>
@@ -2236,6 +2886,8 @@
       <w:r>
         <w:br w:type="page"/>
       </w:r>
+      <w:bookmarkStart w:id="0" w:name="_GoBack"/>
+      <w:bookmarkEnd w:id="0"/>
     </w:p>
     <w:p>
       <w:pPr>
@@ -2244,7 +2896,7 @@
           <w:rFonts w:asciiTheme="minorHAnsi" w:hAnsiTheme="minorHAnsi"/>
         </w:rPr>
       </w:pPr>
-      <w:bookmarkStart w:id="0" w:name="_Toc404722392"/>
+      <w:bookmarkStart w:id="1" w:name="_Toc404726920"/>
       <w:r>
         <w:rPr>
           <w:rFonts w:asciiTheme="minorHAnsi" w:hAnsiTheme="minorHAnsi"/>
@@ -2252,7 +2904,7 @@
         <w:lastRenderedPageBreak/>
         <w:t>Aufgabenstellung</w:t>
       </w:r>
-      <w:bookmarkEnd w:id="0"/>
+      <w:bookmarkEnd w:id="1"/>
     </w:p>
     <w:p>
       <w:pPr>
@@ -2261,7 +2913,7 @@
           <w:rFonts w:asciiTheme="minorHAnsi" w:hAnsiTheme="minorHAnsi"/>
         </w:rPr>
       </w:pPr>
-      <w:bookmarkStart w:id="1" w:name="_Toc404722393"/>
+      <w:bookmarkStart w:id="2" w:name="_Toc404726921"/>
       <w:r>
         <w:rPr>
           <w:rFonts w:asciiTheme="minorHAnsi" w:hAnsiTheme="minorHAnsi"/>
@@ -2284,9 +2936,17 @@
         <w:rPr>
           <w:rFonts w:asciiTheme="minorHAnsi" w:hAnsiTheme="minorHAnsi"/>
         </w:rPr>
-        <w:t xml:space="preserve"> auf Moodle</w:t>
-      </w:r>
-      <w:bookmarkEnd w:id="1"/>
+        <w:t xml:space="preserve"> auf </w:t>
+      </w:r>
+      <w:proofErr w:type="spellStart"/>
+      <w:r>
+        <w:rPr>
+          <w:rFonts w:asciiTheme="minorHAnsi" w:hAnsiTheme="minorHAnsi"/>
+        </w:rPr>
+        <w:t>Moodle</w:t>
+      </w:r>
+      <w:bookmarkEnd w:id="2"/>
+      <w:proofErr w:type="spellEnd"/>
     </w:p>
     <w:p/>
     <w:p>
@@ -2313,7 +2973,25 @@
           <w:color w:val="333333"/>
           <w:lang w:eastAsia="de-AT"/>
         </w:rPr>
-        <w:t xml:space="preserve"> Verwenden Sie Apache ActiveMQ </w:t>
+        <w:t xml:space="preserve"> Verwenden Sie Apache </w:t>
+      </w:r>
+      <w:proofErr w:type="spellStart"/>
+      <w:r>
+        <w:rPr>
+          <w:rFonts w:eastAsia="Times New Roman" w:cs="Times New Roman"/>
+          <w:color w:val="333333"/>
+          <w:lang w:eastAsia="de-AT"/>
+        </w:rPr>
+        <w:t>ActiveMQ</w:t>
+      </w:r>
+      <w:proofErr w:type="spellEnd"/>
+      <w:r>
+        <w:rPr>
+          <w:rFonts w:eastAsia="Times New Roman" w:cs="Times New Roman"/>
+          <w:color w:val="333333"/>
+          <w:lang w:eastAsia="de-AT"/>
+        </w:rPr>
+        <w:t xml:space="preserve"> </w:t>
       </w:r>
       <w:r>
         <w:rPr>
@@ -2371,7 +3049,78 @@
           <w:lang w:eastAsia="de-AT"/>
         </w:rPr>
         <w:br/>
-        <w:t>vsdbchat &lt;ip_message_broker&gt; &lt;benutzername&gt; &lt;chatroom&gt;</w:t>
+      </w:r>
+      <w:proofErr w:type="spellStart"/>
+      <w:r>
+        <w:rPr>
+          <w:rFonts w:eastAsia="Times New Roman" w:cs="Times New Roman"/>
+          <w:color w:val="333333"/>
+          <w:lang w:eastAsia="de-AT"/>
+        </w:rPr>
+        <w:t>vsdbchat</w:t>
+      </w:r>
+      <w:proofErr w:type="spellEnd"/>
+      <w:r>
+        <w:rPr>
+          <w:rFonts w:eastAsia="Times New Roman" w:cs="Times New Roman"/>
+          <w:color w:val="333333"/>
+          <w:lang w:eastAsia="de-AT"/>
+        </w:rPr>
+        <w:t xml:space="preserve"> &lt;</w:t>
+      </w:r>
+      <w:proofErr w:type="spellStart"/>
+      <w:r>
+        <w:rPr>
+          <w:rFonts w:eastAsia="Times New Roman" w:cs="Times New Roman"/>
+          <w:color w:val="333333"/>
+          <w:lang w:eastAsia="de-AT"/>
+        </w:rPr>
+        <w:t>ip_message_broker</w:t>
+      </w:r>
+      <w:proofErr w:type="spellEnd"/>
+      <w:r>
+        <w:rPr>
+          <w:rFonts w:eastAsia="Times New Roman" w:cs="Times New Roman"/>
+          <w:color w:val="333333"/>
+          <w:lang w:eastAsia="de-AT"/>
+        </w:rPr>
+        <w:t>&gt; &lt;</w:t>
+      </w:r>
+      <w:proofErr w:type="spellStart"/>
+      <w:r>
+        <w:rPr>
+          <w:rFonts w:eastAsia="Times New Roman" w:cs="Times New Roman"/>
+          <w:color w:val="333333"/>
+          <w:lang w:eastAsia="de-AT"/>
+        </w:rPr>
+        <w:t>benutzername</w:t>
+      </w:r>
+      <w:proofErr w:type="spellEnd"/>
+      <w:r>
+        <w:rPr>
+          <w:rFonts w:eastAsia="Times New Roman" w:cs="Times New Roman"/>
+          <w:color w:val="333333"/>
+          <w:lang w:eastAsia="de-AT"/>
+        </w:rPr>
+        <w:t>&gt; &lt;</w:t>
+      </w:r>
+      <w:proofErr w:type="spellStart"/>
+      <w:r>
+        <w:rPr>
+          <w:rFonts w:eastAsia="Times New Roman" w:cs="Times New Roman"/>
+          <w:color w:val="333333"/>
+          <w:lang w:eastAsia="de-AT"/>
+        </w:rPr>
+        <w:t>chatroom</w:t>
+      </w:r>
+      <w:proofErr w:type="spellEnd"/>
+      <w:r>
+        <w:rPr>
+          <w:rFonts w:eastAsia="Times New Roman" w:cs="Times New Roman"/>
+          <w:color w:val="333333"/>
+          <w:lang w:eastAsia="de-AT"/>
+        </w:rPr>
+        <w:t>&gt;</w:t>
       </w:r>
     </w:p>
     <w:p>
@@ -2421,7 +3170,43 @@
           <w:lang w:eastAsia="de-AT"/>
         </w:rPr>
         <w:br/>
-        <w:t>&lt;benutzername&gt; [&lt;ip_des_benutzers&gt;]: &lt;Nachricht&gt;</w:t>
+        <w:t>&lt;</w:t>
+      </w:r>
+      <w:proofErr w:type="spellStart"/>
+      <w:r>
+        <w:rPr>
+          <w:rFonts w:eastAsia="Times New Roman" w:cs="Times New Roman"/>
+          <w:color w:val="333333"/>
+          <w:lang w:eastAsia="de-AT"/>
+        </w:rPr>
+        <w:t>benutzername</w:t>
+      </w:r>
+      <w:proofErr w:type="spellEnd"/>
+      <w:r>
+        <w:rPr>
+          <w:rFonts w:eastAsia="Times New Roman" w:cs="Times New Roman"/>
+          <w:color w:val="333333"/>
+          <w:lang w:eastAsia="de-AT"/>
+        </w:rPr>
+        <w:t>&gt; [&lt;</w:t>
+      </w:r>
+      <w:proofErr w:type="spellStart"/>
+      <w:r>
+        <w:rPr>
+          <w:rFonts w:eastAsia="Times New Roman" w:cs="Times New Roman"/>
+          <w:color w:val="333333"/>
+          <w:lang w:eastAsia="de-AT"/>
+        </w:rPr>
+        <w:t>ip_des_benutzers</w:t>
+      </w:r>
+      <w:proofErr w:type="spellEnd"/>
+      <w:r>
+        <w:rPr>
+          <w:rFonts w:eastAsia="Times New Roman" w:cs="Times New Roman"/>
+          <w:color w:val="333333"/>
+          <w:lang w:eastAsia="de-AT"/>
+        </w:rPr>
+        <w:t>&gt;]: &lt;Nachricht&gt;</w:t>
       </w:r>
     </w:p>
     <w:p>
@@ -2471,7 +3256,43 @@
           <w:lang w:eastAsia="de-AT"/>
         </w:rPr>
         <w:br/>
-        <w:t>MAIL &lt;ip_des_benutzers&gt; &lt;nachricht&gt;</w:t>
+        <w:t>MAIL &lt;</w:t>
+      </w:r>
+      <w:proofErr w:type="spellStart"/>
+      <w:r>
+        <w:rPr>
+          <w:rFonts w:eastAsia="Times New Roman" w:cs="Times New Roman"/>
+          <w:color w:val="333333"/>
+          <w:lang w:eastAsia="de-AT"/>
+        </w:rPr>
+        <w:t>ip_des_benutzers</w:t>
+      </w:r>
+      <w:proofErr w:type="spellEnd"/>
+      <w:r>
+        <w:rPr>
+          <w:rFonts w:eastAsia="Times New Roman" w:cs="Times New Roman"/>
+          <w:color w:val="333333"/>
+          <w:lang w:eastAsia="de-AT"/>
+        </w:rPr>
+        <w:t>&gt; &lt;</w:t>
+      </w:r>
+      <w:proofErr w:type="spellStart"/>
+      <w:r>
+        <w:rPr>
+          <w:rFonts w:eastAsia="Times New Roman" w:cs="Times New Roman"/>
+          <w:color w:val="333333"/>
+          <w:lang w:eastAsia="de-AT"/>
+        </w:rPr>
+        <w:t>nachricht</w:t>
+      </w:r>
+      <w:proofErr w:type="spellEnd"/>
+      <w:r>
+        <w:rPr>
+          <w:rFonts w:eastAsia="Times New Roman" w:cs="Times New Roman"/>
+          <w:color w:val="333333"/>
+          <w:lang w:eastAsia="de-AT"/>
+        </w:rPr>
+        <w:t>&gt;</w:t>
       </w:r>
       <w:r>
         <w:rPr>
@@ -2582,7 +3403,7 @@
           <w:rFonts w:asciiTheme="minorHAnsi" w:hAnsiTheme="minorHAnsi"/>
         </w:rPr>
       </w:pPr>
-      <w:bookmarkStart w:id="2" w:name="_Toc404722394"/>
+      <w:bookmarkStart w:id="3" w:name="_Toc404726922"/>
       <w:r>
         <w:rPr>
           <w:rFonts w:asciiTheme="minorHAnsi" w:hAnsiTheme="minorHAnsi"/>
@@ -2590,7 +3411,7 @@
         <w:lastRenderedPageBreak/>
         <w:t>Designüberlegung</w:t>
       </w:r>
-      <w:bookmarkEnd w:id="2"/>
+      <w:bookmarkEnd w:id="3"/>
     </w:p>
     <w:p>
       <w:pPr>
@@ -2599,7 +3420,7 @@
           <w:rFonts w:asciiTheme="minorHAnsi" w:hAnsiTheme="minorHAnsi"/>
         </w:rPr>
       </w:pPr>
-      <w:bookmarkStart w:id="3" w:name="_Toc404722395"/>
+      <w:bookmarkStart w:id="4" w:name="_Toc404726923"/>
       <w:r>
         <w:rPr>
           <w:rFonts w:asciiTheme="minorHAnsi" w:hAnsiTheme="minorHAnsi"/>
@@ -2624,12 +3445,20 @@
         </w:rPr>
         <w:t>Ansatz</w:t>
       </w:r>
-      <w:bookmarkEnd w:id="3"/>
+      <w:bookmarkEnd w:id="4"/>
     </w:p>
     <w:p/>
     <w:p>
       <w:r>
-        <w:t>Mit den Erkenntnissen des KnockKnock-Server</w:t>
+        <w:t xml:space="preserve">Mit den Erkenntnissen des </w:t>
+      </w:r>
+      <w:proofErr w:type="spellStart"/>
+      <w:r>
+        <w:t>KnockKnock</w:t>
+      </w:r>
+      <w:proofErr w:type="spellEnd"/>
+      <w:r>
+        <w:t>-Server</w:t>
       </w:r>
       <w:r>
         <w:t>s</w:t>
@@ -2641,7 +3470,31 @@
         <w:t xml:space="preserve">haben wir bereits einen guten Einblick bekommen, wie Nachrichtenübermittlung ohne Middleware funktioniert. </w:t>
       </w:r>
       <w:r>
-        <w:t>Mithilfe von Apache ActiveMQ wollen wir es nun auch völlig unterschiedlichen Systemen möglich machen, miteinander zu kommunizieren. Die MOM (‚Message Oriented Middleware‘)</w:t>
+        <w:t xml:space="preserve">Mithilfe von </w:t>
+      </w:r>
+      <w:proofErr w:type="gramStart"/>
+      <w:r>
+        <w:t>Apache</w:t>
+      </w:r>
+      <w:proofErr w:type="gramEnd"/>
+      <w:r>
+        <w:t xml:space="preserve"> </w:t>
+      </w:r>
+      <w:proofErr w:type="spellStart"/>
+      <w:r>
+        <w:t>ActiveMQ</w:t>
+      </w:r>
+      <w:proofErr w:type="spellEnd"/>
+      <w:r>
+        <w:t xml:space="preserve"> wollen wir es nun auch völlig unterschiedlichen Systemen möglich machen, miteinander zu kommunizieren. Die MOM (‚Message </w:t>
+      </w:r>
+      <w:proofErr w:type="spellStart"/>
+      <w:r>
+        <w:t>Oriented</w:t>
+      </w:r>
+      <w:proofErr w:type="spellEnd"/>
+      <w:r>
+        <w:t xml:space="preserve"> Middleware‘)</w:t>
       </w:r>
       <w:r>
         <w:t xml:space="preserve"> handelt als Broker ‚in der Mitte‘ die Kommunikation ab, sodass die Clients nur mehr Befehle zum Senden &amp; Empfangen geben müssen.</w:t>
@@ -2651,13 +3504,2736 @@
       <w:pPr>
         <w:pStyle w:val="berschrift2"/>
       </w:pPr>
-      <w:bookmarkStart w:id="4" w:name="_Toc404722396"/>
+      <w:bookmarkStart w:id="5" w:name="_Toc404726924"/>
       <w:r>
         <w:t>Konkrete Idee</w:t>
       </w:r>
-      <w:bookmarkEnd w:id="4"/>
+      <w:bookmarkEnd w:id="5"/>
     </w:p>
     <w:p/>
+    <w:p>
+      <w:r>
+        <w:t>Bestehend auf dem Wissen der vorigen Beispiele, gab es die Idee, dass die 2 Mechanismen Sender &amp; Receiver in einer kontrollierten ‚Endlosschleife‘</w:t>
+      </w:r>
+      <w:r>
+        <w:t xml:space="preserve"> Nachrichten entgegennehmen und den Parametern entsprechend verschicken.</w:t>
+      </w:r>
+      <w:r>
+        <w:t xml:space="preserve"> Auf einem System müssen, um beide Funktionen zu erfüllen, sprich die eines vollwertigen Chats mit Senden &amp; Empfangen von Nachrichten zu gewährleisten, also beide Instanzen ausgeführt werden</w:t>
+      </w:r>
+      <w:r>
+        <w:t xml:space="preserve">. Wie beschrieben in der Aufgabenstellung soll ein Chatraum (JMS Topic) erstellt werden und während der Laufzeit sollen private Nachrichten verschickt werden können, indem nach einer Abfrage der Text über die JMS Queue verschickt wird, und diese erst zu einem beliebigen Zeitpunkt empfangen werden sollen. Die Funktionsweise der Queue lässt sich so erklären, die Nachricht wird weggeschickt (in die Queue geschrieben), und erst mit </w:t>
+      </w:r>
+      <w:proofErr w:type="spellStart"/>
+      <w:r>
+        <w:t>receive</w:t>
+      </w:r>
+      <w:proofErr w:type="spellEnd"/>
+      <w:r>
+        <w:t>() Nac</w:t>
+      </w:r>
+      <w:r>
+        <w:t>hricht für Nachricht ausgelesen.</w:t>
+      </w:r>
+    </w:p>
+    <w:tbl>
+      <w:tblPr>
+        <w:tblStyle w:val="Tabellenraster"/>
+        <w:tblW w:w="0" w:type="auto"/>
+        <w:tblLook w:val="04A0" w:firstRow="1" w:lastRow="0" w:firstColumn="1" w:lastColumn="0" w:noHBand="0" w:noVBand="1"/>
+      </w:tblPr>
+      <w:tblGrid>
+        <w:gridCol w:w="9212"/>
+      </w:tblGrid>
+      <w:tr>
+        <w:tc>
+          <w:tcPr>
+            <w:tcW w:w="9212" w:type="dxa"/>
+          </w:tcPr>
+          <w:p>
+            <w:pPr>
+              <w:autoSpaceDE w:val="0"/>
+              <w:autoSpaceDN w:val="0"/>
+              <w:adjustRightInd w:val="0"/>
+              <w:rPr>
+                <w:rFonts w:ascii="Courier New" w:hAnsi="Courier New" w:cs="Courier New"/>
+                <w:color w:val="008000"/>
+                <w:sz w:val="20"/>
+                <w:szCs w:val="20"/>
+                <w:highlight w:val="white"/>
+                <w:lang w:val="en-US"/>
+              </w:rPr>
+            </w:pPr>
+            <w:r>
+              <w:rPr>
+                <w:rFonts w:ascii="Courier New" w:hAnsi="Courier New" w:cs="Courier New"/>
+                <w:color w:val="008000"/>
+                <w:sz w:val="20"/>
+                <w:szCs w:val="20"/>
+                <w:highlight w:val="white"/>
+                <w:lang w:val="en-US"/>
+              </w:rPr>
+              <w:t>// Create the message</w:t>
+            </w:r>
+          </w:p>
+          <w:p>
+            <w:pPr>
+              <w:autoSpaceDE w:val="0"/>
+              <w:autoSpaceDN w:val="0"/>
+              <w:adjustRightInd w:val="0"/>
+              <w:rPr>
+                <w:rFonts w:ascii="Courier New" w:hAnsi="Courier New" w:cs="Courier New"/>
+                <w:color w:val="000000"/>
+                <w:sz w:val="20"/>
+                <w:szCs w:val="20"/>
+                <w:highlight w:val="white"/>
+                <w:lang w:val="en-US"/>
+              </w:rPr>
+            </w:pPr>
+            <w:proofErr w:type="spellStart"/>
+            <w:r>
+              <w:rPr>
+                <w:rFonts w:ascii="Courier New" w:hAnsi="Courier New" w:cs="Courier New"/>
+                <w:color w:val="000000"/>
+                <w:sz w:val="20"/>
+                <w:szCs w:val="20"/>
+                <w:highlight w:val="white"/>
+                <w:lang w:val="en-US"/>
+              </w:rPr>
+              <w:t>TextMessage</w:t>
+            </w:r>
+            <w:proofErr w:type="spellEnd"/>
+            <w:r>
+              <w:rPr>
+                <w:rFonts w:ascii="Courier New" w:hAnsi="Courier New" w:cs="Courier New"/>
+                <w:color w:val="000000"/>
+                <w:sz w:val="20"/>
+                <w:szCs w:val="20"/>
+                <w:highlight w:val="white"/>
+                <w:lang w:val="en-US"/>
+              </w:rPr>
+              <w:t xml:space="preserve"> message </w:t>
+            </w:r>
+            <w:r>
+              <w:rPr>
+                <w:rFonts w:ascii="Courier New" w:hAnsi="Courier New" w:cs="Courier New"/>
+                <w:b/>
+                <w:bCs/>
+                <w:color w:val="000080"/>
+                <w:sz w:val="20"/>
+                <w:szCs w:val="20"/>
+                <w:highlight w:val="white"/>
+                <w:lang w:val="en-US"/>
+              </w:rPr>
+              <w:t>=</w:t>
+            </w:r>
+            <w:r>
+              <w:rPr>
+                <w:rFonts w:ascii="Courier New" w:hAnsi="Courier New" w:cs="Courier New"/>
+                <w:color w:val="000000"/>
+                <w:sz w:val="20"/>
+                <w:szCs w:val="20"/>
+                <w:highlight w:val="white"/>
+                <w:lang w:val="en-US"/>
+              </w:rPr>
+              <w:t xml:space="preserve"> </w:t>
+            </w:r>
+            <w:proofErr w:type="spellStart"/>
+            <w:r>
+              <w:rPr>
+                <w:rFonts w:ascii="Courier New" w:hAnsi="Courier New" w:cs="Courier New"/>
+                <w:color w:val="000000"/>
+                <w:sz w:val="20"/>
+                <w:szCs w:val="20"/>
+                <w:highlight w:val="white"/>
+                <w:lang w:val="en-US"/>
+              </w:rPr>
+              <w:t>session</w:t>
+            </w:r>
+            <w:r>
+              <w:rPr>
+                <w:rFonts w:ascii="Courier New" w:hAnsi="Courier New" w:cs="Courier New"/>
+                <w:b/>
+                <w:bCs/>
+                <w:color w:val="000080"/>
+                <w:sz w:val="20"/>
+                <w:szCs w:val="20"/>
+                <w:highlight w:val="white"/>
+                <w:lang w:val="en-US"/>
+              </w:rPr>
+              <w:t>.</w:t>
+            </w:r>
+            <w:r>
+              <w:rPr>
+                <w:rFonts w:ascii="Courier New" w:hAnsi="Courier New" w:cs="Courier New"/>
+                <w:color w:val="000000"/>
+                <w:sz w:val="20"/>
+                <w:szCs w:val="20"/>
+                <w:highlight w:val="white"/>
+                <w:lang w:val="en-US"/>
+              </w:rPr>
+              <w:t>createTextMessage</w:t>
+            </w:r>
+            <w:proofErr w:type="spellEnd"/>
+            <w:r>
+              <w:rPr>
+                <w:rFonts w:ascii="Courier New" w:hAnsi="Courier New" w:cs="Courier New"/>
+                <w:b/>
+                <w:bCs/>
+                <w:color w:val="000080"/>
+                <w:sz w:val="20"/>
+                <w:szCs w:val="20"/>
+                <w:highlight w:val="white"/>
+                <w:lang w:val="en-US"/>
+              </w:rPr>
+              <w:t>(</w:t>
+            </w:r>
+            <w:r>
+              <w:rPr>
+                <w:rFonts w:ascii="Courier New" w:hAnsi="Courier New" w:cs="Courier New"/>
+                <w:color w:val="000000"/>
+                <w:sz w:val="20"/>
+                <w:szCs w:val="20"/>
+                <w:highlight w:val="white"/>
+                <w:lang w:val="en-US"/>
+              </w:rPr>
+              <w:t>input</w:t>
+            </w:r>
+            <w:r>
+              <w:rPr>
+                <w:rFonts w:ascii="Courier New" w:hAnsi="Courier New" w:cs="Courier New"/>
+                <w:b/>
+                <w:bCs/>
+                <w:color w:val="000080"/>
+                <w:sz w:val="20"/>
+                <w:szCs w:val="20"/>
+                <w:highlight w:val="white"/>
+                <w:lang w:val="en-US"/>
+              </w:rPr>
+              <w:t>);</w:t>
+            </w:r>
+          </w:p>
+          <w:p>
+            <w:pPr>
+              <w:rPr>
+                <w:rFonts w:ascii="Courier New" w:hAnsi="Courier New" w:cs="Courier New"/>
+                <w:b/>
+                <w:bCs/>
+                <w:color w:val="000080"/>
+                <w:sz w:val="20"/>
+                <w:szCs w:val="20"/>
+              </w:rPr>
+            </w:pPr>
+            <w:proofErr w:type="spellStart"/>
+            <w:r>
+              <w:rPr>
+                <w:rFonts w:ascii="Courier New" w:hAnsi="Courier New" w:cs="Courier New"/>
+                <w:color w:val="000000"/>
+                <w:sz w:val="20"/>
+                <w:szCs w:val="20"/>
+                <w:highlight w:val="white"/>
+              </w:rPr>
+              <w:t>producer</w:t>
+            </w:r>
+            <w:r>
+              <w:rPr>
+                <w:rFonts w:ascii="Courier New" w:hAnsi="Courier New" w:cs="Courier New"/>
+                <w:b/>
+                <w:bCs/>
+                <w:color w:val="000080"/>
+                <w:sz w:val="20"/>
+                <w:szCs w:val="20"/>
+                <w:highlight w:val="white"/>
+              </w:rPr>
+              <w:t>.</w:t>
+            </w:r>
+            <w:r>
+              <w:rPr>
+                <w:rFonts w:ascii="Courier New" w:hAnsi="Courier New" w:cs="Courier New"/>
+                <w:color w:val="000000"/>
+                <w:sz w:val="20"/>
+                <w:szCs w:val="20"/>
+                <w:highlight w:val="white"/>
+              </w:rPr>
+              <w:t>send</w:t>
+            </w:r>
+            <w:proofErr w:type="spellEnd"/>
+            <w:r>
+              <w:rPr>
+                <w:rFonts w:ascii="Courier New" w:hAnsi="Courier New" w:cs="Courier New"/>
+                <w:b/>
+                <w:bCs/>
+                <w:color w:val="000080"/>
+                <w:sz w:val="20"/>
+                <w:szCs w:val="20"/>
+                <w:highlight w:val="white"/>
+              </w:rPr>
+              <w:t>(</w:t>
+            </w:r>
+            <w:proofErr w:type="spellStart"/>
+            <w:r>
+              <w:rPr>
+                <w:rFonts w:ascii="Courier New" w:hAnsi="Courier New" w:cs="Courier New"/>
+                <w:color w:val="000000"/>
+                <w:sz w:val="20"/>
+                <w:szCs w:val="20"/>
+                <w:highlight w:val="white"/>
+              </w:rPr>
+              <w:t>message</w:t>
+            </w:r>
+            <w:proofErr w:type="spellEnd"/>
+            <w:r>
+              <w:rPr>
+                <w:rFonts w:ascii="Courier New" w:hAnsi="Courier New" w:cs="Courier New"/>
+                <w:b/>
+                <w:bCs/>
+                <w:color w:val="000080"/>
+                <w:sz w:val="20"/>
+                <w:szCs w:val="20"/>
+                <w:highlight w:val="white"/>
+              </w:rPr>
+              <w:t>);</w:t>
+            </w:r>
+          </w:p>
+          <w:p>
+            <w:pPr>
+              <w:rPr>
+                <w:rFonts w:ascii="Courier New" w:hAnsi="Courier New" w:cs="Courier New"/>
+                <w:b/>
+                <w:bCs/>
+                <w:color w:val="000080"/>
+                <w:sz w:val="20"/>
+                <w:szCs w:val="20"/>
+              </w:rPr>
+            </w:pPr>
+          </w:p>
+          <w:p>
+            <w:pPr>
+              <w:rPr>
+                <w:rFonts w:ascii="Courier New" w:hAnsi="Courier New" w:cs="Courier New"/>
+                <w:b/>
+                <w:bCs/>
+                <w:color w:val="000080"/>
+                <w:sz w:val="20"/>
+                <w:szCs w:val="20"/>
+              </w:rPr>
+            </w:pPr>
+          </w:p>
+          <w:p>
+            <w:pPr>
+              <w:rPr>
+                <w:rFonts w:ascii="Courier New" w:hAnsi="Courier New" w:cs="Courier New"/>
+                <w:b/>
+                <w:bCs/>
+                <w:color w:val="000080"/>
+                <w:sz w:val="20"/>
+                <w:szCs w:val="20"/>
+                <w:lang w:val="en-US"/>
+              </w:rPr>
+            </w:pPr>
+            <w:r>
+              <w:rPr>
+                <w:rFonts w:ascii="Courier New" w:hAnsi="Courier New" w:cs="Courier New"/>
+                <w:color w:val="008000"/>
+                <w:sz w:val="20"/>
+                <w:szCs w:val="20"/>
+                <w:highlight w:val="white"/>
+                <w:lang w:val="en-US"/>
+              </w:rPr>
+              <w:t>// Start receiving</w:t>
+            </w:r>
+          </w:p>
+          <w:p>
+            <w:pPr>
+              <w:autoSpaceDE w:val="0"/>
+              <w:autoSpaceDN w:val="0"/>
+              <w:adjustRightInd w:val="0"/>
+              <w:rPr>
+                <w:rFonts w:ascii="Courier New" w:hAnsi="Courier New" w:cs="Courier New"/>
+                <w:color w:val="000000"/>
+                <w:sz w:val="20"/>
+                <w:szCs w:val="20"/>
+                <w:highlight w:val="white"/>
+                <w:lang w:val="en-US"/>
+              </w:rPr>
+            </w:pPr>
+            <w:proofErr w:type="spellStart"/>
+            <w:r>
+              <w:rPr>
+                <w:rFonts w:ascii="Courier New" w:hAnsi="Courier New" w:cs="Courier New"/>
+                <w:color w:val="000000"/>
+                <w:sz w:val="20"/>
+                <w:szCs w:val="20"/>
+                <w:highlight w:val="white"/>
+                <w:lang w:val="en-US"/>
+              </w:rPr>
+              <w:t>TextMessage</w:t>
+            </w:r>
+            <w:proofErr w:type="spellEnd"/>
+            <w:r>
+              <w:rPr>
+                <w:rFonts w:ascii="Courier New" w:hAnsi="Courier New" w:cs="Courier New"/>
+                <w:color w:val="000000"/>
+                <w:sz w:val="20"/>
+                <w:szCs w:val="20"/>
+                <w:highlight w:val="white"/>
+                <w:lang w:val="en-US"/>
+              </w:rPr>
+              <w:t xml:space="preserve"> message </w:t>
+            </w:r>
+            <w:r>
+              <w:rPr>
+                <w:rFonts w:ascii="Courier New" w:hAnsi="Courier New" w:cs="Courier New"/>
+                <w:b/>
+                <w:bCs/>
+                <w:color w:val="000080"/>
+                <w:sz w:val="20"/>
+                <w:szCs w:val="20"/>
+                <w:highlight w:val="white"/>
+                <w:lang w:val="en-US"/>
+              </w:rPr>
+              <w:t>=</w:t>
+            </w:r>
+            <w:r>
+              <w:rPr>
+                <w:rFonts w:ascii="Courier New" w:hAnsi="Courier New" w:cs="Courier New"/>
+                <w:color w:val="000000"/>
+                <w:sz w:val="20"/>
+                <w:szCs w:val="20"/>
+                <w:highlight w:val="white"/>
+                <w:lang w:val="en-US"/>
+              </w:rPr>
+              <w:t xml:space="preserve"> </w:t>
+            </w:r>
+            <w:r>
+              <w:rPr>
+                <w:rFonts w:ascii="Courier New" w:hAnsi="Courier New" w:cs="Courier New"/>
+                <w:b/>
+                <w:bCs/>
+                <w:color w:val="000080"/>
+                <w:sz w:val="20"/>
+                <w:szCs w:val="20"/>
+                <w:highlight w:val="white"/>
+                <w:lang w:val="en-US"/>
+              </w:rPr>
+              <w:t>(</w:t>
+            </w:r>
+            <w:proofErr w:type="spellStart"/>
+            <w:r>
+              <w:rPr>
+                <w:rFonts w:ascii="Courier New" w:hAnsi="Courier New" w:cs="Courier New"/>
+                <w:color w:val="000000"/>
+                <w:sz w:val="20"/>
+                <w:szCs w:val="20"/>
+                <w:highlight w:val="white"/>
+                <w:lang w:val="en-US"/>
+              </w:rPr>
+              <w:t>TextMessage</w:t>
+            </w:r>
+            <w:proofErr w:type="spellEnd"/>
+            <w:r>
+              <w:rPr>
+                <w:rFonts w:ascii="Courier New" w:hAnsi="Courier New" w:cs="Courier New"/>
+                <w:b/>
+                <w:bCs/>
+                <w:color w:val="000080"/>
+                <w:sz w:val="20"/>
+                <w:szCs w:val="20"/>
+                <w:highlight w:val="white"/>
+                <w:lang w:val="en-US"/>
+              </w:rPr>
+              <w:t>)</w:t>
+            </w:r>
+            <w:r>
+              <w:rPr>
+                <w:rFonts w:ascii="Courier New" w:hAnsi="Courier New" w:cs="Courier New"/>
+                <w:color w:val="000000"/>
+                <w:sz w:val="20"/>
+                <w:szCs w:val="20"/>
+                <w:highlight w:val="white"/>
+                <w:lang w:val="en-US"/>
+              </w:rPr>
+              <w:t xml:space="preserve"> </w:t>
+            </w:r>
+            <w:proofErr w:type="spellStart"/>
+            <w:r>
+              <w:rPr>
+                <w:rFonts w:ascii="Courier New" w:hAnsi="Courier New" w:cs="Courier New"/>
+                <w:color w:val="000000"/>
+                <w:sz w:val="20"/>
+                <w:szCs w:val="20"/>
+                <w:highlight w:val="white"/>
+                <w:lang w:val="en-US"/>
+              </w:rPr>
+              <w:t>consumer</w:t>
+            </w:r>
+            <w:r>
+              <w:rPr>
+                <w:rFonts w:ascii="Courier New" w:hAnsi="Courier New" w:cs="Courier New"/>
+                <w:b/>
+                <w:bCs/>
+                <w:color w:val="000080"/>
+                <w:sz w:val="20"/>
+                <w:szCs w:val="20"/>
+                <w:highlight w:val="white"/>
+                <w:lang w:val="en-US"/>
+              </w:rPr>
+              <w:t>.</w:t>
+            </w:r>
+            <w:r>
+              <w:rPr>
+                <w:rFonts w:ascii="Courier New" w:hAnsi="Courier New" w:cs="Courier New"/>
+                <w:color w:val="000000"/>
+                <w:sz w:val="20"/>
+                <w:szCs w:val="20"/>
+                <w:highlight w:val="white"/>
+                <w:lang w:val="en-US"/>
+              </w:rPr>
+              <w:t>receive</w:t>
+            </w:r>
+            <w:proofErr w:type="spellEnd"/>
+            <w:r>
+              <w:rPr>
+                <w:rFonts w:ascii="Courier New" w:hAnsi="Courier New" w:cs="Courier New"/>
+                <w:b/>
+                <w:bCs/>
+                <w:color w:val="000080"/>
+                <w:sz w:val="20"/>
+                <w:szCs w:val="20"/>
+                <w:highlight w:val="white"/>
+                <w:lang w:val="en-US"/>
+              </w:rPr>
+              <w:t>();</w:t>
+            </w:r>
+          </w:p>
+          <w:p>
+            <w:pPr>
+              <w:autoSpaceDE w:val="0"/>
+              <w:autoSpaceDN w:val="0"/>
+              <w:adjustRightInd w:val="0"/>
+              <w:rPr>
+                <w:rFonts w:ascii="Courier New" w:hAnsi="Courier New" w:cs="Courier New"/>
+                <w:color w:val="000000"/>
+                <w:sz w:val="20"/>
+                <w:szCs w:val="20"/>
+                <w:highlight w:val="white"/>
+                <w:lang w:val="en-US"/>
+              </w:rPr>
+            </w:pPr>
+            <w:r>
+              <w:rPr>
+                <w:rFonts w:ascii="Courier New" w:hAnsi="Courier New" w:cs="Courier New"/>
+                <w:color w:val="000000"/>
+                <w:sz w:val="20"/>
+                <w:szCs w:val="20"/>
+                <w:highlight w:val="white"/>
+                <w:lang w:val="en-US"/>
+              </w:rPr>
+              <w:tab/>
+            </w:r>
+            <w:r>
+              <w:rPr>
+                <w:rFonts w:ascii="Courier New" w:hAnsi="Courier New" w:cs="Courier New"/>
+                <w:color w:val="000000"/>
+                <w:sz w:val="20"/>
+                <w:szCs w:val="20"/>
+                <w:highlight w:val="white"/>
+                <w:lang w:val="en-US"/>
+              </w:rPr>
+              <w:tab/>
+            </w:r>
+          </w:p>
+          <w:p>
+            <w:pPr>
+              <w:autoSpaceDE w:val="0"/>
+              <w:autoSpaceDN w:val="0"/>
+              <w:adjustRightInd w:val="0"/>
+              <w:rPr>
+                <w:rFonts w:ascii="Courier New" w:hAnsi="Courier New" w:cs="Courier New"/>
+                <w:color w:val="000000"/>
+                <w:sz w:val="20"/>
+                <w:szCs w:val="20"/>
+                <w:highlight w:val="white"/>
+                <w:lang w:val="en-US"/>
+              </w:rPr>
+            </w:pPr>
+            <w:proofErr w:type="spellStart"/>
+            <w:r>
+              <w:rPr>
+                <w:rFonts w:ascii="Courier New" w:hAnsi="Courier New" w:cs="Courier New"/>
+                <w:color w:val="000000"/>
+                <w:sz w:val="20"/>
+                <w:szCs w:val="20"/>
+                <w:highlight w:val="white"/>
+                <w:lang w:val="en-US"/>
+              </w:rPr>
+              <w:t>System</w:t>
+            </w:r>
+            <w:r>
+              <w:rPr>
+                <w:rFonts w:ascii="Courier New" w:hAnsi="Courier New" w:cs="Courier New"/>
+                <w:b/>
+                <w:bCs/>
+                <w:color w:val="000080"/>
+                <w:sz w:val="20"/>
+                <w:szCs w:val="20"/>
+                <w:highlight w:val="white"/>
+                <w:lang w:val="en-US"/>
+              </w:rPr>
+              <w:t>.</w:t>
+            </w:r>
+            <w:r>
+              <w:rPr>
+                <w:rFonts w:ascii="Courier New" w:hAnsi="Courier New" w:cs="Courier New"/>
+                <w:color w:val="000000"/>
+                <w:sz w:val="20"/>
+                <w:szCs w:val="20"/>
+                <w:highlight w:val="white"/>
+                <w:lang w:val="en-US"/>
+              </w:rPr>
+              <w:t>out</w:t>
+            </w:r>
+            <w:r>
+              <w:rPr>
+                <w:rFonts w:ascii="Courier New" w:hAnsi="Courier New" w:cs="Courier New"/>
+                <w:b/>
+                <w:bCs/>
+                <w:color w:val="000080"/>
+                <w:sz w:val="20"/>
+                <w:szCs w:val="20"/>
+                <w:highlight w:val="white"/>
+                <w:lang w:val="en-US"/>
+              </w:rPr>
+              <w:t>.</w:t>
+            </w:r>
+            <w:r>
+              <w:rPr>
+                <w:rFonts w:ascii="Courier New" w:hAnsi="Courier New" w:cs="Courier New"/>
+                <w:color w:val="000000"/>
+                <w:sz w:val="20"/>
+                <w:szCs w:val="20"/>
+                <w:highlight w:val="white"/>
+                <w:lang w:val="en-US"/>
+              </w:rPr>
+              <w:t>println</w:t>
+            </w:r>
+            <w:proofErr w:type="spellEnd"/>
+            <w:r>
+              <w:rPr>
+                <w:rFonts w:ascii="Courier New" w:hAnsi="Courier New" w:cs="Courier New"/>
+                <w:b/>
+                <w:bCs/>
+                <w:color w:val="000080"/>
+                <w:sz w:val="20"/>
+                <w:szCs w:val="20"/>
+                <w:highlight w:val="white"/>
+                <w:lang w:val="en-US"/>
+              </w:rPr>
+              <w:t>(</w:t>
+            </w:r>
+            <w:proofErr w:type="spellStart"/>
+            <w:r>
+              <w:rPr>
+                <w:rFonts w:ascii="Courier New" w:hAnsi="Courier New" w:cs="Courier New"/>
+                <w:color w:val="000000"/>
+                <w:sz w:val="20"/>
+                <w:szCs w:val="20"/>
+                <w:highlight w:val="white"/>
+                <w:lang w:val="en-US"/>
+              </w:rPr>
+              <w:t>message</w:t>
+            </w:r>
+            <w:r>
+              <w:rPr>
+                <w:rFonts w:ascii="Courier New" w:hAnsi="Courier New" w:cs="Courier New"/>
+                <w:b/>
+                <w:bCs/>
+                <w:color w:val="000080"/>
+                <w:sz w:val="20"/>
+                <w:szCs w:val="20"/>
+                <w:highlight w:val="white"/>
+                <w:lang w:val="en-US"/>
+              </w:rPr>
+              <w:t>.</w:t>
+            </w:r>
+            <w:r>
+              <w:rPr>
+                <w:rFonts w:ascii="Courier New" w:hAnsi="Courier New" w:cs="Courier New"/>
+                <w:color w:val="000000"/>
+                <w:sz w:val="20"/>
+                <w:szCs w:val="20"/>
+                <w:highlight w:val="white"/>
+                <w:lang w:val="en-US"/>
+              </w:rPr>
+              <w:t>getText</w:t>
+            </w:r>
+            <w:proofErr w:type="spellEnd"/>
+            <w:r>
+              <w:rPr>
+                <w:rFonts w:ascii="Courier New" w:hAnsi="Courier New" w:cs="Courier New"/>
+                <w:b/>
+                <w:bCs/>
+                <w:color w:val="000080"/>
+                <w:sz w:val="20"/>
+                <w:szCs w:val="20"/>
+                <w:highlight w:val="white"/>
+                <w:lang w:val="en-US"/>
+              </w:rPr>
+              <w:t>());</w:t>
+            </w:r>
+          </w:p>
+          <w:p>
+            <w:pPr>
+              <w:autoSpaceDE w:val="0"/>
+              <w:autoSpaceDN w:val="0"/>
+              <w:adjustRightInd w:val="0"/>
+              <w:rPr>
+                <w:rFonts w:ascii="Courier New" w:hAnsi="Courier New" w:cs="Courier New"/>
+                <w:color w:val="000000"/>
+                <w:sz w:val="20"/>
+                <w:szCs w:val="20"/>
+                <w:highlight w:val="white"/>
+                <w:lang w:val="en-US"/>
+              </w:rPr>
+            </w:pPr>
+            <w:r>
+              <w:rPr>
+                <w:rFonts w:ascii="Courier New" w:hAnsi="Courier New" w:cs="Courier New"/>
+                <w:color w:val="000000"/>
+                <w:sz w:val="20"/>
+                <w:szCs w:val="20"/>
+                <w:highlight w:val="white"/>
+                <w:lang w:val="en-US"/>
+              </w:rPr>
+              <w:tab/>
+            </w:r>
+            <w:r>
+              <w:rPr>
+                <w:rFonts w:ascii="Courier New" w:hAnsi="Courier New" w:cs="Courier New"/>
+                <w:color w:val="000000"/>
+                <w:sz w:val="20"/>
+                <w:szCs w:val="20"/>
+                <w:highlight w:val="white"/>
+                <w:lang w:val="en-US"/>
+              </w:rPr>
+              <w:tab/>
+            </w:r>
+            <w:r>
+              <w:rPr>
+                <w:rFonts w:ascii="Courier New" w:hAnsi="Courier New" w:cs="Courier New"/>
+                <w:color w:val="000000"/>
+                <w:sz w:val="20"/>
+                <w:szCs w:val="20"/>
+                <w:highlight w:val="white"/>
+                <w:lang w:val="en-US"/>
+              </w:rPr>
+              <w:tab/>
+            </w:r>
+            <w:r>
+              <w:rPr>
+                <w:rFonts w:ascii="Courier New" w:hAnsi="Courier New" w:cs="Courier New"/>
+                <w:color w:val="000000"/>
+                <w:sz w:val="20"/>
+                <w:szCs w:val="20"/>
+                <w:highlight w:val="white"/>
+                <w:lang w:val="en-US"/>
+              </w:rPr>
+              <w:tab/>
+            </w:r>
+            <w:r>
+              <w:rPr>
+                <w:rFonts w:ascii="Courier New" w:hAnsi="Courier New" w:cs="Courier New"/>
+                <w:color w:val="000000"/>
+                <w:sz w:val="20"/>
+                <w:szCs w:val="20"/>
+                <w:highlight w:val="white"/>
+                <w:lang w:val="en-US"/>
+              </w:rPr>
+              <w:tab/>
+            </w:r>
+            <w:r>
+              <w:rPr>
+                <w:rFonts w:ascii="Courier New" w:hAnsi="Courier New" w:cs="Courier New"/>
+                <w:color w:val="000000"/>
+                <w:sz w:val="20"/>
+                <w:szCs w:val="20"/>
+                <w:highlight w:val="white"/>
+                <w:lang w:val="en-US"/>
+              </w:rPr>
+              <w:tab/>
+            </w:r>
+          </w:p>
+          <w:p>
+            <w:pPr>
+              <w:autoSpaceDE w:val="0"/>
+              <w:autoSpaceDN w:val="0"/>
+              <w:adjustRightInd w:val="0"/>
+              <w:rPr>
+                <w:rFonts w:ascii="Courier New" w:hAnsi="Courier New" w:cs="Courier New"/>
+                <w:color w:val="000000"/>
+                <w:sz w:val="20"/>
+                <w:szCs w:val="20"/>
+                <w:highlight w:val="white"/>
+                <w:lang w:val="en-US"/>
+              </w:rPr>
+            </w:pPr>
+            <w:proofErr w:type="spellStart"/>
+            <w:r>
+              <w:rPr>
+                <w:rFonts w:ascii="Courier New" w:hAnsi="Courier New" w:cs="Courier New"/>
+                <w:color w:val="000000"/>
+                <w:sz w:val="20"/>
+                <w:szCs w:val="20"/>
+                <w:highlight w:val="white"/>
+                <w:lang w:val="en-US"/>
+              </w:rPr>
+              <w:t>message</w:t>
+            </w:r>
+            <w:r>
+              <w:rPr>
+                <w:rFonts w:ascii="Courier New" w:hAnsi="Courier New" w:cs="Courier New"/>
+                <w:b/>
+                <w:bCs/>
+                <w:color w:val="000080"/>
+                <w:sz w:val="20"/>
+                <w:szCs w:val="20"/>
+                <w:highlight w:val="white"/>
+                <w:lang w:val="en-US"/>
+              </w:rPr>
+              <w:t>.</w:t>
+            </w:r>
+            <w:r>
+              <w:rPr>
+                <w:rFonts w:ascii="Courier New" w:hAnsi="Courier New" w:cs="Courier New"/>
+                <w:color w:val="000000"/>
+                <w:sz w:val="20"/>
+                <w:szCs w:val="20"/>
+                <w:highlight w:val="white"/>
+                <w:lang w:val="en-US"/>
+              </w:rPr>
+              <w:t>acknowledge</w:t>
+            </w:r>
+            <w:proofErr w:type="spellEnd"/>
+            <w:r>
+              <w:rPr>
+                <w:rFonts w:ascii="Courier New" w:hAnsi="Courier New" w:cs="Courier New"/>
+                <w:b/>
+                <w:bCs/>
+                <w:color w:val="000080"/>
+                <w:sz w:val="20"/>
+                <w:szCs w:val="20"/>
+                <w:highlight w:val="white"/>
+                <w:lang w:val="en-US"/>
+              </w:rPr>
+              <w:t>();</w:t>
+            </w:r>
+          </w:p>
+          <w:p>
+            <w:r>
+              <w:rPr>
+                <w:rFonts w:ascii="Courier New" w:hAnsi="Courier New" w:cs="Courier New"/>
+                <w:color w:val="000000"/>
+                <w:sz w:val="20"/>
+                <w:szCs w:val="20"/>
+                <w:highlight w:val="white"/>
+                <w:lang w:val="en-US"/>
+              </w:rPr>
+              <w:tab/>
+            </w:r>
+            <w:r>
+              <w:rPr>
+                <w:rFonts w:ascii="Courier New" w:hAnsi="Courier New" w:cs="Courier New"/>
+                <w:color w:val="000000"/>
+                <w:sz w:val="20"/>
+                <w:szCs w:val="20"/>
+                <w:highlight w:val="white"/>
+                <w:lang w:val="en-US"/>
+              </w:rPr>
+              <w:tab/>
+            </w:r>
+            <w:r>
+              <w:rPr>
+                <w:rFonts w:ascii="Courier New" w:hAnsi="Courier New" w:cs="Courier New"/>
+                <w:color w:val="000000"/>
+                <w:sz w:val="20"/>
+                <w:szCs w:val="20"/>
+                <w:highlight w:val="white"/>
+                <w:lang w:val="en-US"/>
+              </w:rPr>
+              <w:tab/>
+            </w:r>
+            <w:r>
+              <w:rPr>
+                <w:rFonts w:ascii="Courier New" w:hAnsi="Courier New" w:cs="Courier New"/>
+                <w:color w:val="000000"/>
+                <w:sz w:val="20"/>
+                <w:szCs w:val="20"/>
+                <w:highlight w:val="white"/>
+                <w:lang w:val="en-US"/>
+              </w:rPr>
+              <w:tab/>
+            </w:r>
+            <w:r>
+              <w:rPr>
+                <w:rFonts w:ascii="Courier New" w:hAnsi="Courier New" w:cs="Courier New"/>
+                <w:color w:val="000000"/>
+                <w:sz w:val="20"/>
+                <w:szCs w:val="20"/>
+                <w:highlight w:val="white"/>
+                <w:lang w:val="en-US"/>
+              </w:rPr>
+              <w:tab/>
+            </w:r>
+          </w:p>
+        </w:tc>
+      </w:tr>
+    </w:tbl>
+    <w:p/>
+    <w:p>
+      <w:pPr>
+        <w:pStyle w:val="berschrift2"/>
+      </w:pPr>
+      <w:bookmarkStart w:id="6" w:name="_Toc404726925"/>
+      <w:r>
+        <w:t>Umsetzung</w:t>
+      </w:r>
+      <w:bookmarkEnd w:id="6"/>
+    </w:p>
+    <w:p/>
+    <w:p>
+      <w:r>
+        <w:t>Unsere Implementierung baut auf exakt dem g</w:t>
+      </w:r>
+      <w:r>
+        <w:t>leichem</w:t>
+      </w:r>
+      <w:r>
+        <w:t xml:space="preserve"> Prinzip auf</w:t>
+      </w:r>
+      <w:r>
+        <w:t xml:space="preserve"> der konkreten Idee auf</w:t>
+      </w:r>
+      <w:r>
+        <w:t>.</w:t>
+      </w:r>
+      <w:r>
+        <w:br w:type="page"/>
+      </w:r>
+    </w:p>
+    <w:p>
+      <w:pPr>
+        <w:pStyle w:val="berschrift1"/>
+        <w:rPr>
+          <w:rFonts w:asciiTheme="minorHAnsi" w:hAnsiTheme="minorHAnsi"/>
+        </w:rPr>
+      </w:pPr>
+      <w:bookmarkStart w:id="7" w:name="_Toc404726926"/>
+      <w:r>
+        <w:rPr>
+          <w:rFonts w:asciiTheme="minorHAnsi" w:hAnsiTheme="minorHAnsi"/>
+        </w:rPr>
+        <w:lastRenderedPageBreak/>
+        <w:t>Detaillierte Arbeitsaufteilung (Aufwandsabschätzung, Endzeitaufteilung)</w:t>
+      </w:r>
+      <w:bookmarkEnd w:id="7"/>
+    </w:p>
+    <w:p>
+      <w:pPr>
+        <w:pStyle w:val="berschrift2"/>
+      </w:pPr>
+      <w:bookmarkStart w:id="8" w:name="_Toc404726927"/>
+      <w:r>
+        <w:t>Aufgabentrennung</w:t>
+      </w:r>
+      <w:bookmarkEnd w:id="8"/>
+    </w:p>
+    <w:p/>
+    <w:tbl>
+      <w:tblPr>
+        <w:tblStyle w:val="Tabellenraster"/>
+        <w:tblW w:w="0" w:type="auto"/>
+        <w:tblLook w:val="04A0" w:firstRow="1" w:lastRow="0" w:firstColumn="1" w:lastColumn="0" w:noHBand="0" w:noVBand="1"/>
+      </w:tblPr>
+      <w:tblGrid>
+        <w:gridCol w:w="4606"/>
+        <w:gridCol w:w="4606"/>
+      </w:tblGrid>
+      <w:tr>
+        <w:tc>
+          <w:tcPr>
+            <w:tcW w:w="4606" w:type="dxa"/>
+          </w:tcPr>
+          <w:p>
+            <w:r>
+              <w:t>WEINBERGER</w:t>
+            </w:r>
+          </w:p>
+        </w:tc>
+        <w:tc>
+          <w:tcPr>
+            <w:tcW w:w="4606" w:type="dxa"/>
+          </w:tcPr>
+          <w:p>
+            <w:r>
+              <w:t>TASCHNER</w:t>
+            </w:r>
+          </w:p>
+        </w:tc>
+      </w:tr>
+      <w:tr>
+        <w:tc>
+          <w:tcPr>
+            <w:tcW w:w="4606" w:type="dxa"/>
+          </w:tcPr>
+          <w:p>
+            <w:r>
+              <w:t>CLI, Einlesen der Parameter</w:t>
+            </w:r>
+          </w:p>
+          <w:p>
+            <w:r>
+              <w:t xml:space="preserve">Erhebliche </w:t>
+            </w:r>
+            <w:r>
+              <w:t>Mithilfe</w:t>
+            </w:r>
+            <w:r>
+              <w:t xml:space="preserve"> beim Implementieren</w:t>
+            </w:r>
+            <w:r>
+              <w:t>, Beratung</w:t>
+            </w:r>
+            <w:r>
+              <w:t xml:space="preserve"> und Lösungsansätze suchen</w:t>
+            </w:r>
+          </w:p>
+          <w:p>
+            <w:r>
+              <w:t>Protokoll,</w:t>
+            </w:r>
+            <w:r>
+              <w:t xml:space="preserve"> </w:t>
+            </w:r>
+            <w:proofErr w:type="spellStart"/>
+            <w:r>
+              <w:t>Sourcecode</w:t>
+            </w:r>
+            <w:proofErr w:type="spellEnd"/>
+            <w:r>
+              <w:t>-Dokumentation</w:t>
+            </w:r>
+          </w:p>
+        </w:tc>
+        <w:tc>
+          <w:tcPr>
+            <w:tcW w:w="4606" w:type="dxa"/>
+          </w:tcPr>
+          <w:p>
+            <w:r>
+              <w:t>Sender/Receiver</w:t>
+            </w:r>
+            <w:r>
+              <w:t xml:space="preserve"> Implementierung</w:t>
+            </w:r>
+          </w:p>
+          <w:p>
+            <w:r>
+              <w:t>Mailbox Senden/Empfangen</w:t>
+            </w:r>
+            <w:r>
+              <w:t xml:space="preserve"> Implementierung</w:t>
+            </w:r>
+          </w:p>
+          <w:p>
+            <w:r>
+              <w:t>Testfälle</w:t>
+            </w:r>
+          </w:p>
+          <w:p>
+            <w:r>
+              <w:t>Absicherung der Eingaben, Ausfallsicherheit</w:t>
+            </w:r>
+          </w:p>
+        </w:tc>
+      </w:tr>
+    </w:tbl>
+    <w:p/>
+    <w:p>
+      <w:pPr>
+        <w:pStyle w:val="berschrift2"/>
+      </w:pPr>
+      <w:bookmarkStart w:id="9" w:name="_Toc404726928"/>
+      <w:r>
+        <w:t>Aufwandabschätzung</w:t>
+      </w:r>
+      <w:bookmarkEnd w:id="9"/>
+    </w:p>
+    <w:p/>
+    <w:p>
+      <w:r>
+        <w:t xml:space="preserve">Dieses Projekt sollte in einer Gesamtzahl von </w:t>
+      </w:r>
+      <w:r>
+        <w:t xml:space="preserve">jeweils </w:t>
+      </w:r>
+      <w:r>
+        <w:rPr>
+          <w:i/>
+        </w:rPr>
+        <w:t>10 Stunden</w:t>
+      </w:r>
+      <w:r>
+        <w:t xml:space="preserve"> </w:t>
+      </w:r>
+      <w:r>
+        <w:t xml:space="preserve">(gemeinsam) </w:t>
+      </w:r>
+      <w:r>
+        <w:t>fertiggestellt werden.</w:t>
+      </w:r>
+    </w:p>
+    <w:p/>
+    <w:p>
+      <w:pPr>
+        <w:pStyle w:val="berschrift2"/>
+      </w:pPr>
+      <w:bookmarkStart w:id="10" w:name="_Toc404726929"/>
+      <w:r>
+        <w:t>Endzeitaufteilung</w:t>
+      </w:r>
+      <w:bookmarkEnd w:id="10"/>
+    </w:p>
+    <w:p/>
+    <w:p>
+      <w:r>
+        <w:t>Das Projekt von Anfang bis Ende nahm</w:t>
+      </w:r>
+      <w:r>
+        <w:t xml:space="preserve"> im Resümee</w:t>
+      </w:r>
+      <w:r>
+        <w:t xml:space="preserve"> gut </w:t>
+      </w:r>
+      <w:r>
+        <w:rPr>
+          <w:i/>
+        </w:rPr>
+        <w:t>12,5 Stunden</w:t>
+      </w:r>
+      <w:r>
+        <w:t xml:space="preserve"> ein.</w:t>
+      </w:r>
+      <w:r>
+        <w:t xml:space="preserve"> Besonders bei der Implementierung der Funktionen gab es hin und wieder Fehler, die einige Zeit in Anspruch nahmen und wertvolle Zeit genommen haben.</w:t>
+      </w:r>
+    </w:p>
+    <w:p/>
+    <w:tbl>
+      <w:tblPr>
+        <w:tblStyle w:val="Tabellenraster"/>
+        <w:tblW w:w="0" w:type="auto"/>
+        <w:tblLook w:val="04A0" w:firstRow="1" w:lastRow="0" w:firstColumn="1" w:lastColumn="0" w:noHBand="0" w:noVBand="1"/>
+      </w:tblPr>
+      <w:tblGrid>
+        <w:gridCol w:w="593"/>
+        <w:gridCol w:w="1628"/>
+        <w:gridCol w:w="986"/>
+        <w:gridCol w:w="1229"/>
+        <w:gridCol w:w="1628"/>
+        <w:gridCol w:w="944"/>
+        <w:gridCol w:w="1059"/>
+        <w:gridCol w:w="1221"/>
+      </w:tblGrid>
+      <w:tr>
+        <w:tc>
+          <w:tcPr>
+            <w:tcW w:w="1151" w:type="dxa"/>
+          </w:tcPr>
+          <w:p>
+            <w:pPr>
+              <w:rPr>
+                <w:sz w:val="20"/>
+              </w:rPr>
+            </w:pPr>
+            <w:r>
+              <w:rPr>
+                <w:sz w:val="20"/>
+              </w:rPr>
+              <w:t>CLI</w:t>
+            </w:r>
+          </w:p>
+        </w:tc>
+        <w:tc>
+          <w:tcPr>
+            <w:tcW w:w="1151" w:type="dxa"/>
+          </w:tcPr>
+          <w:p>
+            <w:pPr>
+              <w:rPr>
+                <w:sz w:val="20"/>
+              </w:rPr>
+            </w:pPr>
+            <w:r>
+              <w:rPr>
+                <w:sz w:val="20"/>
+              </w:rPr>
+              <w:t>Implementierung</w:t>
+            </w:r>
+          </w:p>
+        </w:tc>
+        <w:tc>
+          <w:tcPr>
+            <w:tcW w:w="1151" w:type="dxa"/>
+          </w:tcPr>
+          <w:p>
+            <w:pPr>
+              <w:rPr>
+                <w:sz w:val="20"/>
+              </w:rPr>
+            </w:pPr>
+            <w:r>
+              <w:rPr>
+                <w:sz w:val="20"/>
+              </w:rPr>
+              <w:t>Protokoll</w:t>
+            </w:r>
+          </w:p>
+        </w:tc>
+        <w:tc>
+          <w:tcPr>
+            <w:tcW w:w="1151" w:type="dxa"/>
+          </w:tcPr>
+          <w:p>
+            <w:pPr>
+              <w:rPr>
+                <w:sz w:val="20"/>
+              </w:rPr>
+            </w:pPr>
+            <w:proofErr w:type="spellStart"/>
+            <w:r>
+              <w:rPr>
+                <w:sz w:val="20"/>
+              </w:rPr>
+              <w:t>Sourcecode</w:t>
+            </w:r>
+            <w:proofErr w:type="spellEnd"/>
+            <w:r>
+              <w:rPr>
+                <w:sz w:val="20"/>
+              </w:rPr>
+              <w:t>-Doc</w:t>
+            </w:r>
+          </w:p>
+        </w:tc>
+        <w:tc>
+          <w:tcPr>
+            <w:tcW w:w="1152" w:type="dxa"/>
+          </w:tcPr>
+          <w:p>
+            <w:pPr>
+              <w:rPr>
+                <w:sz w:val="20"/>
+              </w:rPr>
+            </w:pPr>
+            <w:r>
+              <w:rPr>
+                <w:sz w:val="20"/>
+              </w:rPr>
+              <w:t>Implementierung Mailbox</w:t>
+            </w:r>
+          </w:p>
+        </w:tc>
+        <w:tc>
+          <w:tcPr>
+            <w:tcW w:w="1152" w:type="dxa"/>
+          </w:tcPr>
+          <w:p>
+            <w:pPr>
+              <w:rPr>
+                <w:sz w:val="20"/>
+              </w:rPr>
+            </w:pPr>
+            <w:r>
+              <w:rPr>
+                <w:sz w:val="20"/>
+              </w:rPr>
+              <w:t>Testfälle</w:t>
+            </w:r>
+          </w:p>
+        </w:tc>
+        <w:tc>
+          <w:tcPr>
+            <w:tcW w:w="1152" w:type="dxa"/>
+          </w:tcPr>
+          <w:p>
+            <w:pPr>
+              <w:rPr>
+                <w:sz w:val="20"/>
+              </w:rPr>
+            </w:pPr>
+            <w:r>
+              <w:rPr>
+                <w:sz w:val="20"/>
+              </w:rPr>
+              <w:t>Debuggen</w:t>
+            </w:r>
+          </w:p>
+        </w:tc>
+        <w:tc>
+          <w:tcPr>
+            <w:tcW w:w="1152" w:type="dxa"/>
+          </w:tcPr>
+          <w:p>
+            <w:pPr>
+              <w:rPr>
+                <w:sz w:val="20"/>
+              </w:rPr>
+            </w:pPr>
+            <w:r>
+              <w:rPr>
+                <w:sz w:val="20"/>
+              </w:rPr>
+              <w:t>Endergebnis</w:t>
+            </w:r>
+          </w:p>
+        </w:tc>
+      </w:tr>
+      <w:tr>
+        <w:tc>
+          <w:tcPr>
+            <w:tcW w:w="1151" w:type="dxa"/>
+          </w:tcPr>
+          <w:p>
+            <w:pPr>
+              <w:jc w:val="center"/>
+            </w:pPr>
+            <w:r>
+              <w:t>0,5</w:t>
+            </w:r>
+          </w:p>
+        </w:tc>
+        <w:tc>
+          <w:tcPr>
+            <w:tcW w:w="1151" w:type="dxa"/>
+          </w:tcPr>
+          <w:p>
+            <w:pPr>
+              <w:jc w:val="center"/>
+            </w:pPr>
+            <w:r>
+              <w:t>5</w:t>
+            </w:r>
+          </w:p>
+        </w:tc>
+        <w:tc>
+          <w:tcPr>
+            <w:tcW w:w="1151" w:type="dxa"/>
+          </w:tcPr>
+          <w:p>
+            <w:pPr>
+              <w:jc w:val="center"/>
+            </w:pPr>
+            <w:r>
+              <w:t>1</w:t>
+            </w:r>
+          </w:p>
+        </w:tc>
+        <w:tc>
+          <w:tcPr>
+            <w:tcW w:w="1151" w:type="dxa"/>
+          </w:tcPr>
+          <w:p>
+            <w:pPr>
+              <w:jc w:val="center"/>
+            </w:pPr>
+            <w:r>
+              <w:t>1</w:t>
+            </w:r>
+          </w:p>
+        </w:tc>
+        <w:tc>
+          <w:tcPr>
+            <w:tcW w:w="1152" w:type="dxa"/>
+          </w:tcPr>
+          <w:p>
+            <w:pPr>
+              <w:jc w:val="center"/>
+            </w:pPr>
+            <w:r>
+              <w:t>1,5</w:t>
+            </w:r>
+          </w:p>
+        </w:tc>
+        <w:tc>
+          <w:tcPr>
+            <w:tcW w:w="1152" w:type="dxa"/>
+          </w:tcPr>
+          <w:p>
+            <w:pPr>
+              <w:jc w:val="center"/>
+            </w:pPr>
+            <w:r>
+              <w:t>1,5</w:t>
+            </w:r>
+          </w:p>
+        </w:tc>
+        <w:tc>
+          <w:tcPr>
+            <w:tcW w:w="1152" w:type="dxa"/>
+          </w:tcPr>
+          <w:p>
+            <w:pPr>
+              <w:jc w:val="center"/>
+            </w:pPr>
+            <w:r>
+              <w:t>2</w:t>
+            </w:r>
+          </w:p>
+        </w:tc>
+        <w:tc>
+          <w:tcPr>
+            <w:tcW w:w="1152" w:type="dxa"/>
+          </w:tcPr>
+          <w:p>
+            <w:pPr>
+              <w:jc w:val="center"/>
+            </w:pPr>
+            <w:r>
+              <w:t>12,5 h</w:t>
+            </w:r>
+          </w:p>
+        </w:tc>
+      </w:tr>
+    </w:tbl>
+    <w:p/>
+    <w:p>
+      <w:r>
+        <w:rPr>
+          <w:b/>
+        </w:rPr>
+        <w:t>Gesamt:</w:t>
+      </w:r>
+      <w:r>
+        <w:t xml:space="preserve"> 25 Arbeitsstunden</w:t>
+      </w:r>
+      <w:r>
+        <w:t xml:space="preserve"> (verteilt auf 2 Personen)</w:t>
+      </w:r>
+    </w:p>
+    <w:p/>
+    <w:p>
+      <w:pPr>
+        <w:pStyle w:val="berschrift2"/>
+        <w:rPr>
+          <w:rFonts w:asciiTheme="minorHAnsi" w:hAnsiTheme="minorHAnsi"/>
+        </w:rPr>
+      </w:pPr>
+      <w:bookmarkStart w:id="11" w:name="_Toc404726930"/>
+      <w:r>
+        <w:rPr>
+          <w:rFonts w:asciiTheme="minorHAnsi" w:hAnsiTheme="minorHAnsi"/>
+        </w:rPr>
+        <w:t>Fazit</w:t>
+      </w:r>
+      <w:bookmarkEnd w:id="11"/>
+      <w:r>
+        <w:rPr>
+          <w:rFonts w:asciiTheme="minorHAnsi" w:hAnsiTheme="minorHAnsi"/>
+        </w:rPr>
+        <w:t xml:space="preserve"> </w:t>
+      </w:r>
+    </w:p>
+    <w:p/>
+    <w:p>
+      <w:pPr>
+        <w:rPr>
+          <w:b/>
+          <w:i/>
+        </w:rPr>
+      </w:pPr>
+      <w:r>
+        <w:t xml:space="preserve">Die Einschätzung der benötigten Zeit lag </w:t>
+      </w:r>
+      <w:r>
+        <w:rPr>
+          <w:i/>
+        </w:rPr>
+        <w:t>in etwa</w:t>
+      </w:r>
+      <w:r>
+        <w:rPr>
+          <w:i/>
+        </w:rPr>
+        <w:t xml:space="preserve"> </w:t>
+      </w:r>
+      <w:r>
+        <w:t>an</w:t>
+      </w:r>
+      <w:r>
+        <w:t xml:space="preserve"> der Menge der tatsächlich verbrauchten.</w:t>
+      </w:r>
+      <w:r>
+        <w:t xml:space="preserve"> </w:t>
+      </w:r>
+      <w:r>
+        <w:rPr>
+          <w:b/>
+          <w:i/>
+        </w:rPr>
+        <w:br w:type="page"/>
+      </w:r>
+    </w:p>
+    <w:p>
+      <w:pPr>
+        <w:pStyle w:val="berschrift1"/>
+        <w:rPr>
+          <w:rFonts w:asciiTheme="minorHAnsi" w:hAnsiTheme="minorHAnsi"/>
+        </w:rPr>
+      </w:pPr>
+      <w:bookmarkStart w:id="12" w:name="_Toc404726931"/>
+      <w:r>
+        <w:rPr>
+          <w:rFonts w:asciiTheme="minorHAnsi" w:hAnsiTheme="minorHAnsi"/>
+        </w:rPr>
+        <w:lastRenderedPageBreak/>
+        <w:t>Arbeitsdurchführung (Resultate/Niederlagen)</w:t>
+      </w:r>
+      <w:bookmarkEnd w:id="12"/>
+    </w:p>
+    <w:p/>
+    <w:p>
+      <w:r>
+        <w:t>Bei der Durchführung stießen wir hin und wieder auf einige mehr oder minder schwerwiegende Fehler.</w:t>
+      </w:r>
+    </w:p>
+    <w:p>
+      <w:pPr>
+        <w:pStyle w:val="berschrift2"/>
+      </w:pPr>
+      <w:bookmarkStart w:id="13" w:name="_Toc404726932"/>
+      <w:r>
+        <w:t>Resultate</w:t>
+      </w:r>
+      <w:bookmarkEnd w:id="13"/>
+    </w:p>
+    <w:p/>
+    <w:p>
+      <w:r>
+        <w:t xml:space="preserve">Apache </w:t>
+      </w:r>
+      <w:proofErr w:type="spellStart"/>
+      <w:r>
+        <w:t>AcitveMQ</w:t>
+      </w:r>
+      <w:proofErr w:type="spellEnd"/>
+      <w:r>
+        <w:t xml:space="preserve"> ist ein (sofern man der Handhabung mächtig ist) sehr nützliches Tool, um Nachrichten einfach und sicher (</w:t>
+      </w:r>
+      <w:r>
+        <w:rPr>
+          <w:i/>
+        </w:rPr>
+        <w:t>TCP</w:t>
+      </w:r>
+      <w:r>
+        <w:t>!) von A nach B zu bringen.</w:t>
+      </w:r>
+      <w:r>
+        <w:t xml:space="preserve"> Als ‚fauler Programmierer‘ bin ich jedoch Freund der unsicheren, aber schneller zu implementierenden Version, wo direkt mit dem Client kommuniziert wird, was natürlich nur funktioniert, wenn dieser PC unter denselben Umständen agiert.</w:t>
+      </w:r>
+      <w:r>
+        <w:t xml:space="preserve">  Ein Broker wiederum nimmt diese Hürde, sodass es egal ist, welcher Architektur, welchem Betriebssystem usw. der Client angehört</w:t>
+      </w:r>
+      <w:r>
+        <w:t>, was im logischen Sinne der Hauptgrund ist, um MOM-Systeme im Einsatz zu haben.</w:t>
+      </w:r>
+    </w:p>
+    <w:p>
+      <w:pPr>
+        <w:pStyle w:val="berschrift2"/>
+      </w:pPr>
+      <w:bookmarkStart w:id="14" w:name="_Toc404726933"/>
+      <w:r>
+        <w:t>Niederlagen</w:t>
+      </w:r>
+      <w:bookmarkEnd w:id="14"/>
+    </w:p>
+    <w:p>
+      <w:pPr>
+        <w:pStyle w:val="berschrift2"/>
+      </w:pPr>
+    </w:p>
+    <w:p>
+      <w:r>
+        <w:t xml:space="preserve">Wo es Code gibt, gibt es auch Niederlagen: Speziell beim Verbindungs-Aspekt und den erforderten genauen Angaben der Parameter war es nicht gerade schwierig, </w:t>
+      </w:r>
+      <w:proofErr w:type="spellStart"/>
+      <w:r>
+        <w:t>Exceptions</w:t>
+      </w:r>
+      <w:proofErr w:type="spellEnd"/>
+      <w:r>
+        <w:t xml:space="preserve"> auszulösen.</w:t>
+      </w:r>
+    </w:p>
+    <w:tbl>
+      <w:tblPr>
+        <w:tblStyle w:val="Tabellenraster"/>
+        <w:tblW w:w="0" w:type="auto"/>
+        <w:tblLook w:val="04A0" w:firstRow="1" w:lastRow="0" w:firstColumn="1" w:lastColumn="0" w:noHBand="0" w:noVBand="1"/>
+      </w:tblPr>
+      <w:tblGrid>
+        <w:gridCol w:w="9212"/>
+      </w:tblGrid>
+      <w:tr>
+        <w:tc>
+          <w:tcPr>
+            <w:tcW w:w="9212" w:type="dxa"/>
+          </w:tcPr>
+          <w:p>
+            <w:pPr>
+              <w:autoSpaceDE w:val="0"/>
+              <w:autoSpaceDN w:val="0"/>
+              <w:adjustRightInd w:val="0"/>
+              <w:rPr>
+                <w:rFonts w:ascii="Courier New" w:hAnsi="Courier New" w:cs="Courier New"/>
+                <w:color w:val="000000"/>
+                <w:sz w:val="18"/>
+                <w:szCs w:val="20"/>
+                <w:highlight w:val="white"/>
+                <w:lang w:val="en-US"/>
+              </w:rPr>
+            </w:pPr>
+            <w:proofErr w:type="spellStart"/>
+            <w:r>
+              <w:rPr>
+                <w:rFonts w:ascii="Courier New" w:hAnsi="Courier New" w:cs="Courier New"/>
+                <w:color w:val="000000"/>
+                <w:sz w:val="18"/>
+                <w:szCs w:val="20"/>
+                <w:highlight w:val="white"/>
+                <w:lang w:val="en-US"/>
+              </w:rPr>
+              <w:t>ConnectionFactory</w:t>
+            </w:r>
+            <w:proofErr w:type="spellEnd"/>
+            <w:r>
+              <w:rPr>
+                <w:rFonts w:ascii="Courier New" w:hAnsi="Courier New" w:cs="Courier New"/>
+                <w:color w:val="000000"/>
+                <w:sz w:val="18"/>
+                <w:szCs w:val="20"/>
+                <w:highlight w:val="white"/>
+                <w:lang w:val="en-US"/>
+              </w:rPr>
+              <w:t xml:space="preserve"> </w:t>
+            </w:r>
+            <w:proofErr w:type="spellStart"/>
+            <w:r>
+              <w:rPr>
+                <w:rFonts w:ascii="Courier New" w:hAnsi="Courier New" w:cs="Courier New"/>
+                <w:color w:val="000000"/>
+                <w:sz w:val="18"/>
+                <w:szCs w:val="20"/>
+                <w:highlight w:val="white"/>
+                <w:lang w:val="en-US"/>
+              </w:rPr>
+              <w:t>connectionFactory</w:t>
+            </w:r>
+            <w:proofErr w:type="spellEnd"/>
+            <w:r>
+              <w:rPr>
+                <w:rFonts w:ascii="Courier New" w:hAnsi="Courier New" w:cs="Courier New"/>
+                <w:color w:val="000000"/>
+                <w:sz w:val="18"/>
+                <w:szCs w:val="20"/>
+                <w:highlight w:val="white"/>
+                <w:lang w:val="en-US"/>
+              </w:rPr>
+              <w:t xml:space="preserve"> </w:t>
+            </w:r>
+            <w:r>
+              <w:rPr>
+                <w:rFonts w:ascii="Courier New" w:hAnsi="Courier New" w:cs="Courier New"/>
+                <w:b/>
+                <w:bCs/>
+                <w:color w:val="000080"/>
+                <w:sz w:val="18"/>
+                <w:szCs w:val="20"/>
+                <w:highlight w:val="white"/>
+                <w:lang w:val="en-US"/>
+              </w:rPr>
+              <w:t>=</w:t>
+            </w:r>
+            <w:r>
+              <w:rPr>
+                <w:rFonts w:ascii="Courier New" w:hAnsi="Courier New" w:cs="Courier New"/>
+                <w:color w:val="000000"/>
+                <w:sz w:val="18"/>
+                <w:szCs w:val="20"/>
+                <w:highlight w:val="white"/>
+                <w:lang w:val="en-US"/>
+              </w:rPr>
+              <w:t xml:space="preserve"> </w:t>
+            </w:r>
+            <w:r>
+              <w:rPr>
+                <w:rFonts w:ascii="Courier New" w:hAnsi="Courier New" w:cs="Courier New"/>
+                <w:b/>
+                <w:bCs/>
+                <w:color w:val="0000FF"/>
+                <w:sz w:val="18"/>
+                <w:szCs w:val="20"/>
+                <w:highlight w:val="white"/>
+                <w:lang w:val="en-US"/>
+              </w:rPr>
+              <w:t>new</w:t>
+            </w:r>
+            <w:r>
+              <w:rPr>
+                <w:rFonts w:ascii="Courier New" w:hAnsi="Courier New" w:cs="Courier New"/>
+                <w:color w:val="000000"/>
+                <w:sz w:val="18"/>
+                <w:szCs w:val="20"/>
+                <w:highlight w:val="white"/>
+                <w:lang w:val="en-US"/>
+              </w:rPr>
+              <w:t xml:space="preserve"> </w:t>
+            </w:r>
+            <w:proofErr w:type="spellStart"/>
+            <w:r>
+              <w:rPr>
+                <w:rFonts w:ascii="Courier New" w:hAnsi="Courier New" w:cs="Courier New"/>
+                <w:color w:val="000000"/>
+                <w:sz w:val="18"/>
+                <w:szCs w:val="20"/>
+                <w:highlight w:val="white"/>
+                <w:lang w:val="en-US"/>
+              </w:rPr>
+              <w:t>ActiveMQConnectionFactory</w:t>
+            </w:r>
+            <w:proofErr w:type="spellEnd"/>
+            <w:r>
+              <w:rPr>
+                <w:rFonts w:ascii="Courier New" w:hAnsi="Courier New" w:cs="Courier New"/>
+                <w:b/>
+                <w:bCs/>
+                <w:color w:val="000080"/>
+                <w:sz w:val="18"/>
+                <w:szCs w:val="20"/>
+                <w:highlight w:val="white"/>
+                <w:lang w:val="en-US"/>
+              </w:rPr>
+              <w:t>(</w:t>
+            </w:r>
+            <w:r>
+              <w:rPr>
+                <w:rFonts w:ascii="Courier New" w:hAnsi="Courier New" w:cs="Courier New"/>
+                <w:color w:val="000000"/>
+                <w:sz w:val="18"/>
+                <w:szCs w:val="20"/>
+                <w:highlight w:val="white"/>
+                <w:lang w:val="en-US"/>
+              </w:rPr>
+              <w:t>user</w:t>
+            </w:r>
+            <w:r>
+              <w:rPr>
+                <w:rFonts w:ascii="Courier New" w:hAnsi="Courier New" w:cs="Courier New"/>
+                <w:b/>
+                <w:bCs/>
+                <w:color w:val="000080"/>
+                <w:sz w:val="18"/>
+                <w:szCs w:val="20"/>
+                <w:highlight w:val="white"/>
+                <w:lang w:val="en-US"/>
+              </w:rPr>
+              <w:t>,</w:t>
+            </w:r>
+            <w:r>
+              <w:rPr>
+                <w:rFonts w:ascii="Courier New" w:hAnsi="Courier New" w:cs="Courier New"/>
+                <w:color w:val="000000"/>
+                <w:sz w:val="18"/>
+                <w:szCs w:val="20"/>
+                <w:highlight w:val="white"/>
+                <w:lang w:val="en-US"/>
+              </w:rPr>
+              <w:t xml:space="preserve"> password</w:t>
+            </w:r>
+            <w:r>
+              <w:rPr>
+                <w:rFonts w:ascii="Courier New" w:hAnsi="Courier New" w:cs="Courier New"/>
+                <w:b/>
+                <w:bCs/>
+                <w:color w:val="000080"/>
+                <w:sz w:val="18"/>
+                <w:szCs w:val="20"/>
+                <w:highlight w:val="white"/>
+                <w:lang w:val="en-US"/>
+              </w:rPr>
+              <w:t>,</w:t>
+            </w:r>
+            <w:r>
+              <w:rPr>
+                <w:rFonts w:ascii="Courier New" w:hAnsi="Courier New" w:cs="Courier New"/>
+                <w:color w:val="000000"/>
+                <w:sz w:val="18"/>
+                <w:szCs w:val="20"/>
+                <w:highlight w:val="white"/>
+                <w:lang w:val="en-US"/>
+              </w:rPr>
+              <w:t xml:space="preserve"> </w:t>
+            </w:r>
+            <w:proofErr w:type="spellStart"/>
+            <w:r>
+              <w:rPr>
+                <w:rFonts w:ascii="Courier New" w:hAnsi="Courier New" w:cs="Courier New"/>
+                <w:color w:val="000000"/>
+                <w:sz w:val="18"/>
+                <w:szCs w:val="20"/>
+                <w:highlight w:val="white"/>
+                <w:lang w:val="en-US"/>
+              </w:rPr>
+              <w:t>url</w:t>
+            </w:r>
+            <w:proofErr w:type="spellEnd"/>
+            <w:r>
+              <w:rPr>
+                <w:rFonts w:ascii="Courier New" w:hAnsi="Courier New" w:cs="Courier New"/>
+                <w:b/>
+                <w:bCs/>
+                <w:color w:val="000080"/>
+                <w:sz w:val="18"/>
+                <w:szCs w:val="20"/>
+                <w:highlight w:val="white"/>
+                <w:lang w:val="en-US"/>
+              </w:rPr>
+              <w:t>);</w:t>
+            </w:r>
+          </w:p>
+          <w:p>
+            <w:pPr>
+              <w:autoSpaceDE w:val="0"/>
+              <w:autoSpaceDN w:val="0"/>
+              <w:adjustRightInd w:val="0"/>
+              <w:rPr>
+                <w:rFonts w:ascii="Courier New" w:hAnsi="Courier New" w:cs="Courier New"/>
+                <w:color w:val="000000"/>
+                <w:sz w:val="18"/>
+                <w:szCs w:val="20"/>
+                <w:highlight w:val="white"/>
+                <w:lang w:val="en-US"/>
+              </w:rPr>
+            </w:pPr>
+            <w:r>
+              <w:rPr>
+                <w:rFonts w:ascii="Courier New" w:hAnsi="Courier New" w:cs="Courier New"/>
+                <w:color w:val="000000"/>
+                <w:sz w:val="18"/>
+                <w:szCs w:val="20"/>
+                <w:highlight w:val="white"/>
+                <w:lang w:val="en-US"/>
+              </w:rPr>
+              <w:t xml:space="preserve">connection </w:t>
+            </w:r>
+            <w:r>
+              <w:rPr>
+                <w:rFonts w:ascii="Courier New" w:hAnsi="Courier New" w:cs="Courier New"/>
+                <w:b/>
+                <w:bCs/>
+                <w:color w:val="000080"/>
+                <w:sz w:val="18"/>
+                <w:szCs w:val="20"/>
+                <w:highlight w:val="white"/>
+                <w:lang w:val="en-US"/>
+              </w:rPr>
+              <w:t>=</w:t>
+            </w:r>
+            <w:r>
+              <w:rPr>
+                <w:rFonts w:ascii="Courier New" w:hAnsi="Courier New" w:cs="Courier New"/>
+                <w:color w:val="000000"/>
+                <w:sz w:val="18"/>
+                <w:szCs w:val="20"/>
+                <w:highlight w:val="white"/>
+                <w:lang w:val="en-US"/>
+              </w:rPr>
+              <w:t xml:space="preserve"> </w:t>
+            </w:r>
+            <w:proofErr w:type="spellStart"/>
+            <w:r>
+              <w:rPr>
+                <w:rFonts w:ascii="Courier New" w:hAnsi="Courier New" w:cs="Courier New"/>
+                <w:color w:val="000000"/>
+                <w:sz w:val="18"/>
+                <w:szCs w:val="20"/>
+                <w:highlight w:val="white"/>
+                <w:lang w:val="en-US"/>
+              </w:rPr>
+              <w:t>connectionFactory</w:t>
+            </w:r>
+            <w:r>
+              <w:rPr>
+                <w:rFonts w:ascii="Courier New" w:hAnsi="Courier New" w:cs="Courier New"/>
+                <w:b/>
+                <w:bCs/>
+                <w:color w:val="000080"/>
+                <w:sz w:val="18"/>
+                <w:szCs w:val="20"/>
+                <w:highlight w:val="white"/>
+                <w:lang w:val="en-US"/>
+              </w:rPr>
+              <w:t>.</w:t>
+            </w:r>
+            <w:r>
+              <w:rPr>
+                <w:rFonts w:ascii="Courier New" w:hAnsi="Courier New" w:cs="Courier New"/>
+                <w:color w:val="000000"/>
+                <w:sz w:val="18"/>
+                <w:szCs w:val="20"/>
+                <w:highlight w:val="white"/>
+                <w:lang w:val="en-US"/>
+              </w:rPr>
+              <w:t>createConnection</w:t>
+            </w:r>
+            <w:proofErr w:type="spellEnd"/>
+            <w:r>
+              <w:rPr>
+                <w:rFonts w:ascii="Courier New" w:hAnsi="Courier New" w:cs="Courier New"/>
+                <w:b/>
+                <w:bCs/>
+                <w:color w:val="000080"/>
+                <w:sz w:val="18"/>
+                <w:szCs w:val="20"/>
+                <w:highlight w:val="white"/>
+                <w:lang w:val="en-US"/>
+              </w:rPr>
+              <w:t>();</w:t>
+            </w:r>
+          </w:p>
+          <w:p>
+            <w:pPr>
+              <w:autoSpaceDE w:val="0"/>
+              <w:autoSpaceDN w:val="0"/>
+              <w:adjustRightInd w:val="0"/>
+              <w:rPr>
+                <w:rFonts w:ascii="Courier New" w:hAnsi="Courier New" w:cs="Courier New"/>
+                <w:color w:val="000000"/>
+                <w:sz w:val="18"/>
+                <w:szCs w:val="20"/>
+                <w:highlight w:val="white"/>
+                <w:lang w:val="en-US"/>
+              </w:rPr>
+            </w:pPr>
+            <w:proofErr w:type="spellStart"/>
+            <w:r>
+              <w:rPr>
+                <w:rFonts w:ascii="Courier New" w:hAnsi="Courier New" w:cs="Courier New"/>
+                <w:color w:val="000000"/>
+                <w:sz w:val="18"/>
+                <w:szCs w:val="20"/>
+                <w:highlight w:val="white"/>
+                <w:lang w:val="en-US"/>
+              </w:rPr>
+              <w:t>connection</w:t>
+            </w:r>
+            <w:r>
+              <w:rPr>
+                <w:rFonts w:ascii="Courier New" w:hAnsi="Courier New" w:cs="Courier New"/>
+                <w:b/>
+                <w:bCs/>
+                <w:color w:val="000080"/>
+                <w:sz w:val="18"/>
+                <w:szCs w:val="20"/>
+                <w:highlight w:val="white"/>
+                <w:lang w:val="en-US"/>
+              </w:rPr>
+              <w:t>.</w:t>
+            </w:r>
+            <w:r>
+              <w:rPr>
+                <w:rFonts w:ascii="Courier New" w:hAnsi="Courier New" w:cs="Courier New"/>
+                <w:color w:val="000000"/>
+                <w:sz w:val="18"/>
+                <w:szCs w:val="20"/>
+                <w:highlight w:val="white"/>
+                <w:lang w:val="en-US"/>
+              </w:rPr>
+              <w:t>start</w:t>
+            </w:r>
+            <w:proofErr w:type="spellEnd"/>
+            <w:r>
+              <w:rPr>
+                <w:rFonts w:ascii="Courier New" w:hAnsi="Courier New" w:cs="Courier New"/>
+                <w:b/>
+                <w:bCs/>
+                <w:color w:val="000080"/>
+                <w:sz w:val="18"/>
+                <w:szCs w:val="20"/>
+                <w:highlight w:val="white"/>
+                <w:lang w:val="en-US"/>
+              </w:rPr>
+              <w:t>();</w:t>
+            </w:r>
+          </w:p>
+          <w:p>
+            <w:pPr>
+              <w:autoSpaceDE w:val="0"/>
+              <w:autoSpaceDN w:val="0"/>
+              <w:adjustRightInd w:val="0"/>
+              <w:rPr>
+                <w:rFonts w:ascii="Courier New" w:hAnsi="Courier New" w:cs="Courier New"/>
+                <w:color w:val="000000"/>
+                <w:sz w:val="18"/>
+                <w:szCs w:val="20"/>
+                <w:highlight w:val="white"/>
+                <w:lang w:val="en-US"/>
+              </w:rPr>
+            </w:pPr>
+          </w:p>
+          <w:p>
+            <w:pPr>
+              <w:autoSpaceDE w:val="0"/>
+              <w:autoSpaceDN w:val="0"/>
+              <w:adjustRightInd w:val="0"/>
+              <w:rPr>
+                <w:rFonts w:ascii="Courier New" w:hAnsi="Courier New" w:cs="Courier New"/>
+                <w:color w:val="000000"/>
+                <w:sz w:val="18"/>
+                <w:szCs w:val="20"/>
+                <w:highlight w:val="white"/>
+                <w:lang w:val="en-US"/>
+              </w:rPr>
+            </w:pPr>
+            <w:r>
+              <w:rPr>
+                <w:rFonts w:ascii="Courier New" w:hAnsi="Courier New" w:cs="Courier New"/>
+                <w:color w:val="000000"/>
+                <w:sz w:val="18"/>
+                <w:szCs w:val="20"/>
+                <w:highlight w:val="white"/>
+                <w:lang w:val="en-US"/>
+              </w:rPr>
+              <w:tab/>
+            </w:r>
+            <w:r>
+              <w:rPr>
+                <w:rFonts w:ascii="Courier New" w:hAnsi="Courier New" w:cs="Courier New"/>
+                <w:color w:val="000000"/>
+                <w:sz w:val="18"/>
+                <w:szCs w:val="20"/>
+                <w:highlight w:val="white"/>
+                <w:lang w:val="en-US"/>
+              </w:rPr>
+              <w:tab/>
+            </w:r>
+            <w:r>
+              <w:rPr>
+                <w:rFonts w:ascii="Courier New" w:hAnsi="Courier New" w:cs="Courier New"/>
+                <w:color w:val="000000"/>
+                <w:sz w:val="18"/>
+                <w:szCs w:val="20"/>
+                <w:highlight w:val="white"/>
+                <w:lang w:val="en-US"/>
+              </w:rPr>
+              <w:tab/>
+            </w:r>
+            <w:r>
+              <w:rPr>
+                <w:rFonts w:ascii="Courier New" w:hAnsi="Courier New" w:cs="Courier New"/>
+                <w:color w:val="000000"/>
+                <w:sz w:val="18"/>
+                <w:szCs w:val="20"/>
+                <w:highlight w:val="white"/>
+                <w:lang w:val="en-US"/>
+              </w:rPr>
+              <w:tab/>
+            </w:r>
+          </w:p>
+          <w:p>
+            <w:pPr>
+              <w:autoSpaceDE w:val="0"/>
+              <w:autoSpaceDN w:val="0"/>
+              <w:adjustRightInd w:val="0"/>
+              <w:rPr>
+                <w:rFonts w:ascii="Courier New" w:hAnsi="Courier New" w:cs="Courier New"/>
+                <w:color w:val="008000"/>
+                <w:sz w:val="18"/>
+                <w:szCs w:val="20"/>
+                <w:highlight w:val="white"/>
+                <w:lang w:val="en-US"/>
+              </w:rPr>
+            </w:pPr>
+            <w:r>
+              <w:rPr>
+                <w:rFonts w:ascii="Courier New" w:hAnsi="Courier New" w:cs="Courier New"/>
+                <w:color w:val="008000"/>
+                <w:sz w:val="18"/>
+                <w:szCs w:val="20"/>
+                <w:highlight w:val="white"/>
+                <w:lang w:val="en-US"/>
+              </w:rPr>
+              <w:t>// Create the session</w:t>
+            </w:r>
+          </w:p>
+          <w:p>
+            <w:pPr>
+              <w:autoSpaceDE w:val="0"/>
+              <w:autoSpaceDN w:val="0"/>
+              <w:adjustRightInd w:val="0"/>
+              <w:rPr>
+                <w:rFonts w:ascii="Courier New" w:hAnsi="Courier New" w:cs="Courier New"/>
+                <w:color w:val="000000"/>
+                <w:sz w:val="18"/>
+                <w:szCs w:val="20"/>
+                <w:highlight w:val="white"/>
+                <w:lang w:val="en-US"/>
+              </w:rPr>
+            </w:pPr>
+            <w:r>
+              <w:rPr>
+                <w:rFonts w:ascii="Courier New" w:hAnsi="Courier New" w:cs="Courier New"/>
+                <w:color w:val="000000"/>
+                <w:sz w:val="18"/>
+                <w:szCs w:val="20"/>
+                <w:highlight w:val="white"/>
+                <w:lang w:val="en-US"/>
+              </w:rPr>
+              <w:t xml:space="preserve">session </w:t>
+            </w:r>
+            <w:r>
+              <w:rPr>
+                <w:rFonts w:ascii="Courier New" w:hAnsi="Courier New" w:cs="Courier New"/>
+                <w:b/>
+                <w:bCs/>
+                <w:color w:val="000080"/>
+                <w:sz w:val="18"/>
+                <w:szCs w:val="20"/>
+                <w:highlight w:val="white"/>
+                <w:lang w:val="en-US"/>
+              </w:rPr>
+              <w:t>=</w:t>
+            </w:r>
+            <w:r>
+              <w:rPr>
+                <w:rFonts w:ascii="Courier New" w:hAnsi="Courier New" w:cs="Courier New"/>
+                <w:color w:val="000000"/>
+                <w:sz w:val="18"/>
+                <w:szCs w:val="20"/>
+                <w:highlight w:val="white"/>
+                <w:lang w:val="en-US"/>
+              </w:rPr>
+              <w:t xml:space="preserve"> </w:t>
+            </w:r>
+            <w:proofErr w:type="spellStart"/>
+            <w:r>
+              <w:rPr>
+                <w:rFonts w:ascii="Courier New" w:hAnsi="Courier New" w:cs="Courier New"/>
+                <w:color w:val="000000"/>
+                <w:sz w:val="18"/>
+                <w:szCs w:val="20"/>
+                <w:highlight w:val="white"/>
+                <w:lang w:val="en-US"/>
+              </w:rPr>
+              <w:t>connection</w:t>
+            </w:r>
+            <w:r>
+              <w:rPr>
+                <w:rFonts w:ascii="Courier New" w:hAnsi="Courier New" w:cs="Courier New"/>
+                <w:b/>
+                <w:bCs/>
+                <w:color w:val="000080"/>
+                <w:sz w:val="18"/>
+                <w:szCs w:val="20"/>
+                <w:highlight w:val="white"/>
+                <w:lang w:val="en-US"/>
+              </w:rPr>
+              <w:t>.</w:t>
+            </w:r>
+            <w:r>
+              <w:rPr>
+                <w:rFonts w:ascii="Courier New" w:hAnsi="Courier New" w:cs="Courier New"/>
+                <w:color w:val="000000"/>
+                <w:sz w:val="18"/>
+                <w:szCs w:val="20"/>
+                <w:highlight w:val="white"/>
+                <w:lang w:val="en-US"/>
+              </w:rPr>
+              <w:t>createSession</w:t>
+            </w:r>
+            <w:proofErr w:type="spellEnd"/>
+            <w:r>
+              <w:rPr>
+                <w:rFonts w:ascii="Courier New" w:hAnsi="Courier New" w:cs="Courier New"/>
+                <w:b/>
+                <w:bCs/>
+                <w:color w:val="000080"/>
+                <w:sz w:val="18"/>
+                <w:szCs w:val="20"/>
+                <w:highlight w:val="white"/>
+                <w:lang w:val="en-US"/>
+              </w:rPr>
+              <w:t>(</w:t>
+            </w:r>
+            <w:r>
+              <w:rPr>
+                <w:rFonts w:ascii="Courier New" w:hAnsi="Courier New" w:cs="Courier New"/>
+                <w:b/>
+                <w:bCs/>
+                <w:color w:val="0000FF"/>
+                <w:sz w:val="18"/>
+                <w:szCs w:val="20"/>
+                <w:highlight w:val="white"/>
+                <w:lang w:val="en-US"/>
+              </w:rPr>
+              <w:t>false</w:t>
+            </w:r>
+            <w:r>
+              <w:rPr>
+                <w:rFonts w:ascii="Courier New" w:hAnsi="Courier New" w:cs="Courier New"/>
+                <w:b/>
+                <w:bCs/>
+                <w:color w:val="000080"/>
+                <w:sz w:val="18"/>
+                <w:szCs w:val="20"/>
+                <w:highlight w:val="white"/>
+                <w:lang w:val="en-US"/>
+              </w:rPr>
+              <w:t>,</w:t>
+            </w:r>
+            <w:r>
+              <w:rPr>
+                <w:rFonts w:ascii="Courier New" w:hAnsi="Courier New" w:cs="Courier New"/>
+                <w:color w:val="000000"/>
+                <w:sz w:val="18"/>
+                <w:szCs w:val="20"/>
+                <w:highlight w:val="white"/>
+                <w:lang w:val="en-US"/>
+              </w:rPr>
+              <w:t xml:space="preserve"> </w:t>
+            </w:r>
+            <w:proofErr w:type="spellStart"/>
+            <w:r>
+              <w:rPr>
+                <w:rFonts w:ascii="Courier New" w:hAnsi="Courier New" w:cs="Courier New"/>
+                <w:color w:val="000000"/>
+                <w:sz w:val="18"/>
+                <w:szCs w:val="20"/>
+                <w:highlight w:val="white"/>
+                <w:lang w:val="en-US"/>
+              </w:rPr>
+              <w:t>Session</w:t>
+            </w:r>
+            <w:r>
+              <w:rPr>
+                <w:rFonts w:ascii="Courier New" w:hAnsi="Courier New" w:cs="Courier New"/>
+                <w:b/>
+                <w:bCs/>
+                <w:color w:val="000080"/>
+                <w:sz w:val="18"/>
+                <w:szCs w:val="20"/>
+                <w:highlight w:val="white"/>
+                <w:lang w:val="en-US"/>
+              </w:rPr>
+              <w:t>.</w:t>
+            </w:r>
+            <w:r>
+              <w:rPr>
+                <w:rFonts w:ascii="Courier New" w:hAnsi="Courier New" w:cs="Courier New"/>
+                <w:color w:val="000000"/>
+                <w:sz w:val="18"/>
+                <w:szCs w:val="20"/>
+                <w:highlight w:val="white"/>
+                <w:lang w:val="en-US"/>
+              </w:rPr>
+              <w:t>AUTO_ACKNOWLEDGE</w:t>
+            </w:r>
+            <w:proofErr w:type="spellEnd"/>
+            <w:r>
+              <w:rPr>
+                <w:rFonts w:ascii="Courier New" w:hAnsi="Courier New" w:cs="Courier New"/>
+                <w:b/>
+                <w:bCs/>
+                <w:color w:val="000080"/>
+                <w:sz w:val="18"/>
+                <w:szCs w:val="20"/>
+                <w:highlight w:val="white"/>
+                <w:lang w:val="en-US"/>
+              </w:rPr>
+              <w:t>);</w:t>
+            </w:r>
+          </w:p>
+          <w:p>
+            <w:pPr>
+              <w:autoSpaceDE w:val="0"/>
+              <w:autoSpaceDN w:val="0"/>
+              <w:adjustRightInd w:val="0"/>
+              <w:rPr>
+                <w:rFonts w:ascii="Courier New" w:hAnsi="Courier New" w:cs="Courier New"/>
+                <w:color w:val="000000"/>
+                <w:sz w:val="18"/>
+                <w:szCs w:val="20"/>
+                <w:highlight w:val="white"/>
+                <w:lang w:val="en-US"/>
+              </w:rPr>
+            </w:pPr>
+            <w:r>
+              <w:rPr>
+                <w:rFonts w:ascii="Courier New" w:hAnsi="Courier New" w:cs="Courier New"/>
+                <w:color w:val="000000"/>
+                <w:sz w:val="18"/>
+                <w:szCs w:val="20"/>
+                <w:highlight w:val="white"/>
+                <w:lang w:val="en-US"/>
+              </w:rPr>
+              <w:t xml:space="preserve">destination </w:t>
+            </w:r>
+            <w:r>
+              <w:rPr>
+                <w:rFonts w:ascii="Courier New" w:hAnsi="Courier New" w:cs="Courier New"/>
+                <w:b/>
+                <w:bCs/>
+                <w:color w:val="000080"/>
+                <w:sz w:val="18"/>
+                <w:szCs w:val="20"/>
+                <w:highlight w:val="white"/>
+                <w:lang w:val="en-US"/>
+              </w:rPr>
+              <w:t>=</w:t>
+            </w:r>
+            <w:r>
+              <w:rPr>
+                <w:rFonts w:ascii="Courier New" w:hAnsi="Courier New" w:cs="Courier New"/>
+                <w:color w:val="000000"/>
+                <w:sz w:val="18"/>
+                <w:szCs w:val="20"/>
+                <w:highlight w:val="white"/>
+                <w:lang w:val="en-US"/>
+              </w:rPr>
+              <w:t xml:space="preserve"> </w:t>
+            </w:r>
+            <w:proofErr w:type="spellStart"/>
+            <w:r>
+              <w:rPr>
+                <w:rFonts w:ascii="Courier New" w:hAnsi="Courier New" w:cs="Courier New"/>
+                <w:color w:val="000000"/>
+                <w:sz w:val="18"/>
+                <w:szCs w:val="20"/>
+                <w:highlight w:val="white"/>
+                <w:lang w:val="en-US"/>
+              </w:rPr>
+              <w:t>session</w:t>
+            </w:r>
+            <w:r>
+              <w:rPr>
+                <w:rFonts w:ascii="Courier New" w:hAnsi="Courier New" w:cs="Courier New"/>
+                <w:b/>
+                <w:bCs/>
+                <w:color w:val="000080"/>
+                <w:sz w:val="18"/>
+                <w:szCs w:val="20"/>
+                <w:highlight w:val="white"/>
+                <w:lang w:val="en-US"/>
+              </w:rPr>
+              <w:t>.</w:t>
+            </w:r>
+            <w:r>
+              <w:rPr>
+                <w:rFonts w:ascii="Courier New" w:hAnsi="Courier New" w:cs="Courier New"/>
+                <w:color w:val="000000"/>
+                <w:sz w:val="18"/>
+                <w:szCs w:val="20"/>
+                <w:highlight w:val="white"/>
+                <w:lang w:val="en-US"/>
+              </w:rPr>
+              <w:t>createTopic</w:t>
+            </w:r>
+            <w:proofErr w:type="spellEnd"/>
+            <w:r>
+              <w:rPr>
+                <w:rFonts w:ascii="Courier New" w:hAnsi="Courier New" w:cs="Courier New"/>
+                <w:b/>
+                <w:bCs/>
+                <w:color w:val="000080"/>
+                <w:sz w:val="18"/>
+                <w:szCs w:val="20"/>
+                <w:highlight w:val="white"/>
+                <w:lang w:val="en-US"/>
+              </w:rPr>
+              <w:t>(</w:t>
+            </w:r>
+            <w:r>
+              <w:rPr>
+                <w:rFonts w:ascii="Courier New" w:hAnsi="Courier New" w:cs="Courier New"/>
+                <w:color w:val="000000"/>
+                <w:sz w:val="18"/>
+                <w:szCs w:val="20"/>
+                <w:highlight w:val="white"/>
+                <w:lang w:val="en-US"/>
+              </w:rPr>
+              <w:t>subject</w:t>
+            </w:r>
+            <w:r>
+              <w:rPr>
+                <w:rFonts w:ascii="Courier New" w:hAnsi="Courier New" w:cs="Courier New"/>
+                <w:b/>
+                <w:bCs/>
+                <w:color w:val="000080"/>
+                <w:sz w:val="18"/>
+                <w:szCs w:val="20"/>
+                <w:highlight w:val="white"/>
+                <w:lang w:val="en-US"/>
+              </w:rPr>
+              <w:t>);</w:t>
+            </w:r>
+          </w:p>
+          <w:p>
+            <w:pPr>
+              <w:autoSpaceDE w:val="0"/>
+              <w:autoSpaceDN w:val="0"/>
+              <w:adjustRightInd w:val="0"/>
+              <w:rPr>
+                <w:rFonts w:ascii="Courier New" w:hAnsi="Courier New" w:cs="Courier New"/>
+                <w:color w:val="000000"/>
+                <w:sz w:val="18"/>
+                <w:szCs w:val="20"/>
+                <w:highlight w:val="white"/>
+                <w:lang w:val="en-US"/>
+              </w:rPr>
+            </w:pPr>
+          </w:p>
+          <w:p>
+            <w:pPr>
+              <w:autoSpaceDE w:val="0"/>
+              <w:autoSpaceDN w:val="0"/>
+              <w:adjustRightInd w:val="0"/>
+              <w:rPr>
+                <w:rFonts w:ascii="Courier New" w:hAnsi="Courier New" w:cs="Courier New"/>
+                <w:color w:val="008000"/>
+                <w:sz w:val="18"/>
+                <w:szCs w:val="20"/>
+                <w:highlight w:val="white"/>
+                <w:lang w:val="en-US"/>
+              </w:rPr>
+            </w:pPr>
+            <w:r>
+              <w:rPr>
+                <w:rFonts w:ascii="Courier New" w:hAnsi="Courier New" w:cs="Courier New"/>
+                <w:color w:val="008000"/>
+                <w:sz w:val="18"/>
+                <w:szCs w:val="20"/>
+                <w:highlight w:val="white"/>
+                <w:lang w:val="en-US"/>
+              </w:rPr>
+              <w:t>// Create the producer.</w:t>
+            </w:r>
+          </w:p>
+          <w:p>
+            <w:pPr>
+              <w:autoSpaceDE w:val="0"/>
+              <w:autoSpaceDN w:val="0"/>
+              <w:adjustRightInd w:val="0"/>
+              <w:rPr>
+                <w:rFonts w:ascii="Courier New" w:hAnsi="Courier New" w:cs="Courier New"/>
+                <w:color w:val="000000"/>
+                <w:sz w:val="18"/>
+                <w:szCs w:val="20"/>
+                <w:highlight w:val="white"/>
+                <w:lang w:val="en-US"/>
+              </w:rPr>
+            </w:pPr>
+            <w:r>
+              <w:rPr>
+                <w:rFonts w:ascii="Courier New" w:hAnsi="Courier New" w:cs="Courier New"/>
+                <w:color w:val="000000"/>
+                <w:sz w:val="18"/>
+                <w:szCs w:val="20"/>
+                <w:highlight w:val="white"/>
+                <w:lang w:val="en-US"/>
+              </w:rPr>
+              <w:t xml:space="preserve">producer </w:t>
+            </w:r>
+            <w:r>
+              <w:rPr>
+                <w:rFonts w:ascii="Courier New" w:hAnsi="Courier New" w:cs="Courier New"/>
+                <w:b/>
+                <w:bCs/>
+                <w:color w:val="000080"/>
+                <w:sz w:val="18"/>
+                <w:szCs w:val="20"/>
+                <w:highlight w:val="white"/>
+                <w:lang w:val="en-US"/>
+              </w:rPr>
+              <w:t>=</w:t>
+            </w:r>
+            <w:r>
+              <w:rPr>
+                <w:rFonts w:ascii="Courier New" w:hAnsi="Courier New" w:cs="Courier New"/>
+                <w:color w:val="000000"/>
+                <w:sz w:val="18"/>
+                <w:szCs w:val="20"/>
+                <w:highlight w:val="white"/>
+                <w:lang w:val="en-US"/>
+              </w:rPr>
+              <w:t xml:space="preserve"> </w:t>
+            </w:r>
+            <w:proofErr w:type="spellStart"/>
+            <w:r>
+              <w:rPr>
+                <w:rFonts w:ascii="Courier New" w:hAnsi="Courier New" w:cs="Courier New"/>
+                <w:color w:val="000000"/>
+                <w:sz w:val="18"/>
+                <w:szCs w:val="20"/>
+                <w:highlight w:val="white"/>
+                <w:lang w:val="en-US"/>
+              </w:rPr>
+              <w:t>session</w:t>
+            </w:r>
+            <w:r>
+              <w:rPr>
+                <w:rFonts w:ascii="Courier New" w:hAnsi="Courier New" w:cs="Courier New"/>
+                <w:b/>
+                <w:bCs/>
+                <w:color w:val="000080"/>
+                <w:sz w:val="18"/>
+                <w:szCs w:val="20"/>
+                <w:highlight w:val="white"/>
+                <w:lang w:val="en-US"/>
+              </w:rPr>
+              <w:t>.</w:t>
+            </w:r>
+            <w:r>
+              <w:rPr>
+                <w:rFonts w:ascii="Courier New" w:hAnsi="Courier New" w:cs="Courier New"/>
+                <w:color w:val="000000"/>
+                <w:sz w:val="18"/>
+                <w:szCs w:val="20"/>
+                <w:highlight w:val="white"/>
+                <w:lang w:val="en-US"/>
+              </w:rPr>
+              <w:t>createProducer</w:t>
+            </w:r>
+            <w:proofErr w:type="spellEnd"/>
+            <w:r>
+              <w:rPr>
+                <w:rFonts w:ascii="Courier New" w:hAnsi="Courier New" w:cs="Courier New"/>
+                <w:b/>
+                <w:bCs/>
+                <w:color w:val="000080"/>
+                <w:sz w:val="18"/>
+                <w:szCs w:val="20"/>
+                <w:highlight w:val="white"/>
+                <w:lang w:val="en-US"/>
+              </w:rPr>
+              <w:t>(</w:t>
+            </w:r>
+            <w:r>
+              <w:rPr>
+                <w:rFonts w:ascii="Courier New" w:hAnsi="Courier New" w:cs="Courier New"/>
+                <w:color w:val="000000"/>
+                <w:sz w:val="18"/>
+                <w:szCs w:val="20"/>
+                <w:highlight w:val="white"/>
+                <w:lang w:val="en-US"/>
+              </w:rPr>
+              <w:t>destination</w:t>
+            </w:r>
+            <w:r>
+              <w:rPr>
+                <w:rFonts w:ascii="Courier New" w:hAnsi="Courier New" w:cs="Courier New"/>
+                <w:b/>
+                <w:bCs/>
+                <w:color w:val="000080"/>
+                <w:sz w:val="18"/>
+                <w:szCs w:val="20"/>
+                <w:highlight w:val="white"/>
+                <w:lang w:val="en-US"/>
+              </w:rPr>
+              <w:t>);</w:t>
+            </w:r>
+          </w:p>
+          <w:p>
+            <w:pPr>
+              <w:tabs>
+                <w:tab w:val="left" w:pos="951"/>
+              </w:tabs>
+              <w:rPr>
+                <w:lang w:val="en-US"/>
+              </w:rPr>
+            </w:pPr>
+            <w:proofErr w:type="spellStart"/>
+            <w:r>
+              <w:rPr>
+                <w:rFonts w:ascii="Courier New" w:hAnsi="Courier New" w:cs="Courier New"/>
+                <w:color w:val="000000"/>
+                <w:sz w:val="18"/>
+                <w:szCs w:val="20"/>
+                <w:highlight w:val="white"/>
+                <w:lang w:val="en-US"/>
+              </w:rPr>
+              <w:t>producer</w:t>
+            </w:r>
+            <w:r>
+              <w:rPr>
+                <w:rFonts w:ascii="Courier New" w:hAnsi="Courier New" w:cs="Courier New"/>
+                <w:b/>
+                <w:bCs/>
+                <w:color w:val="000080"/>
+                <w:sz w:val="18"/>
+                <w:szCs w:val="20"/>
+                <w:highlight w:val="white"/>
+                <w:lang w:val="en-US"/>
+              </w:rPr>
+              <w:t>.</w:t>
+            </w:r>
+            <w:r>
+              <w:rPr>
+                <w:rFonts w:ascii="Courier New" w:hAnsi="Courier New" w:cs="Courier New"/>
+                <w:color w:val="000000"/>
+                <w:sz w:val="18"/>
+                <w:szCs w:val="20"/>
+                <w:highlight w:val="white"/>
+                <w:lang w:val="en-US"/>
+              </w:rPr>
+              <w:t>setDeliveryMode</w:t>
+            </w:r>
+            <w:proofErr w:type="spellEnd"/>
+            <w:r>
+              <w:rPr>
+                <w:rFonts w:ascii="Courier New" w:hAnsi="Courier New" w:cs="Courier New"/>
+                <w:b/>
+                <w:bCs/>
+                <w:color w:val="000080"/>
+                <w:sz w:val="18"/>
+                <w:szCs w:val="20"/>
+                <w:highlight w:val="white"/>
+                <w:lang w:val="en-US"/>
+              </w:rPr>
+              <w:t>(</w:t>
+            </w:r>
+            <w:proofErr w:type="spellStart"/>
+            <w:r>
+              <w:rPr>
+                <w:rFonts w:ascii="Courier New" w:hAnsi="Courier New" w:cs="Courier New"/>
+                <w:color w:val="000000"/>
+                <w:sz w:val="18"/>
+                <w:szCs w:val="20"/>
+                <w:highlight w:val="white"/>
+                <w:lang w:val="en-US"/>
+              </w:rPr>
+              <w:t>DeliveryMode</w:t>
+            </w:r>
+            <w:r>
+              <w:rPr>
+                <w:rFonts w:ascii="Courier New" w:hAnsi="Courier New" w:cs="Courier New"/>
+                <w:b/>
+                <w:bCs/>
+                <w:color w:val="000080"/>
+                <w:sz w:val="18"/>
+                <w:szCs w:val="20"/>
+                <w:highlight w:val="white"/>
+                <w:lang w:val="en-US"/>
+              </w:rPr>
+              <w:t>.</w:t>
+            </w:r>
+            <w:r>
+              <w:rPr>
+                <w:rFonts w:ascii="Courier New" w:hAnsi="Courier New" w:cs="Courier New"/>
+                <w:color w:val="000000"/>
+                <w:sz w:val="18"/>
+                <w:szCs w:val="20"/>
+                <w:highlight w:val="white"/>
+                <w:lang w:val="en-US"/>
+              </w:rPr>
+              <w:t>NON_PERSISTENT</w:t>
+            </w:r>
+            <w:proofErr w:type="spellEnd"/>
+            <w:r>
+              <w:rPr>
+                <w:rFonts w:ascii="Courier New" w:hAnsi="Courier New" w:cs="Courier New"/>
+                <w:b/>
+                <w:bCs/>
+                <w:color w:val="000080"/>
+                <w:sz w:val="18"/>
+                <w:szCs w:val="20"/>
+                <w:highlight w:val="white"/>
+                <w:lang w:val="en-US"/>
+              </w:rPr>
+              <w:t>);</w:t>
+            </w:r>
+          </w:p>
+        </w:tc>
+      </w:tr>
+    </w:tbl>
+    <w:p>
+      <w:r>
+        <w:t>Irrtümlicherweise wurden beim Erstellen der Factor</w:t>
+      </w:r>
+      <w:r>
+        <w:t xml:space="preserve">y die Strings </w:t>
+      </w:r>
+      <w:proofErr w:type="spellStart"/>
+      <w:r>
+        <w:rPr>
+          <w:i/>
+        </w:rPr>
+        <w:t>password</w:t>
+      </w:r>
+      <w:proofErr w:type="spellEnd"/>
+      <w:r>
+        <w:t xml:space="preserve"> und </w:t>
+      </w:r>
+      <w:proofErr w:type="spellStart"/>
+      <w:r>
+        <w:rPr>
+          <w:i/>
+        </w:rPr>
+        <w:t>url</w:t>
+      </w:r>
+      <w:proofErr w:type="spellEnd"/>
+      <w:r>
+        <w:t xml:space="preserve"> </w:t>
+      </w:r>
+      <w:r>
+        <w:t>vertauscht, was leider etwas Zeit kostete.</w:t>
+      </w:r>
+    </w:p>
+    <w:p>
+      <w:r>
+        <w:t>Nun zu eher technischen Problemen:</w:t>
+      </w:r>
+    </w:p>
+    <w:p>
+      <w:r>
+        <w:t>Wenn eine fehlerhafte IP-Adresse eingegeben wird, so wechselt das Programm in einen Deadlock-Status. Es war uns unmöglich herauszufinden, ob eine Instanz am (entfernten)</w:t>
+      </w:r>
+      <w:r>
+        <w:t xml:space="preserve"> Rechner läuft, auch wenn simples </w:t>
+      </w:r>
+      <w:proofErr w:type="spellStart"/>
+      <w:r>
+        <w:t>anpingen</w:t>
+      </w:r>
+      <w:proofErr w:type="spellEnd"/>
+      <w:r>
+        <w:t xml:space="preserve"> mög</w:t>
+      </w:r>
+      <w:r>
+        <w:t>lich war, jedoch nichts absicherte, dass auch das Programm läuft.</w:t>
+      </w:r>
+    </w:p>
+    <w:p>
+      <w:r>
+        <w:rPr>
+          <w:color w:val="FF0000"/>
+        </w:rPr>
+        <w:t xml:space="preserve">Bitte um genaue Angabe Ihrer Eingaben! </w:t>
+      </w:r>
+      <w:r>
+        <w:t>Alle zur Laufzeit, nicht aber die Konsolenparameter können zu 100% abgesichert werden.</w:t>
+      </w:r>
+    </w:p>
     <w:p>
       <w:pPr>
         <w:rPr>
@@ -2670,19 +6246,17 @@
         </w:rPr>
       </w:pPr>
       <w:r>
-        <w:t>Bestehend auf dem Wissen der vorigen Beispiele, gab es die Idee, dass die 2 Mechanismen Sender &amp; Receiver in einer kontrollierten ‚Endlosschleife‘</w:t>
-      </w:r>
-      <w:r>
-        <w:t xml:space="preserve"> Nachrichten entgegennehmen und den Parametern entsprechend verschicken.</w:t>
-      </w:r>
-      <w:r>
-        <w:t xml:space="preserve"> Auf einem System müssen, um beide Funktionen zu erfüllen, sprich die eines vollwertigen Chats mit Senden &amp; Empfangen von Nachrichten zu gewährleisten, also beide Instanzen ausgeführt werden</w:t>
+        <w:t>Ansonsten gab es nur kleine triviale, schnell behebbare Niederlagen</w:t>
+      </w:r>
+      <w:r>
+        <w:t>, die an dieser Stelle nicht weiter zu erwähnen sind</w:t>
+      </w:r>
+      <w:r>
+        <w:t xml:space="preserve"> und sich meist nach etwas Hineinlesen erübrigt haben</w:t>
       </w:r>
       <w:r>
         <w:t>.</w:t>
       </w:r>
-      <w:bookmarkStart w:id="5" w:name="_GoBack"/>
-      <w:bookmarkEnd w:id="5"/>
       <w:r>
         <w:br w:type="page"/>
       </w:r>
@@ -2694,15 +6268,70 @@
           <w:rFonts w:asciiTheme="minorHAnsi" w:hAnsiTheme="minorHAnsi"/>
         </w:rPr>
       </w:pPr>
-      <w:bookmarkStart w:id="6" w:name="_Toc404722397"/>
+      <w:bookmarkStart w:id="15" w:name="_Toc404726934"/>
       <w:r>
         <w:rPr>
           <w:rFonts w:asciiTheme="minorHAnsi" w:hAnsiTheme="minorHAnsi"/>
         </w:rPr>
         <w:lastRenderedPageBreak/>
-        <w:t>Detaillierte Arbeitsaufteilung (Aufwandsabschätzung, Endzeitaufteilung)</w:t>
-      </w:r>
-      <w:bookmarkEnd w:id="6"/>
+        <w:t>Testbericht</w:t>
+      </w:r>
+      <w:bookmarkEnd w:id="15"/>
+    </w:p>
+    <w:p/>
+    <w:p>
+      <w:pPr>
+        <w:pStyle w:val="berschrift2"/>
+      </w:pPr>
+      <w:bookmarkStart w:id="16" w:name="_Toc404726935"/>
+      <w:proofErr w:type="spellStart"/>
+      <w:r>
+        <w:t>Coverage</w:t>
+      </w:r>
+      <w:bookmarkEnd w:id="16"/>
+      <w:proofErr w:type="spellEnd"/>
+    </w:p>
+    <w:p/>
+    <w:p>
+      <w:pPr>
+        <w:pStyle w:val="berschrift2"/>
+        <w:rPr>
+          <w:rFonts w:asciiTheme="minorHAnsi" w:hAnsiTheme="minorHAnsi"/>
+          <w:b w:val="0"/>
+          <w:bCs w:val="0"/>
+          <w:color w:val="365F91" w:themeColor="accent1" w:themeShade="BF"/>
+          <w:sz w:val="28"/>
+          <w:szCs w:val="28"/>
+        </w:rPr>
+      </w:pPr>
+      <w:bookmarkStart w:id="17" w:name="_Toc404726936"/>
+      <w:r>
+        <w:t>Beschreibung</w:t>
+      </w:r>
+      <w:bookmarkEnd w:id="17"/>
+      <w:r>
+        <w:rPr>
+          <w:rFonts w:asciiTheme="minorHAnsi" w:hAnsiTheme="minorHAnsi"/>
+        </w:rPr>
+        <w:br w:type="page"/>
+      </w:r>
+    </w:p>
+    <w:p>
+      <w:pPr>
+        <w:pStyle w:val="berschrift1"/>
+        <w:rPr>
+          <w:rFonts w:asciiTheme="minorHAnsi" w:hAnsiTheme="minorHAnsi"/>
+        </w:rPr>
+      </w:pPr>
+      <w:bookmarkStart w:id="18" w:name="_Toc404726937"/>
+      <w:r>
+        <w:rPr>
+          <w:rFonts w:asciiTheme="minorHAnsi" w:hAnsiTheme="minorHAnsi"/>
+        </w:rPr>
+        <w:lastRenderedPageBreak/>
+        <w:t>Quellenangaben</w:t>
+      </w:r>
+      <w:bookmarkEnd w:id="18"/>
     </w:p>
     <w:p>
       <w:pPr>
@@ -2715,129 +6344,219 @@
           <w:szCs w:val="28"/>
         </w:rPr>
       </w:pPr>
-      <w:r>
-        <w:br w:type="page"/>
-      </w:r>
     </w:p>
     <w:p>
       <w:pPr>
-        <w:pStyle w:val="berschrift1"/>
-        <w:rPr>
-          <w:rFonts w:asciiTheme="minorHAnsi" w:hAnsiTheme="minorHAnsi"/>
+        <w:rPr>
+          <w:rFonts w:eastAsiaTheme="majorEastAsia" w:cstheme="majorBidi"/>
+          <w:bCs/>
+          <w:i/>
         </w:rPr>
       </w:pPr>
-      <w:bookmarkStart w:id="7" w:name="_Toc404722398"/>
-      <w:r>
-        <w:rPr>
-          <w:rFonts w:asciiTheme="minorHAnsi" w:hAnsiTheme="minorHAnsi"/>
-        </w:rPr>
-        <w:lastRenderedPageBreak/>
-        <w:t>Arbeitsdurchführung (Resultate/Niederlagen)</w:t>
-      </w:r>
-      <w:bookmarkEnd w:id="7"/>
+      <w:r>
+        <w:rPr>
+          <w:rFonts w:eastAsiaTheme="majorEastAsia" w:cstheme="majorBidi"/>
+          <w:bCs/>
+          <w:i/>
+        </w:rPr>
+        <w:t>http://activemq.apache.org/index.html</w:t>
+      </w:r>
     </w:p>
     <w:p>
       <w:pPr>
         <w:rPr>
           <w:rFonts w:eastAsiaTheme="majorEastAsia" w:cstheme="majorBidi"/>
-          <w:b/>
           <w:bCs/>
-          <w:color w:val="365F91" w:themeColor="accent1" w:themeShade="BF"/>
-          <w:sz w:val="28"/>
-          <w:szCs w:val="28"/>
+          <w:i/>
         </w:rPr>
       </w:pPr>
       <w:r>
-        <w:br w:type="page"/>
+        <w:rPr>
+          <w:rFonts w:eastAsiaTheme="majorEastAsia" w:cstheme="majorBidi"/>
+          <w:bCs/>
+          <w:i/>
+        </w:rPr>
+        <w:t>http://www.academictutorials.com/jms/jms-introduction.asp</w:t>
       </w:r>
     </w:p>
     <w:p>
       <w:pPr>
         <w:rPr>
           <w:rFonts w:eastAsiaTheme="majorEastAsia" w:cstheme="majorBidi"/>
-          <w:b/>
           <w:bCs/>
-          <w:color w:val="365F91" w:themeColor="accent1" w:themeShade="BF"/>
-          <w:sz w:val="28"/>
-          <w:szCs w:val="28"/>
+          <w:i/>
         </w:rPr>
       </w:pPr>
       <w:r>
-        <w:lastRenderedPageBreak/>
-        <w:br w:type="page"/>
+        <w:rPr>
+          <w:rFonts w:eastAsiaTheme="majorEastAsia" w:cstheme="majorBidi"/>
+          <w:bCs/>
+          <w:i/>
+        </w:rPr>
+        <w:t>http://docs.oracle.com/javaee/1.4/tutorial/doc/JMS.html#wp84181</w:t>
       </w:r>
     </w:p>
     <w:p>
       <w:pPr>
-        <w:pStyle w:val="berschrift1"/>
-        <w:rPr>
-          <w:rFonts w:asciiTheme="minorHAnsi" w:hAnsiTheme="minorHAnsi"/>
+        <w:rPr>
+          <w:rFonts w:eastAsiaTheme="majorEastAsia" w:cstheme="majorBidi"/>
+          <w:bCs/>
+          <w:i/>
         </w:rPr>
       </w:pPr>
-      <w:bookmarkStart w:id="8" w:name="_Toc404722399"/>
-      <w:r>
-        <w:rPr>
-          <w:rFonts w:asciiTheme="minorHAnsi" w:hAnsiTheme="minorHAnsi"/>
-        </w:rPr>
-        <w:lastRenderedPageBreak/>
-        <w:t>Testbericht</w:t>
-      </w:r>
-      <w:bookmarkEnd w:id="8"/>
+      <w:r>
+        <w:rPr>
+          <w:rFonts w:eastAsiaTheme="majorEastAsia" w:cstheme="majorBidi"/>
+          <w:bCs/>
+          <w:i/>
+        </w:rPr>
+        <w:t>http://www.openlogic.com/wazi/bid/188010/How-to-Get-Started-with-ActiveMQ</w:t>
+      </w:r>
     </w:p>
     <w:p>
       <w:pPr>
         <w:rPr>
           <w:rFonts w:eastAsiaTheme="majorEastAsia" w:cstheme="majorBidi"/>
-          <w:b/>
           <w:bCs/>
-          <w:color w:val="365F91" w:themeColor="accent1" w:themeShade="BF"/>
-          <w:sz w:val="28"/>
-          <w:szCs w:val="28"/>
+          <w:i/>
         </w:rPr>
       </w:pPr>
       <w:r>
-        <w:br w:type="page"/>
+        <w:rPr>
+          <w:rFonts w:eastAsiaTheme="majorEastAsia" w:cstheme="majorBidi"/>
+          <w:bCs/>
+          <w:i/>
+        </w:rPr>
+        <w:t>http://jmsexample.zcage.com/index2.html</w:t>
       </w:r>
     </w:p>
     <w:p>
       <w:pPr>
-        <w:pStyle w:val="berschrift1"/>
-        <w:rPr>
-          <w:rFonts w:asciiTheme="minorHAnsi" w:hAnsiTheme="minorHAnsi"/>
+        <w:rPr>
+          <w:rFonts w:eastAsiaTheme="majorEastAsia" w:cstheme="majorBidi"/>
+          <w:bCs/>
+          <w:i/>
         </w:rPr>
       </w:pPr>
-      <w:bookmarkStart w:id="9" w:name="_Toc404722400"/>
-      <w:r>
-        <w:rPr>
-          <w:rFonts w:asciiTheme="minorHAnsi" w:hAnsiTheme="minorHAnsi"/>
-        </w:rPr>
-        <w:lastRenderedPageBreak/>
-        <w:t>Quellenangaben</w:t>
-      </w:r>
-      <w:bookmarkEnd w:id="9"/>
+      <w:r>
+        <w:rPr>
+          <w:rFonts w:eastAsiaTheme="majorEastAsia" w:cstheme="majorBidi"/>
+          <w:bCs/>
+          <w:i/>
+        </w:rPr>
+        <w:t>http://www.onjava.com/pub/a/onjava/excerpt/jms_ch2/index.html</w:t>
+      </w:r>
     </w:p>
     <w:p>
       <w:pPr>
         <w:rPr>
           <w:rFonts w:eastAsiaTheme="majorEastAsia" w:cstheme="majorBidi"/>
-          <w:b/>
           <w:bCs/>
-          <w:color w:val="365F91" w:themeColor="accent1" w:themeShade="BF"/>
-          <w:sz w:val="28"/>
-          <w:szCs w:val="28"/>
+          <w:i/>
         </w:rPr>
       </w:pPr>
       <w:r>
-        <w:br w:type="page"/>
+        <w:rPr>
+          <w:rFonts w:eastAsiaTheme="majorEastAsia" w:cstheme="majorBidi"/>
+          <w:bCs/>
+          <w:i/>
+        </w:rPr>
+        <w:t>http://www.oracle.com/technetwork/systems/middleware/jms-basics-jsp-135286.html</w:t>
       </w:r>
     </w:p>
     <w:p>
       <w:pPr>
-        <w:pStyle w:val="berschrift1"/>
-        <w:rPr>
-          <w:rFonts w:asciiTheme="minorHAnsi" w:hAnsiTheme="minorHAnsi"/>
+        <w:rPr>
+          <w:rFonts w:eastAsiaTheme="majorEastAsia" w:cstheme="majorBidi"/>
+          <w:bCs/>
+          <w:i/>
         </w:rPr>
       </w:pPr>
+      <w:r>
+        <w:rPr>
+          <w:rFonts w:eastAsiaTheme="majorEastAsia" w:cstheme="majorBidi"/>
+          <w:bCs/>
+          <w:i/>
+        </w:rPr>
+        <w:t>http://java.sun.com/developer/technicalArticles/Ecommerce/jms</w:t>
+      </w:r>
+    </w:p>
+    <w:p>
+      <w:pPr>
+        <w:rPr>
+          <w:rFonts w:eastAsiaTheme="majorEastAsia" w:cstheme="majorBidi"/>
+          <w:bCs/>
+          <w:i/>
+        </w:rPr>
+      </w:pPr>
+    </w:p>
+    <w:p>
+      <w:pPr>
+        <w:rPr>
+          <w:rFonts w:eastAsiaTheme="majorEastAsia" w:cstheme="majorBidi"/>
+          <w:bCs/>
+          <w:i/>
+        </w:rPr>
+      </w:pPr>
+      <w:r>
+        <w:rPr>
+          <w:rFonts w:eastAsiaTheme="majorEastAsia" w:cstheme="majorBidi"/>
+          <w:bCs/>
+          <w:i/>
+        </w:rPr>
+        <w:t>http://www.straub.as/java/jms/basic.html</w:t>
+      </w:r>
+    </w:p>
+    <w:p>
+      <w:pPr>
+        <w:rPr>
+          <w:rFonts w:eastAsiaTheme="majorEastAsia" w:cstheme="majorBidi"/>
+          <w:bCs/>
+          <w:i/>
+        </w:rPr>
+      </w:pPr>
+      <w:r>
+        <w:rPr>
+          <w:rFonts w:eastAsiaTheme="majorEastAsia" w:cstheme="majorBidi"/>
+          <w:bCs/>
+          <w:i/>
+        </w:rPr>
+        <w:t>http://activemq.apache.org/hello-world.html</w:t>
+      </w:r>
+    </w:p>
+    <w:p>
+      <w:pPr>
+        <w:rPr>
+          <w:rFonts w:eastAsiaTheme="majorEastAsia" w:cstheme="majorBidi"/>
+          <w:bCs/>
+          <w:i/>
+        </w:rPr>
+      </w:pPr>
+    </w:p>
+    <w:p>
+      <w:pPr>
+        <w:rPr>
+          <w:rFonts w:eastAsiaTheme="majorEastAsia" w:cstheme="majorBidi"/>
+          <w:bCs/>
+          <w:i/>
+        </w:rPr>
+      </w:pPr>
+      <w:r>
+        <w:rPr>
+          <w:rFonts w:eastAsiaTheme="majorEastAsia" w:cstheme="majorBidi"/>
+          <w:bCs/>
+          <w:i/>
+        </w:rPr>
+        <w:t>&amp; einige einzelne Tipps von Kollegen</w:t>
+      </w:r>
+      <w:r>
+        <w:rPr>
+          <w:rFonts w:eastAsiaTheme="majorEastAsia" w:cstheme="majorBidi"/>
+          <w:bCs/>
+          <w:i/>
+        </w:rPr>
+        <w:t xml:space="preserve"> aus der Klasse</w:t>
+      </w:r>
     </w:p>
     <w:sectPr>
       <w:footerReference w:type="default" r:id="rId9"/>
@@ -2906,7 +6625,7 @@
             <w:noProof/>
             <w:lang w:val="de-DE"/>
           </w:rPr>
-          <w:t>3</w:t>
+          <w:t>1</w:t>
         </w:r>
         <w:r>
           <w:fldChar w:fldCharType="end"/>
@@ -2950,6 +6669,27 @@
 <file path=word/numbering.xml><?xml version="1.0" encoding="utf-8"?>
 <w:numbering xmlns:wpc="http://schemas.microsoft.com/office/word/2010/wordprocessingCanvas" xmlns:mc="http://schemas.openxmlformats.org/markup-compatibility/2006" xmlns:o="urn:schemas-microsoft-com:office:office" xmlns:r="http://schemas.openxmlformats.org/officeDocument/2006/relationships" xmlns:m="http://schemas.openxmlformats.org/officeDocument/2006/math" xmlns:v="urn:schemas-microsoft-com:vml" xmlns:wp14="http://schemas.microsoft.com/office/word/2010/wordprocessingDrawing" xmlns:wp="http://schemas.openxmlformats.org/drawingml/2006/wordprocessingDrawing" xmlns:w10="urn:schemas-microsoft-com:office:word" xmlns:w="http://schemas.openxmlformats.org/wordprocessingml/2006/main" xmlns:w14="http://schemas.microsoft.com/office/word/2010/wordml" xmlns:wpg="http://schemas.microsoft.com/office/word/2010/wordprocessingGroup" xmlns:wpi="http://schemas.microsoft.com/office/word/2010/wordprocessingInk" xmlns:wne="http://schemas.microsoft.com/office/word/2006/wordml" xmlns:wps="http://schemas.microsoft.com/office/word/2010/wordprocessingShape" mc:Ignorable="w14 wp14">
   <w:abstractNum w:abstractNumId="0">
+    <w:nsid w:val="FFFFFF89"/>
+    <w:multiLevelType w:val="singleLevel"/>
+    <w:tmpl w:val="0E1CB95E"/>
+    <w:lvl w:ilvl="0">
+      <w:start w:val="1"/>
+      <w:numFmt w:val="bullet"/>
+      <w:pStyle w:val="Aufzhlungszeichen"/>
+      <w:lvlText w:val=""/>
+      <w:lvlJc w:val="left"/>
+      <w:pPr>
+        <w:tabs>
+          <w:tab w:val="num" w:pos="360"/>
+        </w:tabs>
+        <w:ind w:left="360" w:hanging="360"/>
+      </w:pPr>
+      <w:rPr>
+        <w:rFonts w:ascii="Symbol" w:hAnsi="Symbol" w:hint="default"/>
+      </w:rPr>
+    </w:lvl>
+  </w:abstractNum>
+  <w:abstractNum w:abstractNumId="1">
     <w:nsid w:val="056B0FB6"/>
     <w:multiLevelType w:val="hybridMultilevel"/>
     <w:tmpl w:val="D6F0334C"/>
@@ -3062,7 +6802,7 @@
       </w:rPr>
     </w:lvl>
   </w:abstractNum>
-  <w:abstractNum w:abstractNumId="1">
+  <w:abstractNum w:abstractNumId="2">
     <w:nsid w:val="1F1E05E6"/>
     <w:multiLevelType w:val="multilevel"/>
     <w:tmpl w:val="00F2C348"/>
@@ -3211,7 +6951,7 @@
       </w:rPr>
     </w:lvl>
   </w:abstractNum>
-  <w:abstractNum w:abstractNumId="2">
+  <w:abstractNum w:abstractNumId="3">
     <w:nsid w:val="342A755C"/>
     <w:multiLevelType w:val="multilevel"/>
     <w:tmpl w:val="40B00780"/>
@@ -3361,12 +7101,15 @@
     </w:lvl>
   </w:abstractNum>
   <w:num w:numId="1">
+    <w:abstractNumId w:val="3"/>
+  </w:num>
+  <w:num w:numId="2">
     <w:abstractNumId w:val="2"/>
   </w:num>
-  <w:num w:numId="2">
+  <w:num w:numId="3">
     <w:abstractNumId w:val="1"/>
   </w:num>
-  <w:num w:numId="3">
+  <w:num w:numId="4">
     <w:abstractNumId w:val="0"/>
   </w:num>
 </w:numbering>
@@ -3561,7 +7304,6 @@
     <w:next w:val="Standard"/>
     <w:link w:val="berschrift2Zchn"/>
     <w:uiPriority w:val="9"/>
-    <w:semiHidden/>
     <w:unhideWhenUsed/>
     <w:qFormat/>
     <w:rsid w:val="0052724D"/>
@@ -3740,7 +7482,6 @@
     <w:basedOn w:val="Absatz-Standardschriftart"/>
     <w:link w:val="berschrift2"/>
     <w:uiPriority w:val="9"/>
-    <w:semiHidden/>
     <w:rsid w:val="0052724D"/>
     <w:rPr>
       <w:rFonts w:asciiTheme="majorHAnsi" w:eastAsiaTheme="majorEastAsia" w:hAnsiTheme="majorHAnsi" w:cstheme="majorBidi"/>
@@ -3762,6 +7503,38 @@
     <w:pPr>
       <w:spacing w:after="100"/>
       <w:ind w:left="220"/>
+    </w:pPr>
+  </w:style>
+  <w:style w:type="table" w:styleId="Tabellenraster">
+    <w:name w:val="Table Grid"/>
+    <w:basedOn w:val="NormaleTabelle"/>
+    <w:uiPriority w:val="59"/>
+    <w:rsid w:val="000548C4"/>
+    <w:pPr>
+      <w:spacing w:after="0" w:line="240" w:lineRule="auto"/>
+    </w:pPr>
+    <w:tblPr>
+      <w:tblBorders>
+        <w:top w:val="single" w:sz="4" w:space="0" w:color="auto"/>
+        <w:left w:val="single" w:sz="4" w:space="0" w:color="auto"/>
+        <w:bottom w:val="single" w:sz="4" w:space="0" w:color="auto"/>
+        <w:right w:val="single" w:sz="4" w:space="0" w:color="auto"/>
+        <w:insideH w:val="single" w:sz="4" w:space="0" w:color="auto"/>
+        <w:insideV w:val="single" w:sz="4" w:space="0" w:color="auto"/>
+      </w:tblBorders>
+    </w:tblPr>
+  </w:style>
+  <w:style w:type="paragraph" w:styleId="Aufzhlungszeichen">
+    <w:name w:val="List Bullet"/>
+    <w:basedOn w:val="Standard"/>
+    <w:uiPriority w:val="99"/>
+    <w:unhideWhenUsed/>
+    <w:rsid w:val="00A637E8"/>
+    <w:pPr>
+      <w:numPr>
+        <w:numId w:val="4"/>
+      </w:numPr>
+      <w:contextualSpacing/>
     </w:pPr>
   </w:style>
 </w:styles>
@@ -3956,7 +7729,6 @@
     <w:next w:val="Standard"/>
     <w:link w:val="berschrift2Zchn"/>
     <w:uiPriority w:val="9"/>
-    <w:semiHidden/>
     <w:unhideWhenUsed/>
     <w:qFormat/>
     <w:rsid w:val="0052724D"/>
@@ -4135,7 +7907,6 @@
     <w:basedOn w:val="Absatz-Standardschriftart"/>
     <w:link w:val="berschrift2"/>
     <w:uiPriority w:val="9"/>
-    <w:semiHidden/>
     <w:rsid w:val="0052724D"/>
     <w:rPr>
       <w:rFonts w:asciiTheme="majorHAnsi" w:eastAsiaTheme="majorEastAsia" w:hAnsiTheme="majorHAnsi" w:cstheme="majorBidi"/>
@@ -4157,6 +7928,38 @@
     <w:pPr>
       <w:spacing w:after="100"/>
       <w:ind w:left="220"/>
+    </w:pPr>
+  </w:style>
+  <w:style w:type="table" w:styleId="Tabellenraster">
+    <w:name w:val="Table Grid"/>
+    <w:basedOn w:val="NormaleTabelle"/>
+    <w:uiPriority w:val="59"/>
+    <w:rsid w:val="000548C4"/>
+    <w:pPr>
+      <w:spacing w:after="0" w:line="240" w:lineRule="auto"/>
+    </w:pPr>
+    <w:tblPr>
+      <w:tblBorders>
+        <w:top w:val="single" w:sz="4" w:space="0" w:color="auto"/>
+        <w:left w:val="single" w:sz="4" w:space="0" w:color="auto"/>
+        <w:bottom w:val="single" w:sz="4" w:space="0" w:color="auto"/>
+        <w:right w:val="single" w:sz="4" w:space="0" w:color="auto"/>
+        <w:insideH w:val="single" w:sz="4" w:space="0" w:color="auto"/>
+        <w:insideV w:val="single" w:sz="4" w:space="0" w:color="auto"/>
+      </w:tblBorders>
+    </w:tblPr>
+  </w:style>
+  <w:style w:type="paragraph" w:styleId="Aufzhlungszeichen">
+    <w:name w:val="List Bullet"/>
+    <w:basedOn w:val="Standard"/>
+    <w:uiPriority w:val="99"/>
+    <w:unhideWhenUsed/>
+    <w:rsid w:val="00A637E8"/>
+    <w:pPr>
+      <w:numPr>
+        <w:numId w:val="4"/>
+      </w:numPr>
+      <w:contextualSpacing/>
     </w:pPr>
   </w:style>
 </w:styles>
@@ -4452,7 +8255,7 @@
 </file>
 
 <file path=customXml/itemProps1.xml><?xml version="1.0" encoding="utf-8"?>
-<ds:datastoreItem xmlns:ds="http://schemas.openxmlformats.org/officeDocument/2006/customXml" ds:itemID="{2EE7B779-B227-4989-8FA1-DF0E866F9273}">
+<ds:datastoreItem xmlns:ds="http://schemas.openxmlformats.org/officeDocument/2006/customXml" ds:itemID="{1E0A3ECF-3004-4136-B850-2ECD2A29E924}">
   <ds:schemaRefs>
     <ds:schemaRef ds:uri="http://schemas.openxmlformats.org/officeDocument/2006/bibliography"/>
   </ds:schemaRefs>

</xml_diff>